<commit_message>
Update Documentation I Shoes.docx
</commit_message>
<xml_diff>
--- a/Documentation/Documentation I Shoes.docx
+++ b/Documentation/Documentation I Shoes.docx
@@ -1,6 +1,6 @@
 
 <file path=word/document.xml><?xml version="1.0" encoding="utf-8"?>
-<w:document xmlns:wpc="http://schemas.microsoft.com/office/word/2010/wordprocessingCanvas" xmlns:cx="http://schemas.microsoft.com/office/drawing/2014/chartex" xmlns:cx1="http://schemas.microsoft.com/office/drawing/2015/9/8/chartex" xmlns:mc="http://schemas.openxmlformats.org/markup-compatibility/2006" xmlns:o="urn:schemas-microsoft-com:office:office" xmlns:r="http://schemas.openxmlformats.org/officeDocument/2006/relationships" xmlns:m="http://schemas.openxmlformats.org/officeDocument/2006/math" xmlns:v="urn:schemas-microsoft-com:vml" xmlns:wp14="http://schemas.microsoft.com/office/word/2010/wordprocessingDrawing" xmlns:wp="http://schemas.openxmlformats.org/drawingml/2006/wordprocessingDrawing" xmlns:w10="urn:schemas-microsoft-com:office:word" xmlns:w="http://schemas.openxmlformats.org/wordprocessingml/2006/main" xmlns:w14="http://schemas.microsoft.com/office/word/2010/wordml" xmlns:w15="http://schemas.microsoft.com/office/word/2012/wordml" xmlns:w16se="http://schemas.microsoft.com/office/word/2015/wordml/symex" xmlns:wpg="http://schemas.microsoft.com/office/word/2010/wordprocessingGroup" xmlns:wpi="http://schemas.microsoft.com/office/word/2010/wordprocessingInk" xmlns:wne="http://schemas.microsoft.com/office/word/2006/wordml" xmlns:wps="http://schemas.microsoft.com/office/word/2010/wordprocessingShape" mc:Ignorable="w14 w15 w16se wp14">
+<w:document xmlns:wpc="http://schemas.microsoft.com/office/word/2010/wordprocessingCanvas" xmlns:cx="http://schemas.microsoft.com/office/drawing/2014/chartex" xmlns:cx1="http://schemas.microsoft.com/office/drawing/2015/9/8/chartex" xmlns:cx2="http://schemas.microsoft.com/office/drawing/2015/10/21/chartex" xmlns:cx3="http://schemas.microsoft.com/office/drawing/2016/5/9/chartex" xmlns:cx4="http://schemas.microsoft.com/office/drawing/2016/5/10/chartex" xmlns:cx5="http://schemas.microsoft.com/office/drawing/2016/5/11/chartex" xmlns:cx6="http://schemas.microsoft.com/office/drawing/2016/5/12/chartex" xmlns:cx7="http://schemas.microsoft.com/office/drawing/2016/5/13/chartex" xmlns:cx8="http://schemas.microsoft.com/office/drawing/2016/5/14/chartex" xmlns:mc="http://schemas.openxmlformats.org/markup-compatibility/2006" xmlns:aink="http://schemas.microsoft.com/office/drawing/2016/ink" xmlns:am3d="http://schemas.microsoft.com/office/drawing/2017/model3d" xmlns:o="urn:schemas-microsoft-com:office:office" xmlns:oel="http://schemas.microsoft.com/office/2019/extlst" xmlns:r="http://schemas.openxmlformats.org/officeDocument/2006/relationships" xmlns:m="http://schemas.openxmlformats.org/officeDocument/2006/math" xmlns:v="urn:schemas-microsoft-com:vml" xmlns:wp14="http://schemas.microsoft.com/office/word/2010/wordprocessingDrawing" xmlns:wp="http://schemas.openxmlformats.org/drawingml/2006/wordprocessingDrawing" xmlns:w10="urn:schemas-microsoft-com:office:word" xmlns:w="http://schemas.openxmlformats.org/wordprocessingml/2006/main" xmlns:w14="http://schemas.microsoft.com/office/word/2010/wordml" xmlns:w15="http://schemas.microsoft.com/office/word/2012/wordml" xmlns:w16cex="http://schemas.microsoft.com/office/word/2018/wordml/cex" xmlns:w16cid="http://schemas.microsoft.com/office/word/2016/wordml/cid" xmlns:w16="http://schemas.microsoft.com/office/word/2018/wordml" xmlns:w16sdtdh="http://schemas.microsoft.com/office/word/2020/wordml/sdtdatahash" xmlns:w16se="http://schemas.microsoft.com/office/word/2015/wordml/symex" xmlns:wpg="http://schemas.microsoft.com/office/word/2010/wordprocessingGroup" xmlns:wpi="http://schemas.microsoft.com/office/word/2010/wordprocessingInk" xmlns:wne="http://schemas.microsoft.com/office/word/2006/wordml" xmlns:wps="http://schemas.microsoft.com/office/word/2010/wordprocessingShape" mc:Ignorable="w14 w15 w16se w16cid w16 w16cex w16sdtdh wp14">
   <w:body>
     <w:p/>
     <w:p>
@@ -106,7 +106,7 @@
           <w:lang w:val="fr-CH" w:eastAsia="fr-CH"/>
         </w:rPr>
         <w:drawing>
-          <wp:inline distT="0" distB="0" distL="0" distR="0" wp14:anchorId="56F3BE31" wp14:editId="5FD449EC">
+          <wp:inline distT="0" distB="0" distL="0" distR="0" wp14:anchorId="54EF43D1" wp14:editId="7A099A10">
             <wp:extent cx="5753100" cy="2314575"/>
             <wp:effectExtent l="0" t="0" r="0" b="9525"/>
             <wp:docPr id="3" name="Image 3"/>
@@ -183,23 +183,7 @@
           <w:sz w:val="26"/>
           <w:szCs w:val="26"/>
         </w:rPr>
-        <w:t xml:space="preserve">-videra – </w:t>
-      </w:r>
-      <w:proofErr w:type="spellStart"/>
-      <w:r>
-        <w:rPr>
-          <w:sz w:val="26"/>
-          <w:szCs w:val="26"/>
-        </w:rPr>
-        <w:t>Scrum</w:t>
-      </w:r>
-      <w:proofErr w:type="spellEnd"/>
-      <w:r>
-        <w:rPr>
-          <w:sz w:val="26"/>
-          <w:szCs w:val="26"/>
-        </w:rPr>
-        <w:t xml:space="preserve"> master</w:t>
+        <w:t>-videra – Scrum master</w:t>
       </w:r>
     </w:p>
     <w:p>
@@ -2926,7 +2910,6 @@
           <w:lang w:eastAsia="fr-FR"/>
         </w:rPr>
       </w:pPr>
-      <w:proofErr w:type="spellStart"/>
       <w:r>
         <w:rPr>
           <w:rFonts w:ascii="Arial" w:hAnsi="Arial" w:cs="Arial"/>
@@ -2952,7 +2935,6 @@
         </w:rPr>
         <w:t>ireframes</w:t>
       </w:r>
-      <w:proofErr w:type="spellEnd"/>
     </w:p>
     <w:p>
       <w:pPr>
@@ -2997,7 +2979,7 @@
           <w:szCs w:val="14"/>
           <w:lang w:val="de-CH" w:eastAsia="fr-FR"/>
         </w:rPr>
-        <w:pict>
+        <w:pict w14:anchorId="5D6862A7">
           <v:shapetype id="_x0000_t75" coordsize="21600,21600" o:spt="75" o:preferrelative="t" path="m@4@5l@4@11@9@11@9@5xe" filled="f" stroked="f">
             <v:stroke joinstyle="miter"/>
             <v:formulas>
@@ -3017,7 +2999,7 @@
             <v:path o:extrusionok="f" gradientshapeok="t" o:connecttype="rect"/>
             <o:lock v:ext="edit" aspectratio="t"/>
           </v:shapetype>
-          <v:shape id="_x0000_i1025" type="#_x0000_t75" style="width:453.3pt;height:367.5pt">
+          <v:shape id="_x0000_i1025" type="#_x0000_t75" style="width:453.2pt;height:367.7pt">
             <v:imagedata r:id="rId9" o:title="Capture d’écran 2023-03-15 155521"/>
           </v:shape>
         </w:pict>
@@ -3049,8 +3031,8 @@
           <w:lang w:val="de-CH" w:eastAsia="fr-FR"/>
         </w:rPr>
         <w:lastRenderedPageBreak/>
-        <w:pict>
-          <v:shape id="_x0000_i1026" type="#_x0000_t75" style="width:453.3pt;height:531.55pt">
+        <w:pict w14:anchorId="089D90D7">
+          <v:shape id="_x0000_i1026" type="#_x0000_t75" style="width:453.55pt;height:531.75pt">
             <v:imagedata r:id="rId10" o:title="Capture d’écran 2023-03-15 155540"/>
           </v:shape>
         </w:pict>
@@ -3079,8 +3061,8 @@
           <w:lang w:eastAsia="fr-FR"/>
         </w:rPr>
         <w:lastRenderedPageBreak/>
-        <w:pict>
-          <v:shape id="_x0000_i1027" type="#_x0000_t75" style="width:453.9pt;height:427pt">
+        <w:pict w14:anchorId="1FCA385D">
+          <v:shape id="_x0000_i1027" type="#_x0000_t75" style="width:454.05pt;height:427.15pt">
             <v:imagedata r:id="rId11" o:title="Capture d’écran 2023-03-15 155600"/>
           </v:shape>
         </w:pict>
@@ -3109,8 +3091,8 @@
           <w:lang w:eastAsia="fr-FR"/>
         </w:rPr>
         <w:lastRenderedPageBreak/>
-        <w:pict>
-          <v:shape id="_x0000_i1028" type="#_x0000_t75" style="width:314.9pt;height:566pt">
+        <w:pict w14:anchorId="2BE0FA5D">
+          <v:shape id="_x0000_i1028" type="#_x0000_t75" style="width:314.85pt;height:566.15pt">
             <v:imagedata r:id="rId12" o:title="Capture d’écran 2023-03-15 155643"/>
           </v:shape>
         </w:pict>
@@ -3199,8 +3181,8 @@
           <w:szCs w:val="14"/>
           <w:lang w:eastAsia="fr-FR"/>
         </w:rPr>
-        <w:pict>
-          <v:shape id="_x0000_i1029" type="#_x0000_t75" style="width:453.9pt;height:390.05pt">
+        <w:pict w14:anchorId="70F18C90">
+          <v:shape id="_x0000_i1029" type="#_x0000_t75" style="width:453.65pt;height:390pt">
             <v:imagedata r:id="rId13" o:title="Capture d’écran 2023-03-15 155828"/>
           </v:shape>
         </w:pict>
@@ -3296,8 +3278,8 @@
           <w:szCs w:val="14"/>
           <w:lang w:eastAsia="fr-FR"/>
         </w:rPr>
-        <w:pict>
-          <v:shape id="_x0000_i1030" type="#_x0000_t75" style="width:346.85pt;height:573.5pt">
+        <w:pict w14:anchorId="7DAA54CA">
+          <v:shape id="_x0000_i1030" type="#_x0000_t75" style="width:346.9pt;height:573.65pt">
             <v:imagedata r:id="rId14" o:title="Capture d’écran 2023-03-15 155949"/>
           </v:shape>
         </w:pict>
@@ -3495,23 +3477,7 @@
           <w:rFonts w:cs="Arial"/>
           <w:szCs w:val="14"/>
         </w:rPr>
-        <w:t xml:space="preserve">Si l’utilisateur n’inscrit pas les bons </w:t>
-      </w:r>
-      <w:proofErr w:type="spellStart"/>
-      <w:r>
-        <w:rPr>
-          <w:rFonts w:cs="Arial"/>
-          <w:szCs w:val="14"/>
-        </w:rPr>
-        <w:t>logges</w:t>
-      </w:r>
-      <w:proofErr w:type="spellEnd"/>
-      <w:r>
-        <w:rPr>
-          <w:rFonts w:cs="Arial"/>
-          <w:szCs w:val="14"/>
-        </w:rPr>
-        <w:t>, un message d’erreur s’affiche.</w:t>
+        <w:t>Si l’utilisateur n’inscrit pas les bons logges, un message d’erreur s’affiche.</w:t>
       </w:r>
     </w:p>
     <w:p>
@@ -3759,21 +3725,7 @@
         <w:rPr>
           <w:rFonts w:cs="Arial"/>
         </w:rPr>
-        <w:t xml:space="preserve">Alex est devenu </w:t>
-      </w:r>
-      <w:proofErr w:type="spellStart"/>
-      <w:r>
-        <w:rPr>
-          <w:rFonts w:cs="Arial"/>
-        </w:rPr>
-        <w:t>Scrum</w:t>
-      </w:r>
-      <w:proofErr w:type="spellEnd"/>
-      <w:r>
-        <w:rPr>
-          <w:rFonts w:cs="Arial"/>
-        </w:rPr>
-        <w:t xml:space="preserve"> master.</w:t>
+        <w:t>Alex est devenu Scrum master.</w:t>
       </w:r>
     </w:p>
     <w:p>
@@ -4082,23 +4034,7 @@
           <w:rFonts w:ascii="Arial" w:hAnsi="Arial" w:cs="Arial"/>
           <w:sz w:val="24"/>
         </w:rPr>
-        <w:t xml:space="preserve">Pour l’exportation des différentes maquettes, du </w:t>
-      </w:r>
-      <w:proofErr w:type="spellStart"/>
-      <w:r>
-        <w:rPr>
-          <w:rFonts w:ascii="Arial" w:hAnsi="Arial" w:cs="Arial"/>
-          <w:sz w:val="24"/>
-        </w:rPr>
-        <w:t>Wireframe</w:t>
-      </w:r>
-      <w:proofErr w:type="spellEnd"/>
-      <w:r>
-        <w:rPr>
-          <w:rFonts w:ascii="Arial" w:hAnsi="Arial" w:cs="Arial"/>
-          <w:sz w:val="24"/>
-        </w:rPr>
-        <w:t xml:space="preserve"> et des user-cases, le format PDF est utilisé.</w:t>
+        <w:t>Pour l’exportation des différentes maquettes, du Wireframe et des user-cases, le format PDF est utilisé.</w:t>
       </w:r>
     </w:p>
     <w:p>
@@ -4600,7 +4536,6 @@
         </w:rPr>
       </w:pPr>
       <w:proofErr w:type="spellStart"/>
-      <w:proofErr w:type="gramStart"/>
       <w:r>
         <w:rPr>
           <w:rFonts w:cs="Arial"/>
@@ -4609,7 +4544,6 @@
         <w:t>controllers</w:t>
       </w:r>
       <w:proofErr w:type="spellEnd"/>
-      <w:proofErr w:type="gramEnd"/>
     </w:p>
     <w:p>
       <w:pPr>
@@ -4645,7 +4579,6 @@
           <w:iCs/>
         </w:rPr>
       </w:pPr>
-      <w:proofErr w:type="gramStart"/>
       <w:r>
         <w:rPr>
           <w:rFonts w:cs="Arial"/>
@@ -4653,7 +4586,6 @@
         </w:rPr>
         <w:t>data</w:t>
       </w:r>
-      <w:proofErr w:type="gramEnd"/>
     </w:p>
     <w:p>
       <w:pPr>
@@ -4783,7 +4715,6 @@
           <w:iCs/>
         </w:rPr>
       </w:pPr>
-      <w:proofErr w:type="gramStart"/>
       <w:r>
         <w:rPr>
           <w:rFonts w:cs="Arial"/>
@@ -4791,7 +4722,6 @@
         </w:rPr>
         <w:t>media</w:t>
       </w:r>
-      <w:proofErr w:type="gramEnd"/>
     </w:p>
     <w:p>
       <w:pPr>
@@ -4806,7 +4736,6 @@
         </w:rPr>
       </w:pPr>
       <w:proofErr w:type="spellStart"/>
-      <w:proofErr w:type="gramStart"/>
       <w:r>
         <w:rPr>
           <w:rFonts w:cs="Arial"/>
@@ -4815,7 +4744,6 @@
         <w:t>img</w:t>
       </w:r>
       <w:proofErr w:type="spellEnd"/>
-      <w:proofErr w:type="gramEnd"/>
     </w:p>
     <w:p>
       <w:pPr>
@@ -4829,7 +4757,6 @@
           <w:iCs/>
         </w:rPr>
       </w:pPr>
-      <w:proofErr w:type="gramStart"/>
       <w:r>
         <w:rPr>
           <w:rFonts w:cs="Arial"/>
@@ -4837,7 +4764,6 @@
         </w:rPr>
         <w:t>articles</w:t>
       </w:r>
-      <w:proofErr w:type="gramEnd"/>
     </w:p>
     <w:p>
       <w:pPr>
@@ -4947,7 +4873,6 @@
           <w:iCs/>
         </w:rPr>
       </w:pPr>
-      <w:proofErr w:type="gramStart"/>
       <w:r>
         <w:rPr>
           <w:rFonts w:cs="Arial"/>
@@ -4962,7 +4887,6 @@
         </w:rPr>
         <w:t>cripts</w:t>
       </w:r>
-      <w:proofErr w:type="gramEnd"/>
     </w:p>
     <w:p>
       <w:pPr>
@@ -4997,7 +4921,6 @@
         </w:rPr>
       </w:pPr>
       <w:proofErr w:type="spellStart"/>
-      <w:proofErr w:type="gramStart"/>
       <w:r>
         <w:rPr>
           <w:rFonts w:cs="Arial"/>
@@ -5006,7 +4929,6 @@
         <w:t>stylesheet</w:t>
       </w:r>
       <w:proofErr w:type="spellEnd"/>
-      <w:proofErr w:type="gramEnd"/>
     </w:p>
     <w:p>
       <w:pPr>
@@ -5041,7 +4963,6 @@
         </w:rPr>
       </w:pPr>
       <w:proofErr w:type="spellStart"/>
-      <w:proofErr w:type="gramStart"/>
       <w:r>
         <w:rPr>
           <w:rFonts w:cs="Arial"/>
@@ -5050,7 +4971,6 @@
         <w:t>models</w:t>
       </w:r>
       <w:proofErr w:type="spellEnd"/>
-      <w:proofErr w:type="gramEnd"/>
     </w:p>
     <w:p>
       <w:pPr>
@@ -5086,8 +5006,6 @@
           <w:iCs/>
         </w:rPr>
       </w:pPr>
-      <w:proofErr w:type="spellStart"/>
-      <w:proofErr w:type="gramStart"/>
       <w:r>
         <w:rPr>
           <w:rFonts w:cs="Arial"/>
@@ -5095,8 +5013,6 @@
         </w:rPr>
         <w:t>temp</w:t>
       </w:r>
-      <w:proofErr w:type="spellEnd"/>
-      <w:proofErr w:type="gramEnd"/>
     </w:p>
     <w:p>
       <w:pPr>
@@ -5133,7 +5049,6 @@
         </w:rPr>
       </w:pPr>
       <w:proofErr w:type="spellStart"/>
-      <w:proofErr w:type="gramStart"/>
       <w:r>
         <w:rPr>
           <w:rFonts w:cs="Arial"/>
@@ -5142,7 +5057,6 @@
         <w:t>views</w:t>
       </w:r>
       <w:proofErr w:type="spellEnd"/>
-      <w:proofErr w:type="gramEnd"/>
     </w:p>
     <w:p>
       <w:pPr>
@@ -5448,21 +5362,12 @@
           <w:iCs/>
         </w:rPr>
       </w:pPr>
-      <w:proofErr w:type="gramStart"/>
-      <w:r>
-        <w:rPr>
-          <w:rFonts w:cs="Arial"/>
-          <w:iCs/>
-        </w:rPr>
-        <w:t>.$</w:t>
-      </w:r>
-      <w:proofErr w:type="gramEnd"/>
-      <w:r>
-        <w:rPr>
-          <w:rFonts w:cs="Arial"/>
-          <w:iCs/>
-        </w:rPr>
-        <w:t>Diagramme de flux I-</w:t>
+      <w:r>
+        <w:rPr>
+          <w:rFonts w:cs="Arial"/>
+          <w:iCs/>
+        </w:rPr>
+        <w:t>.$Diagramme de flux I-</w:t>
       </w:r>
       <w:proofErr w:type="spellStart"/>
       <w:r>
@@ -5690,21 +5595,12 @@
           <w:iCs/>
         </w:rPr>
       </w:pPr>
-      <w:proofErr w:type="gramStart"/>
-      <w:r>
-        <w:rPr>
-          <w:rFonts w:cs="Arial"/>
-          <w:iCs/>
-        </w:rPr>
-        <w:t>.$</w:t>
-      </w:r>
-      <w:proofErr w:type="gramEnd"/>
-      <w:r>
-        <w:rPr>
-          <w:rFonts w:cs="Arial"/>
-          <w:iCs/>
-        </w:rPr>
-        <w:t xml:space="preserve">Use </w:t>
+      <w:r>
+        <w:rPr>
+          <w:rFonts w:cs="Arial"/>
+          <w:iCs/>
+        </w:rPr>
+        <w:t xml:space="preserve">.$Use </w:t>
       </w:r>
       <w:proofErr w:type="spellStart"/>
       <w:r>
@@ -5832,7 +5728,6 @@
         <w:t xml:space="preserve">Use </w:t>
       </w:r>
       <w:proofErr w:type="spellStart"/>
-      <w:proofErr w:type="gramStart"/>
       <w:r>
         <w:rPr>
           <w:rFonts w:cs="Arial"/>
@@ -5841,7 +5736,6 @@
         <w:t>case.drawio</w:t>
       </w:r>
       <w:proofErr w:type="spellEnd"/>
-      <w:proofErr w:type="gramEnd"/>
     </w:p>
     <w:p>
       <w:pPr>
@@ -5916,7 +5810,6 @@
         </w:rPr>
       </w:pPr>
       <w:proofErr w:type="spellStart"/>
-      <w:proofErr w:type="gramStart"/>
       <w:r>
         <w:rPr>
           <w:rFonts w:cs="Arial"/>
@@ -5925,7 +5818,6 @@
         <w:t>php</w:t>
       </w:r>
       <w:proofErr w:type="spellEnd"/>
-      <w:proofErr w:type="gramEnd"/>
     </w:p>
     <w:p>
       <w:pPr>
@@ -6047,39 +5939,7 @@
           <w:rFonts w:cs="Arial"/>
           <w:iCs/>
         </w:rPr>
-        <w:t xml:space="preserve"> </w:t>
-      </w:r>
-      <w:proofErr w:type="spellStart"/>
-      <w:r>
-        <w:rPr>
-          <w:rFonts w:cs="Arial"/>
-          <w:iCs/>
-        </w:rPr>
-        <w:t>Wireframes</w:t>
-      </w:r>
-      <w:proofErr w:type="spellEnd"/>
-      <w:r>
-        <w:rPr>
-          <w:rFonts w:cs="Arial"/>
-          <w:iCs/>
-        </w:rPr>
-        <w:t xml:space="preserve"> </w:t>
-      </w:r>
-      <w:proofErr w:type="gramStart"/>
-      <w:r>
-        <w:rPr>
-          <w:rFonts w:cs="Arial"/>
-          <w:iCs/>
-        </w:rPr>
-        <w:t>version:</w:t>
-      </w:r>
-      <w:proofErr w:type="gramEnd"/>
-      <w:r>
-        <w:rPr>
-          <w:rFonts w:cs="Arial"/>
-          <w:iCs/>
-        </w:rPr>
-        <w:t xml:space="preserve"> 4.7.1</w:t>
+        <w:t xml:space="preserve"> Wireframes version: 4.7.1</w:t>
       </w:r>
     </w:p>
     <w:p>
@@ -6099,23 +5959,7 @@
           <w:rFonts w:cs="Arial"/>
           <w:iCs/>
         </w:rPr>
-        <w:t xml:space="preserve">Excel </w:t>
-      </w:r>
-      <w:proofErr w:type="gramStart"/>
-      <w:r>
-        <w:rPr>
-          <w:rFonts w:cs="Arial"/>
-          <w:iCs/>
-        </w:rPr>
-        <w:t>version:</w:t>
-      </w:r>
-      <w:proofErr w:type="gramEnd"/>
-      <w:r>
-        <w:rPr>
-          <w:rFonts w:cs="Arial"/>
-          <w:iCs/>
-        </w:rPr>
-        <w:t xml:space="preserve"> 2016</w:t>
+        <w:t>Excel version: 2016</w:t>
       </w:r>
     </w:p>
     <w:p>
@@ -6171,15 +6015,7 @@
           <w:rFonts w:cs="Arial"/>
           <w:iCs/>
         </w:rPr>
-        <w:t xml:space="preserve"> </w:t>
-      </w:r>
-      <w:proofErr w:type="gramStart"/>
-      <w:r>
-        <w:rPr>
-          <w:rFonts w:cs="Arial"/>
-          <w:iCs/>
-        </w:rPr>
-        <w:t>version</w:t>
+        <w:t xml:space="preserve"> version</w:t>
       </w:r>
       <w:r>
         <w:rPr>
@@ -6188,7 +6024,6 @@
         </w:rPr>
         <w:t>:</w:t>
       </w:r>
-      <w:proofErr w:type="gramEnd"/>
       <w:r>
         <w:rPr>
           <w:rFonts w:cs="Arial"/>
@@ -6879,17 +6714,8 @@
           <w:rFonts w:cs="Arial"/>
           <w:iCs/>
         </w:rPr>
-        <w:t xml:space="preserve">Page d’administration différente du </w:t>
-      </w:r>
-      <w:proofErr w:type="spellStart"/>
-      <w:r>
-        <w:rPr>
-          <w:rFonts w:cs="Arial"/>
-          <w:iCs/>
-        </w:rPr>
-        <w:t>Wireframe</w:t>
-      </w:r>
-      <w:proofErr w:type="spellEnd"/>
+        <w:t>Page d’administration différente du Wireframe</w:t>
+      </w:r>
     </w:p>
     <w:p>
       <w:pPr>
@@ -7044,23 +6870,7 @@
           <w:rFonts w:cs="Arial"/>
           <w:szCs w:val="14"/>
         </w:rPr>
-        <w:t xml:space="preserve">Si l’utilisateur n’inscrit pas les bons </w:t>
-      </w:r>
-      <w:proofErr w:type="spellStart"/>
-      <w:r>
-        <w:rPr>
-          <w:rFonts w:cs="Arial"/>
-          <w:szCs w:val="14"/>
-        </w:rPr>
-        <w:t>logges</w:t>
-      </w:r>
-      <w:proofErr w:type="spellEnd"/>
-      <w:r>
-        <w:rPr>
-          <w:rFonts w:cs="Arial"/>
-          <w:szCs w:val="14"/>
-        </w:rPr>
-        <w:t>, un message d’erreur s’affiche.</w:t>
+        <w:t>Si l’utilisateur n’inscrit pas les bons logges, un message d’erreur s’affiche.</w:t>
       </w:r>
     </w:p>
     <w:p>
@@ -7395,25 +7205,7 @@
           <w:i/>
           <w:color w:val="7F7F7F" w:themeColor="text1" w:themeTint="80"/>
         </w:rPr>
-        <w:t xml:space="preserve">S'il reste encore des </w:t>
-      </w:r>
-      <w:proofErr w:type="gramStart"/>
-      <w:r>
-        <w:rPr>
-          <w:rFonts w:cs="Arial"/>
-          <w:i/>
-          <w:color w:val="7F7F7F" w:themeColor="text1" w:themeTint="80"/>
-        </w:rPr>
-        <w:t>erreurs:</w:t>
-      </w:r>
-      <w:proofErr w:type="gramEnd"/>
-      <w:r>
-        <w:rPr>
-          <w:rFonts w:cs="Arial"/>
-          <w:i/>
-          <w:color w:val="7F7F7F" w:themeColor="text1" w:themeTint="80"/>
-        </w:rPr>
-        <w:t xml:space="preserve"> </w:t>
+        <w:t xml:space="preserve">S'il reste encore des erreurs: </w:t>
       </w:r>
     </w:p>
     <w:p>
@@ -7568,11 +7360,7 @@
         <w:t>Pour conclure la réalisation du projet, nous avions remplit tous nos objectifs. Pour ce qui sera des problèmes rencontrés, nous avions eu certains problèmes avec la suppression et diminution en ce qui concerne les divers articles. Je pense, plus précisément, à l’utilisateur qui enlève de lui-même un stock d’un article avant de l’avoir acheté. Également, je pense aux problèmes que nous</w:t>
       </w:r>
       <w:r>
-        <w:t xml:space="preserve"> avions eu en créant un </w:t>
-      </w:r>
-      <w:proofErr w:type="gramStart"/>
-      <w:r>
-        <w:t xml:space="preserve">fichier </w:t>
+        <w:t xml:space="preserve"> avions eu en créant un fichier </w:t>
       </w:r>
       <w:r>
         <w:t>.</w:t>
@@ -7582,7 +7370,6 @@
         <w:t>json</w:t>
       </w:r>
       <w:proofErr w:type="spellEnd"/>
-      <w:proofErr w:type="gramEnd"/>
       <w:r>
         <w:t xml:space="preserve"> pour le panier et un fichier .</w:t>
       </w:r>
@@ -7592,18 +7379,13 @@
       </w:r>
       <w:proofErr w:type="spellEnd"/>
       <w:r>
-        <w:t xml:space="preserve"> pour les articles achetés. Le problème étant de bien administrer les deux en même temps, vu que l’un est aussi dépendant avec l’autre que son prochain =&gt; Ex : quand un utilisateur achète l’article en question, il est déjà inscrit sous sa </w:t>
-      </w:r>
-      <w:proofErr w:type="gramStart"/>
-      <w:r>
-        <w:t>page .</w:t>
+        <w:t xml:space="preserve"> pour les articles achetés. Le problème étant de bien administrer les deux en même temps, vu que l’un est aussi dépendant avec l’autre que son prochain =&gt; Ex : quand un utilisateur achète l’article en question, il est déjà inscrit sous sa page .</w:t>
       </w:r>
       <w:proofErr w:type="spellStart"/>
       <w:r>
         <w:t>json</w:t>
       </w:r>
       <w:proofErr w:type="spellEnd"/>
-      <w:proofErr w:type="gramEnd"/>
       <w:r>
         <w:t xml:space="preserve"> attribuée avant d’être supprimé sur la page de panier. A part cela, nous avions eu de grands espoirs pour ce projet et avions acquis des compétences au niveau de la compréhension du code et de réalisation de projet grâce à ceci. </w:t>
       </w:r>
@@ -7710,6 +7492,7 @@
       <w:pPr>
         <w:ind w:left="576"/>
         <w:rPr>
+          <w:rStyle w:val="Lienhypertexte"/>
           <w:rFonts w:cs="Arial"/>
         </w:rPr>
       </w:pPr>
@@ -7730,6 +7513,31 @@
           <w:rFonts w:cs="Arial"/>
         </w:rPr>
       </w:pPr>
+      <w:hyperlink r:id="rId17" w:history="1">
+        <w:r>
+          <w:rPr>
+            <w:rStyle w:val="Lienhypertexte"/>
+            <w:rFonts w:cs="Arial"/>
+          </w:rPr>
+          <w:t>https://stackoverflow.com/questions/11463581/how-to-use-unlink-function</w:t>
+        </w:r>
+      </w:hyperlink>
+    </w:p>
+    <w:p>
+      <w:pPr>
+        <w:ind w:left="576"/>
+        <w:rPr>
+          <w:rFonts w:cs="Arial"/>
+        </w:rPr>
+      </w:pPr>
+    </w:p>
+    <w:p>
+      <w:pPr>
+        <w:ind w:left="576"/>
+        <w:rPr>
+          <w:rFonts w:cs="Arial"/>
+        </w:rPr>
+      </w:pPr>
       <w:r>
         <w:rPr>
           <w:rFonts w:cs="Arial"/>
@@ -7744,7 +7552,7 @@
           <w:rFonts w:cs="Arial"/>
         </w:rPr>
       </w:pPr>
-      <w:hyperlink r:id="rId17" w:history="1">
+      <w:hyperlink r:id="rId18" w:history="1">
         <w:r>
           <w:rPr>
             <w:rStyle w:val="Lienhypertexte"/>
@@ -7883,8 +7691,8 @@
         </w:rPr>
       </w:pPr>
       <w:bookmarkStart w:id="38" w:name="_Toc71703270"/>
-      <w:bookmarkStart w:id="39" w:name="_Toc25553334"/>
-      <w:bookmarkStart w:id="40" w:name="_Toc130472231"/>
+      <w:bookmarkStart w:id="39" w:name="_Toc130472231"/>
+      <w:bookmarkStart w:id="40" w:name="_Toc25553334"/>
       <w:r>
         <w:rPr>
           <w:rFonts w:cs="Arial"/>
@@ -7894,16 +7702,16 @@
         <w:t>Archives du projet</w:t>
       </w:r>
       <w:bookmarkEnd w:id="38"/>
+      <w:bookmarkEnd w:id="39"/>
+      <w:r>
+        <w:rPr>
+          <w:rFonts w:cs="Arial"/>
+          <w:i w:val="0"/>
+          <w:iCs/>
+        </w:rPr>
+        <w:t xml:space="preserve"> </w:t>
+      </w:r>
       <w:bookmarkEnd w:id="40"/>
-      <w:r>
-        <w:rPr>
-          <w:rFonts w:cs="Arial"/>
-          <w:i w:val="0"/>
-          <w:iCs/>
-        </w:rPr>
-        <w:t xml:space="preserve"> </w:t>
-      </w:r>
-      <w:bookmarkEnd w:id="39"/>
     </w:p>
     <w:p>
       <w:pPr>
@@ -7922,21 +7730,12 @@
           <w:szCs w:val="14"/>
         </w:rPr>
       </w:pPr>
-      <w:bookmarkStart w:id="41" w:name="_GoBack"/>
-      <w:bookmarkEnd w:id="41"/>
-      <w:r>
-        <w:rPr>
-          <w:rFonts w:cs="Arial"/>
-          <w:szCs w:val="14"/>
-        </w:rPr>
-        <w:t xml:space="preserve">Toute les archives </w:t>
-      </w:r>
-      <w:r>
-        <w:rPr>
-          <w:rFonts w:cs="Arial"/>
-          <w:szCs w:val="14"/>
-        </w:rPr>
-        <w:t xml:space="preserve">du projet </w:t>
+      <w:r>
+        <w:rPr>
+          <w:rFonts w:cs="Arial"/>
+          <w:szCs w:val="14"/>
+        </w:rPr>
+        <w:t xml:space="preserve">Toute les archives du projet </w:t>
       </w:r>
       <w:r>
         <w:rPr>
@@ -7950,21 +7749,7 @@
           <w:rFonts w:cs="Arial"/>
           <w:szCs w:val="14"/>
         </w:rPr>
-        <w:t xml:space="preserve"> </w:t>
-      </w:r>
-      <w:r>
-        <w:rPr>
-          <w:rFonts w:cs="Arial"/>
-          <w:szCs w:val="14"/>
-        </w:rPr>
-        <w:t>sauvegardé</w:t>
-      </w:r>
-      <w:r>
-        <w:rPr>
-          <w:rFonts w:cs="Arial"/>
-          <w:szCs w:val="14"/>
-        </w:rPr>
-        <w:t xml:space="preserve"> avec l’aide d</w:t>
+        <w:t xml:space="preserve"> sauvegardé avec l’aide d</w:t>
       </w:r>
       <w:r>
         <w:rPr>
@@ -8001,7 +7786,7 @@
       <w:pPr>
         <w:ind w:firstLine="576"/>
       </w:pPr>
-      <w:hyperlink r:id="rId18" w:history="1">
+      <w:hyperlink r:id="rId19" w:history="1">
         <w:r>
           <w:rPr>
             <w:rStyle w:val="Lienhypertexte"/>
@@ -8011,9 +7796,9 @@
       </w:hyperlink>
     </w:p>
     <w:sectPr>
-      <w:headerReference w:type="default" r:id="rId19"/>
-      <w:footerReference w:type="default" r:id="rId20"/>
-      <w:headerReference w:type="first" r:id="rId21"/>
+      <w:headerReference w:type="default" r:id="rId20"/>
+      <w:footerReference w:type="default" r:id="rId21"/>
+      <w:headerReference w:type="first" r:id="rId22"/>
       <w:pgSz w:w="11906" w:h="16838" w:code="9"/>
       <w:pgMar w:top="1418" w:right="1418" w:bottom="1418" w:left="1418" w:header="720" w:footer="720" w:gutter="0"/>
       <w:cols w:space="720"/>
@@ -8024,7 +7809,7 @@
 </file>
 
 <file path=word/endnotes.xml><?xml version="1.0" encoding="utf-8"?>
-<w:endnotes xmlns:wpc="http://schemas.microsoft.com/office/word/2010/wordprocessingCanvas" xmlns:cx="http://schemas.microsoft.com/office/drawing/2014/chartex" xmlns:cx1="http://schemas.microsoft.com/office/drawing/2015/9/8/chartex" xmlns:mc="http://schemas.openxmlformats.org/markup-compatibility/2006" xmlns:o="urn:schemas-microsoft-com:office:office" xmlns:r="http://schemas.openxmlformats.org/officeDocument/2006/relationships" xmlns:m="http://schemas.openxmlformats.org/officeDocument/2006/math" xmlns:v="urn:schemas-microsoft-com:vml" xmlns:wp14="http://schemas.microsoft.com/office/word/2010/wordprocessingDrawing" xmlns:wp="http://schemas.openxmlformats.org/drawingml/2006/wordprocessingDrawing" xmlns:w10="urn:schemas-microsoft-com:office:word" xmlns:w="http://schemas.openxmlformats.org/wordprocessingml/2006/main" xmlns:w14="http://schemas.microsoft.com/office/word/2010/wordml" xmlns:w15="http://schemas.microsoft.com/office/word/2012/wordml" xmlns:w16se="http://schemas.microsoft.com/office/word/2015/wordml/symex" xmlns:wpg="http://schemas.microsoft.com/office/word/2010/wordprocessingGroup" xmlns:wpi="http://schemas.microsoft.com/office/word/2010/wordprocessingInk" xmlns:wne="http://schemas.microsoft.com/office/word/2006/wordml" xmlns:wps="http://schemas.microsoft.com/office/word/2010/wordprocessingShape" mc:Ignorable="w14 w15 w16se wp14">
+<w:endnotes xmlns:wpc="http://schemas.microsoft.com/office/word/2010/wordprocessingCanvas" xmlns:cx="http://schemas.microsoft.com/office/drawing/2014/chartex" xmlns:cx1="http://schemas.microsoft.com/office/drawing/2015/9/8/chartex" xmlns:cx2="http://schemas.microsoft.com/office/drawing/2015/10/21/chartex" xmlns:cx3="http://schemas.microsoft.com/office/drawing/2016/5/9/chartex" xmlns:cx4="http://schemas.microsoft.com/office/drawing/2016/5/10/chartex" xmlns:cx5="http://schemas.microsoft.com/office/drawing/2016/5/11/chartex" xmlns:cx6="http://schemas.microsoft.com/office/drawing/2016/5/12/chartex" xmlns:cx7="http://schemas.microsoft.com/office/drawing/2016/5/13/chartex" xmlns:cx8="http://schemas.microsoft.com/office/drawing/2016/5/14/chartex" xmlns:mc="http://schemas.openxmlformats.org/markup-compatibility/2006" xmlns:aink="http://schemas.microsoft.com/office/drawing/2016/ink" xmlns:am3d="http://schemas.microsoft.com/office/drawing/2017/model3d" xmlns:o="urn:schemas-microsoft-com:office:office" xmlns:oel="http://schemas.microsoft.com/office/2019/extlst" xmlns:r="http://schemas.openxmlformats.org/officeDocument/2006/relationships" xmlns:m="http://schemas.openxmlformats.org/officeDocument/2006/math" xmlns:v="urn:schemas-microsoft-com:vml" xmlns:wp14="http://schemas.microsoft.com/office/word/2010/wordprocessingDrawing" xmlns:wp="http://schemas.openxmlformats.org/drawingml/2006/wordprocessingDrawing" xmlns:w10="urn:schemas-microsoft-com:office:word" xmlns:w="http://schemas.openxmlformats.org/wordprocessingml/2006/main" xmlns:w14="http://schemas.microsoft.com/office/word/2010/wordml" xmlns:w15="http://schemas.microsoft.com/office/word/2012/wordml" xmlns:w16cex="http://schemas.microsoft.com/office/word/2018/wordml/cex" xmlns:w16cid="http://schemas.microsoft.com/office/word/2016/wordml/cid" xmlns:w16="http://schemas.microsoft.com/office/word/2018/wordml" xmlns:w16sdtdh="http://schemas.microsoft.com/office/word/2020/wordml/sdtdatahash" xmlns:w16se="http://schemas.microsoft.com/office/word/2015/wordml/symex" xmlns:wpg="http://schemas.microsoft.com/office/word/2010/wordprocessingGroup" xmlns:wpi="http://schemas.microsoft.com/office/word/2010/wordprocessingInk" xmlns:wne="http://schemas.microsoft.com/office/word/2006/wordml" xmlns:wps="http://schemas.microsoft.com/office/word/2010/wordprocessingShape" mc:Ignorable="w14 w15 w16se w16cid w16 w16cex w16sdtdh wp14">
   <w:endnote w:type="separator" w:id="-1">
     <w:p>
       <w:r>
@@ -8043,7 +7828,7 @@
 </file>
 
 <file path=word/footer1.xml><?xml version="1.0" encoding="utf-8"?>
-<w:ftr xmlns:wpc="http://schemas.microsoft.com/office/word/2010/wordprocessingCanvas" xmlns:cx="http://schemas.microsoft.com/office/drawing/2014/chartex" xmlns:cx1="http://schemas.microsoft.com/office/drawing/2015/9/8/chartex" xmlns:mc="http://schemas.openxmlformats.org/markup-compatibility/2006" xmlns:o="urn:schemas-microsoft-com:office:office" xmlns:r="http://schemas.openxmlformats.org/officeDocument/2006/relationships" xmlns:m="http://schemas.openxmlformats.org/officeDocument/2006/math" xmlns:v="urn:schemas-microsoft-com:vml" xmlns:wp14="http://schemas.microsoft.com/office/word/2010/wordprocessingDrawing" xmlns:wp="http://schemas.openxmlformats.org/drawingml/2006/wordprocessingDrawing" xmlns:w10="urn:schemas-microsoft-com:office:word" xmlns:w="http://schemas.openxmlformats.org/wordprocessingml/2006/main" xmlns:w14="http://schemas.microsoft.com/office/word/2010/wordml" xmlns:w15="http://schemas.microsoft.com/office/word/2012/wordml" xmlns:w16se="http://schemas.microsoft.com/office/word/2015/wordml/symex" xmlns:wpg="http://schemas.microsoft.com/office/word/2010/wordprocessingGroup" xmlns:wpi="http://schemas.microsoft.com/office/word/2010/wordprocessingInk" xmlns:wne="http://schemas.microsoft.com/office/word/2006/wordml" xmlns:wps="http://schemas.microsoft.com/office/word/2010/wordprocessingShape" mc:Ignorable="w14 w15 w16se wp14">
+<w:ftr xmlns:wpc="http://schemas.microsoft.com/office/word/2010/wordprocessingCanvas" xmlns:cx="http://schemas.microsoft.com/office/drawing/2014/chartex" xmlns:cx1="http://schemas.microsoft.com/office/drawing/2015/9/8/chartex" xmlns:cx2="http://schemas.microsoft.com/office/drawing/2015/10/21/chartex" xmlns:cx3="http://schemas.microsoft.com/office/drawing/2016/5/9/chartex" xmlns:cx4="http://schemas.microsoft.com/office/drawing/2016/5/10/chartex" xmlns:cx5="http://schemas.microsoft.com/office/drawing/2016/5/11/chartex" xmlns:cx6="http://schemas.microsoft.com/office/drawing/2016/5/12/chartex" xmlns:cx7="http://schemas.microsoft.com/office/drawing/2016/5/13/chartex" xmlns:cx8="http://schemas.microsoft.com/office/drawing/2016/5/14/chartex" xmlns:mc="http://schemas.openxmlformats.org/markup-compatibility/2006" xmlns:aink="http://schemas.microsoft.com/office/drawing/2016/ink" xmlns:am3d="http://schemas.microsoft.com/office/drawing/2017/model3d" xmlns:o="urn:schemas-microsoft-com:office:office" xmlns:oel="http://schemas.microsoft.com/office/2019/extlst" xmlns:r="http://schemas.openxmlformats.org/officeDocument/2006/relationships" xmlns:m="http://schemas.openxmlformats.org/officeDocument/2006/math" xmlns:v="urn:schemas-microsoft-com:vml" xmlns:wp14="http://schemas.microsoft.com/office/word/2010/wordprocessingDrawing" xmlns:wp="http://schemas.openxmlformats.org/drawingml/2006/wordprocessingDrawing" xmlns:w10="urn:schemas-microsoft-com:office:word" xmlns:w="http://schemas.openxmlformats.org/wordprocessingml/2006/main" xmlns:w14="http://schemas.microsoft.com/office/word/2010/wordml" xmlns:w15="http://schemas.microsoft.com/office/word/2012/wordml" xmlns:w16cex="http://schemas.microsoft.com/office/word/2018/wordml/cex" xmlns:w16cid="http://schemas.microsoft.com/office/word/2016/wordml/cid" xmlns:w16="http://schemas.microsoft.com/office/word/2018/wordml" xmlns:w16sdtdh="http://schemas.microsoft.com/office/word/2020/wordml/sdtdatahash" xmlns:w16se="http://schemas.microsoft.com/office/word/2015/wordml/symex" xmlns:wpg="http://schemas.microsoft.com/office/word/2010/wordprocessingGroup" xmlns:wpi="http://schemas.microsoft.com/office/word/2010/wordprocessingInk" xmlns:wne="http://schemas.microsoft.com/office/word/2006/wordml" xmlns:wps="http://schemas.microsoft.com/office/word/2010/wordprocessingShape" mc:Ignorable="w14 w15 w16se w16cid w16 w16cex w16sdtdh wp14">
   <w:p>
     <w:pPr>
       <w:pStyle w:val="Pieddepage"/>
@@ -8140,7 +7925,7 @@
 </file>
 
 <file path=word/footnotes.xml><?xml version="1.0" encoding="utf-8"?>
-<w:footnotes xmlns:wpc="http://schemas.microsoft.com/office/word/2010/wordprocessingCanvas" xmlns:cx="http://schemas.microsoft.com/office/drawing/2014/chartex" xmlns:cx1="http://schemas.microsoft.com/office/drawing/2015/9/8/chartex" xmlns:mc="http://schemas.openxmlformats.org/markup-compatibility/2006" xmlns:o="urn:schemas-microsoft-com:office:office" xmlns:r="http://schemas.openxmlformats.org/officeDocument/2006/relationships" xmlns:m="http://schemas.openxmlformats.org/officeDocument/2006/math" xmlns:v="urn:schemas-microsoft-com:vml" xmlns:wp14="http://schemas.microsoft.com/office/word/2010/wordprocessingDrawing" xmlns:wp="http://schemas.openxmlformats.org/drawingml/2006/wordprocessingDrawing" xmlns:w10="urn:schemas-microsoft-com:office:word" xmlns:w="http://schemas.openxmlformats.org/wordprocessingml/2006/main" xmlns:w14="http://schemas.microsoft.com/office/word/2010/wordml" xmlns:w15="http://schemas.microsoft.com/office/word/2012/wordml" xmlns:w16se="http://schemas.microsoft.com/office/word/2015/wordml/symex" xmlns:wpg="http://schemas.microsoft.com/office/word/2010/wordprocessingGroup" xmlns:wpi="http://schemas.microsoft.com/office/word/2010/wordprocessingInk" xmlns:wne="http://schemas.microsoft.com/office/word/2006/wordml" xmlns:wps="http://schemas.microsoft.com/office/word/2010/wordprocessingShape" mc:Ignorable="w14 w15 w16se wp14">
+<w:footnotes xmlns:wpc="http://schemas.microsoft.com/office/word/2010/wordprocessingCanvas" xmlns:cx="http://schemas.microsoft.com/office/drawing/2014/chartex" xmlns:cx1="http://schemas.microsoft.com/office/drawing/2015/9/8/chartex" xmlns:cx2="http://schemas.microsoft.com/office/drawing/2015/10/21/chartex" xmlns:cx3="http://schemas.microsoft.com/office/drawing/2016/5/9/chartex" xmlns:cx4="http://schemas.microsoft.com/office/drawing/2016/5/10/chartex" xmlns:cx5="http://schemas.microsoft.com/office/drawing/2016/5/11/chartex" xmlns:cx6="http://schemas.microsoft.com/office/drawing/2016/5/12/chartex" xmlns:cx7="http://schemas.microsoft.com/office/drawing/2016/5/13/chartex" xmlns:cx8="http://schemas.microsoft.com/office/drawing/2016/5/14/chartex" xmlns:mc="http://schemas.openxmlformats.org/markup-compatibility/2006" xmlns:aink="http://schemas.microsoft.com/office/drawing/2016/ink" xmlns:am3d="http://schemas.microsoft.com/office/drawing/2017/model3d" xmlns:o="urn:schemas-microsoft-com:office:office" xmlns:oel="http://schemas.microsoft.com/office/2019/extlst" xmlns:r="http://schemas.openxmlformats.org/officeDocument/2006/relationships" xmlns:m="http://schemas.openxmlformats.org/officeDocument/2006/math" xmlns:v="urn:schemas-microsoft-com:vml" xmlns:wp14="http://schemas.microsoft.com/office/word/2010/wordprocessingDrawing" xmlns:wp="http://schemas.openxmlformats.org/drawingml/2006/wordprocessingDrawing" xmlns:w10="urn:schemas-microsoft-com:office:word" xmlns:w="http://schemas.openxmlformats.org/wordprocessingml/2006/main" xmlns:w14="http://schemas.microsoft.com/office/word/2010/wordml" xmlns:w15="http://schemas.microsoft.com/office/word/2012/wordml" xmlns:w16cex="http://schemas.microsoft.com/office/word/2018/wordml/cex" xmlns:w16cid="http://schemas.microsoft.com/office/word/2016/wordml/cid" xmlns:w16="http://schemas.microsoft.com/office/word/2018/wordml" xmlns:w16sdtdh="http://schemas.microsoft.com/office/word/2020/wordml/sdtdatahash" xmlns:w16se="http://schemas.microsoft.com/office/word/2015/wordml/symex" xmlns:wpg="http://schemas.microsoft.com/office/word/2010/wordprocessingGroup" xmlns:wpi="http://schemas.microsoft.com/office/word/2010/wordprocessingInk" xmlns:wne="http://schemas.microsoft.com/office/word/2006/wordml" xmlns:wps="http://schemas.microsoft.com/office/word/2010/wordprocessingShape" mc:Ignorable="w14 w15 w16se w16cid w16 w16cex w16sdtdh wp14">
   <w:footnote w:type="separator" w:id="-1">
     <w:p>
       <w:r>
@@ -8159,7 +7944,7 @@
 </file>
 
 <file path=word/header1.xml><?xml version="1.0" encoding="utf-8"?>
-<w:hdr xmlns:wpc="http://schemas.microsoft.com/office/word/2010/wordprocessingCanvas" xmlns:cx="http://schemas.microsoft.com/office/drawing/2014/chartex" xmlns:cx1="http://schemas.microsoft.com/office/drawing/2015/9/8/chartex" xmlns:mc="http://schemas.openxmlformats.org/markup-compatibility/2006" xmlns:o="urn:schemas-microsoft-com:office:office" xmlns:r="http://schemas.openxmlformats.org/officeDocument/2006/relationships" xmlns:m="http://schemas.openxmlformats.org/officeDocument/2006/math" xmlns:v="urn:schemas-microsoft-com:vml" xmlns:wp14="http://schemas.microsoft.com/office/word/2010/wordprocessingDrawing" xmlns:wp="http://schemas.openxmlformats.org/drawingml/2006/wordprocessingDrawing" xmlns:w10="urn:schemas-microsoft-com:office:word" xmlns:w="http://schemas.openxmlformats.org/wordprocessingml/2006/main" xmlns:w14="http://schemas.microsoft.com/office/word/2010/wordml" xmlns:w15="http://schemas.microsoft.com/office/word/2012/wordml" xmlns:w16se="http://schemas.microsoft.com/office/word/2015/wordml/symex" xmlns:wpg="http://schemas.microsoft.com/office/word/2010/wordprocessingGroup" xmlns:wpi="http://schemas.microsoft.com/office/word/2010/wordprocessingInk" xmlns:wne="http://schemas.microsoft.com/office/word/2006/wordml" xmlns:wps="http://schemas.microsoft.com/office/word/2010/wordprocessingShape" mc:Ignorable="w14 w15 w16se wp14">
+<w:hdr xmlns:wpc="http://schemas.microsoft.com/office/word/2010/wordprocessingCanvas" xmlns:cx="http://schemas.microsoft.com/office/drawing/2014/chartex" xmlns:cx1="http://schemas.microsoft.com/office/drawing/2015/9/8/chartex" xmlns:cx2="http://schemas.microsoft.com/office/drawing/2015/10/21/chartex" xmlns:cx3="http://schemas.microsoft.com/office/drawing/2016/5/9/chartex" xmlns:cx4="http://schemas.microsoft.com/office/drawing/2016/5/10/chartex" xmlns:cx5="http://schemas.microsoft.com/office/drawing/2016/5/11/chartex" xmlns:cx6="http://schemas.microsoft.com/office/drawing/2016/5/12/chartex" xmlns:cx7="http://schemas.microsoft.com/office/drawing/2016/5/13/chartex" xmlns:cx8="http://schemas.microsoft.com/office/drawing/2016/5/14/chartex" xmlns:mc="http://schemas.openxmlformats.org/markup-compatibility/2006" xmlns:aink="http://schemas.microsoft.com/office/drawing/2016/ink" xmlns:am3d="http://schemas.microsoft.com/office/drawing/2017/model3d" xmlns:o="urn:schemas-microsoft-com:office:office" xmlns:oel="http://schemas.microsoft.com/office/2019/extlst" xmlns:r="http://schemas.openxmlformats.org/officeDocument/2006/relationships" xmlns:m="http://schemas.openxmlformats.org/officeDocument/2006/math" xmlns:v="urn:schemas-microsoft-com:vml" xmlns:wp14="http://schemas.microsoft.com/office/word/2010/wordprocessingDrawing" xmlns:wp="http://schemas.openxmlformats.org/drawingml/2006/wordprocessingDrawing" xmlns:w10="urn:schemas-microsoft-com:office:word" xmlns:w="http://schemas.openxmlformats.org/wordprocessingml/2006/main" xmlns:w14="http://schemas.microsoft.com/office/word/2010/wordml" xmlns:w15="http://schemas.microsoft.com/office/word/2012/wordml" xmlns:w16cex="http://schemas.microsoft.com/office/word/2018/wordml/cex" xmlns:w16cid="http://schemas.microsoft.com/office/word/2016/wordml/cid" xmlns:w16="http://schemas.microsoft.com/office/word/2018/wordml" xmlns:w16sdtdh="http://schemas.microsoft.com/office/word/2020/wordml/sdtdatahash" xmlns:w16se="http://schemas.microsoft.com/office/word/2015/wordml/symex" xmlns:wpg="http://schemas.microsoft.com/office/word/2010/wordprocessingGroup" xmlns:wpi="http://schemas.microsoft.com/office/word/2010/wordprocessingInk" xmlns:wne="http://schemas.microsoft.com/office/word/2006/wordml" xmlns:wps="http://schemas.microsoft.com/office/word/2010/wordprocessingShape" mc:Ignorable="w14 w15 w16se w16cid w16 w16cex w16sdtdh wp14">
   <w:p>
     <w:r>
       <w:rPr>
@@ -8172,7 +7957,7 @@
       <mc:AlternateContent>
         <mc:Choice Requires="wps">
           <w:drawing>
-            <wp:anchor distT="0" distB="0" distL="114300" distR="114300" simplePos="0" relativeHeight="251660288" behindDoc="0" locked="0" layoutInCell="0" allowOverlap="1">
+            <wp:anchor distT="0" distB="0" distL="114300" distR="114300" simplePos="0" relativeHeight="251660288" behindDoc="0" locked="0" layoutInCell="0" allowOverlap="1" wp14:anchorId="15A813AF" wp14:editId="6C07EC2D">
               <wp:simplePos x="0" y="0"/>
               <wp:positionH relativeFrom="margin">
                 <wp:align>left</wp:align>
@@ -8261,11 +8046,11 @@
         </mc:Choice>
         <mc:Fallback>
           <w:pict>
-            <v:shapetype id="_x0000_t202" coordsize="21600,21600" o:spt="202" path="m,l,21600r21600,l21600,xe">
+            <v:shapetype w14:anchorId="15A813AF" id="_x0000_t202" coordsize="21600,21600" o:spt="202" path="m,l,21600r21600,l21600,xe">
               <v:stroke joinstyle="miter"/>
               <v:path gradientshapeok="t" o:connecttype="rect"/>
             </v:shapetype>
-            <v:shape id="Zone de texte 218" o:spid="_x0000_s1026" type="#_x0000_t202" style="position:absolute;margin-left:0;margin-top:0;width:468pt;height:13.45pt;z-index:251660288;visibility:visible;mso-wrap-style:square;mso-width-percent:1000;mso-height-percent:0;mso-wrap-distance-left:9pt;mso-wrap-distance-top:0;mso-wrap-distance-right:9pt;mso-wrap-distance-bottom:0;mso-position-horizontal:left;mso-position-horizontal-relative:margin;mso-position-vertical:center;mso-position-vertical-relative:top-margin-area;mso-width-percent:1000;mso-height-percent:0;mso-width-relative:margin;mso-height-relative:page;v-text-anchor:middle" o:gfxdata="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" o:allowincell="f" filled="f" stroked="f">
+            <v:shape id="Zone de texte 218" o:spid="_x0000_s1026" type="#_x0000_t202" style="position:absolute;margin-left:0;margin-top:0;width:468pt;height:13.45pt;z-index:251660288;visibility:visible;mso-wrap-style:square;mso-width-percent:1000;mso-height-percent:0;mso-wrap-distance-left:9pt;mso-wrap-distance-top:0;mso-wrap-distance-right:9pt;mso-wrap-distance-bottom:0;mso-position-horizontal:left;mso-position-horizontal-relative:margin;mso-position-vertical:center;mso-position-vertical-relative:top-margin-area;mso-width-percent:1000;mso-height-percent:0;mso-width-relative:margin;mso-height-relative:page;v-text-anchor:middle" o:gfxdata="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" o:allowincell="f" filled="f" stroked="f">
               <v:textbox style="mso-fit-shape-to-text:t" inset=",0,,0">
                 <w:txbxContent>
                   <w:p>
@@ -8302,7 +8087,7 @@
       <mc:AlternateContent>
         <mc:Choice Requires="wps">
           <w:drawing>
-            <wp:anchor distT="0" distB="0" distL="114300" distR="114300" simplePos="0" relativeHeight="251659264" behindDoc="0" locked="0" layoutInCell="0" allowOverlap="1">
+            <wp:anchor distT="0" distB="0" distL="114300" distR="114300" simplePos="0" relativeHeight="251659264" behindDoc="0" locked="0" layoutInCell="0" allowOverlap="1" wp14:anchorId="06FC5EC1" wp14:editId="1ACBD4E1">
               <wp:simplePos x="0" y="0"/>
               <wp:positionH relativeFrom="page">
                 <wp:align>left</wp:align>
@@ -8392,7 +8177,7 @@
         </mc:Choice>
         <mc:Fallback>
           <w:pict>
-            <v:shape id="Zone de texte 219" o:spid="_x0000_s1027" type="#_x0000_t202" style="position:absolute;margin-left:0;margin-top:0;width:1in;height:13.45pt;z-index:251659264;visibility:visible;mso-wrap-style:square;mso-width-percent:1000;mso-height-percent:0;mso-wrap-distance-left:9pt;mso-wrap-distance-top:0;mso-wrap-distance-right:9pt;mso-wrap-distance-bottom:0;mso-position-horizontal:left;mso-position-horizontal-relative:page;mso-position-vertical:center;mso-position-vertical-relative:top-margin-area;mso-width-percent:1000;mso-height-percent:0;mso-width-relative:left-margin-area;mso-height-relative:page;v-text-anchor:middle" o:gfxdata="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" o:allowincell="f" fillcolor="#a8d08d [1945]" stroked="f">
+            <v:shape w14:anchorId="06FC5EC1" id="Zone de texte 219" o:spid="_x0000_s1027" type="#_x0000_t202" style="position:absolute;margin-left:0;margin-top:0;width:1in;height:13.45pt;z-index:251659264;visibility:visible;mso-wrap-style:square;mso-width-percent:1000;mso-height-percent:0;mso-wrap-distance-left:9pt;mso-wrap-distance-top:0;mso-wrap-distance-right:9pt;mso-wrap-distance-bottom:0;mso-position-horizontal:left;mso-position-horizontal-relative:page;mso-position-vertical:center;mso-position-vertical-relative:top-margin-area;mso-width-percent:1000;mso-height-percent:0;mso-width-relative:left-margin-area;mso-height-relative:page;v-text-anchor:middle" o:gfxdata="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" o:allowincell="f" fillcolor="#a8d08d [1945]" stroked="f">
               <v:textbox style="mso-fit-shape-to-text:t" inset=",0,,0">
                 <w:txbxContent>
                   <w:p>
@@ -8438,7 +8223,7 @@
 </file>
 
 <file path=word/header2.xml><?xml version="1.0" encoding="utf-8"?>
-<w:hdr xmlns:wpc="http://schemas.microsoft.com/office/word/2010/wordprocessingCanvas" xmlns:cx="http://schemas.microsoft.com/office/drawing/2014/chartex" xmlns:cx1="http://schemas.microsoft.com/office/drawing/2015/9/8/chartex" xmlns:mc="http://schemas.openxmlformats.org/markup-compatibility/2006" xmlns:o="urn:schemas-microsoft-com:office:office" xmlns:r="http://schemas.openxmlformats.org/officeDocument/2006/relationships" xmlns:m="http://schemas.openxmlformats.org/officeDocument/2006/math" xmlns:v="urn:schemas-microsoft-com:vml" xmlns:wp14="http://schemas.microsoft.com/office/word/2010/wordprocessingDrawing" xmlns:wp="http://schemas.openxmlformats.org/drawingml/2006/wordprocessingDrawing" xmlns:w10="urn:schemas-microsoft-com:office:word" xmlns:w="http://schemas.openxmlformats.org/wordprocessingml/2006/main" xmlns:w14="http://schemas.microsoft.com/office/word/2010/wordml" xmlns:w15="http://schemas.microsoft.com/office/word/2012/wordml" xmlns:w16se="http://schemas.microsoft.com/office/word/2015/wordml/symex" xmlns:wpg="http://schemas.microsoft.com/office/word/2010/wordprocessingGroup" xmlns:wpi="http://schemas.microsoft.com/office/word/2010/wordprocessingInk" xmlns:wne="http://schemas.microsoft.com/office/word/2006/wordml" xmlns:wps="http://schemas.microsoft.com/office/word/2010/wordprocessingShape" mc:Ignorable="w14 w15 w16se wp14">
+<w:hdr xmlns:wpc="http://schemas.microsoft.com/office/word/2010/wordprocessingCanvas" xmlns:cx="http://schemas.microsoft.com/office/drawing/2014/chartex" xmlns:cx1="http://schemas.microsoft.com/office/drawing/2015/9/8/chartex" xmlns:cx2="http://schemas.microsoft.com/office/drawing/2015/10/21/chartex" xmlns:cx3="http://schemas.microsoft.com/office/drawing/2016/5/9/chartex" xmlns:cx4="http://schemas.microsoft.com/office/drawing/2016/5/10/chartex" xmlns:cx5="http://schemas.microsoft.com/office/drawing/2016/5/11/chartex" xmlns:cx6="http://schemas.microsoft.com/office/drawing/2016/5/12/chartex" xmlns:cx7="http://schemas.microsoft.com/office/drawing/2016/5/13/chartex" xmlns:cx8="http://schemas.microsoft.com/office/drawing/2016/5/14/chartex" xmlns:mc="http://schemas.openxmlformats.org/markup-compatibility/2006" xmlns:aink="http://schemas.microsoft.com/office/drawing/2016/ink" xmlns:am3d="http://schemas.microsoft.com/office/drawing/2017/model3d" xmlns:o="urn:schemas-microsoft-com:office:office" xmlns:oel="http://schemas.microsoft.com/office/2019/extlst" xmlns:r="http://schemas.openxmlformats.org/officeDocument/2006/relationships" xmlns:m="http://schemas.openxmlformats.org/officeDocument/2006/math" xmlns:v="urn:schemas-microsoft-com:vml" xmlns:wp14="http://schemas.microsoft.com/office/word/2010/wordprocessingDrawing" xmlns:wp="http://schemas.openxmlformats.org/drawingml/2006/wordprocessingDrawing" xmlns:w10="urn:schemas-microsoft-com:office:word" xmlns:w="http://schemas.openxmlformats.org/wordprocessingml/2006/main" xmlns:w14="http://schemas.microsoft.com/office/word/2010/wordml" xmlns:w15="http://schemas.microsoft.com/office/word/2012/wordml" xmlns:w16cex="http://schemas.microsoft.com/office/word/2018/wordml/cex" xmlns:w16cid="http://schemas.microsoft.com/office/word/2016/wordml/cid" xmlns:w16="http://schemas.microsoft.com/office/word/2018/wordml" xmlns:w16sdtdh="http://schemas.microsoft.com/office/word/2020/wordml/sdtdatahash" xmlns:w16se="http://schemas.microsoft.com/office/word/2015/wordml/symex" xmlns:wpg="http://schemas.microsoft.com/office/word/2010/wordprocessingGroup" xmlns:wpi="http://schemas.microsoft.com/office/word/2010/wordprocessingInk" xmlns:wne="http://schemas.microsoft.com/office/word/2006/wordml" xmlns:wps="http://schemas.microsoft.com/office/word/2010/wordprocessingShape" mc:Ignorable="w14 w15 w16se w16cid w16 w16cex w16sdtdh wp14">
   <w:p>
     <w:pPr>
       <w:pStyle w:val="En-tte"/>
@@ -8453,7 +8238,7 @@
 </file>
 
 <file path=word/numbering.xml><?xml version="1.0" encoding="utf-8"?>
-<w:numbering xmlns:wpc="http://schemas.microsoft.com/office/word/2010/wordprocessingCanvas" xmlns:cx="http://schemas.microsoft.com/office/drawing/2014/chartex" xmlns:cx1="http://schemas.microsoft.com/office/drawing/2015/9/8/chartex" xmlns:mc="http://schemas.openxmlformats.org/markup-compatibility/2006" xmlns:o="urn:schemas-microsoft-com:office:office" xmlns:r="http://schemas.openxmlformats.org/officeDocument/2006/relationships" xmlns:m="http://schemas.openxmlformats.org/officeDocument/2006/math" xmlns:v="urn:schemas-microsoft-com:vml" xmlns:wp14="http://schemas.microsoft.com/office/word/2010/wordprocessingDrawing" xmlns:wp="http://schemas.openxmlformats.org/drawingml/2006/wordprocessingDrawing" xmlns:w10="urn:schemas-microsoft-com:office:word" xmlns:w="http://schemas.openxmlformats.org/wordprocessingml/2006/main" xmlns:w14="http://schemas.microsoft.com/office/word/2010/wordml" xmlns:w15="http://schemas.microsoft.com/office/word/2012/wordml" xmlns:w16se="http://schemas.microsoft.com/office/word/2015/wordml/symex" xmlns:wpg="http://schemas.microsoft.com/office/word/2010/wordprocessingGroup" xmlns:wpi="http://schemas.microsoft.com/office/word/2010/wordprocessingInk" xmlns:wne="http://schemas.microsoft.com/office/word/2006/wordml" xmlns:wps="http://schemas.microsoft.com/office/word/2010/wordprocessingShape" mc:Ignorable="w14 w15 w16se wp14">
+<w:numbering xmlns:wpc="http://schemas.microsoft.com/office/word/2010/wordprocessingCanvas" xmlns:cx="http://schemas.microsoft.com/office/drawing/2014/chartex" xmlns:cx1="http://schemas.microsoft.com/office/drawing/2015/9/8/chartex" xmlns:cx2="http://schemas.microsoft.com/office/drawing/2015/10/21/chartex" xmlns:cx3="http://schemas.microsoft.com/office/drawing/2016/5/9/chartex" xmlns:cx4="http://schemas.microsoft.com/office/drawing/2016/5/10/chartex" xmlns:cx5="http://schemas.microsoft.com/office/drawing/2016/5/11/chartex" xmlns:cx6="http://schemas.microsoft.com/office/drawing/2016/5/12/chartex" xmlns:cx7="http://schemas.microsoft.com/office/drawing/2016/5/13/chartex" xmlns:cx8="http://schemas.microsoft.com/office/drawing/2016/5/14/chartex" xmlns:mc="http://schemas.openxmlformats.org/markup-compatibility/2006" xmlns:aink="http://schemas.microsoft.com/office/drawing/2016/ink" xmlns:am3d="http://schemas.microsoft.com/office/drawing/2017/model3d" xmlns:o="urn:schemas-microsoft-com:office:office" xmlns:oel="http://schemas.microsoft.com/office/2019/extlst" xmlns:r="http://schemas.openxmlformats.org/officeDocument/2006/relationships" xmlns:m="http://schemas.openxmlformats.org/officeDocument/2006/math" xmlns:v="urn:schemas-microsoft-com:vml" xmlns:wp14="http://schemas.microsoft.com/office/word/2010/wordprocessingDrawing" xmlns:wp="http://schemas.openxmlformats.org/drawingml/2006/wordprocessingDrawing" xmlns:w10="urn:schemas-microsoft-com:office:word" xmlns:w="http://schemas.openxmlformats.org/wordprocessingml/2006/main" xmlns:w14="http://schemas.microsoft.com/office/word/2010/wordml" xmlns:w15="http://schemas.microsoft.com/office/word/2012/wordml" xmlns:w16cex="http://schemas.microsoft.com/office/word/2018/wordml/cex" xmlns:w16cid="http://schemas.microsoft.com/office/word/2016/wordml/cid" xmlns:w16="http://schemas.microsoft.com/office/word/2018/wordml" xmlns:w16sdtdh="http://schemas.microsoft.com/office/word/2020/wordml/sdtdatahash" xmlns:w16se="http://schemas.microsoft.com/office/word/2015/wordml/symex" xmlns:wpg="http://schemas.microsoft.com/office/word/2010/wordprocessingGroup" xmlns:wpi="http://schemas.microsoft.com/office/word/2010/wordprocessingInk" xmlns:wne="http://schemas.microsoft.com/office/word/2006/wordml" xmlns:wps="http://schemas.microsoft.com/office/word/2010/wordprocessingShape" mc:Ignorable="w14 w15 w16se w16cid w16 w16cex w16sdtdh wp14">
   <w:abstractNum w:abstractNumId="0" w15:restartNumberingAfterBreak="0">
     <w:nsid w:val="01AE2766"/>
     <w:multiLevelType w:val="hybridMultilevel"/>
@@ -11912,98 +11697,98 @@
       </w:pPr>
     </w:lvl>
   </w:abstractNum>
-  <w:num w:numId="1">
+  <w:num w:numId="1" w16cid:durableId="1884057031">
     <w:abstractNumId w:val="28"/>
   </w:num>
-  <w:num w:numId="2">
+  <w:num w:numId="2" w16cid:durableId="412044674">
     <w:abstractNumId w:val="4"/>
   </w:num>
-  <w:num w:numId="3">
+  <w:num w:numId="3" w16cid:durableId="1650937458">
     <w:abstractNumId w:val="1"/>
   </w:num>
-  <w:num w:numId="4">
+  <w:num w:numId="4" w16cid:durableId="1034814434">
     <w:abstractNumId w:val="7"/>
   </w:num>
-  <w:num w:numId="5">
+  <w:num w:numId="5" w16cid:durableId="2115857203">
     <w:abstractNumId w:val="27"/>
   </w:num>
-  <w:num w:numId="6">
+  <w:num w:numId="6" w16cid:durableId="323093975">
     <w:abstractNumId w:val="17"/>
   </w:num>
-  <w:num w:numId="7">
+  <w:num w:numId="7" w16cid:durableId="223614054">
     <w:abstractNumId w:val="8"/>
   </w:num>
-  <w:num w:numId="8">
+  <w:num w:numId="8" w16cid:durableId="1305501110">
     <w:abstractNumId w:val="21"/>
   </w:num>
-  <w:num w:numId="9">
+  <w:num w:numId="9" w16cid:durableId="394134609">
     <w:abstractNumId w:val="5"/>
   </w:num>
-  <w:num w:numId="10">
+  <w:num w:numId="10" w16cid:durableId="1081292951">
     <w:abstractNumId w:val="12"/>
   </w:num>
-  <w:num w:numId="11">
+  <w:num w:numId="11" w16cid:durableId="1936279008">
     <w:abstractNumId w:val="15"/>
   </w:num>
-  <w:num w:numId="12">
+  <w:num w:numId="12" w16cid:durableId="2099330618">
     <w:abstractNumId w:val="13"/>
   </w:num>
-  <w:num w:numId="13">
+  <w:num w:numId="13" w16cid:durableId="512110873">
     <w:abstractNumId w:val="25"/>
   </w:num>
-  <w:num w:numId="14">
+  <w:num w:numId="14" w16cid:durableId="1887257442">
     <w:abstractNumId w:val="9"/>
   </w:num>
-  <w:num w:numId="15">
+  <w:num w:numId="15" w16cid:durableId="1802961919">
     <w:abstractNumId w:val="11"/>
   </w:num>
-  <w:num w:numId="16">
+  <w:num w:numId="16" w16cid:durableId="517086958">
     <w:abstractNumId w:val="19"/>
   </w:num>
-  <w:num w:numId="17">
+  <w:num w:numId="17" w16cid:durableId="2116555441">
     <w:abstractNumId w:val="18"/>
   </w:num>
-  <w:num w:numId="18">
+  <w:num w:numId="18" w16cid:durableId="1452554287">
     <w:abstractNumId w:val="2"/>
   </w:num>
-  <w:num w:numId="19">
+  <w:num w:numId="19" w16cid:durableId="241067260">
     <w:abstractNumId w:val="3"/>
   </w:num>
-  <w:num w:numId="20">
+  <w:num w:numId="20" w16cid:durableId="979454950">
     <w:abstractNumId w:val="0"/>
   </w:num>
-  <w:num w:numId="21">
+  <w:num w:numId="21" w16cid:durableId="211771996">
     <w:abstractNumId w:val="10"/>
   </w:num>
-  <w:num w:numId="22">
+  <w:num w:numId="22" w16cid:durableId="784688546">
     <w:abstractNumId w:val="20"/>
   </w:num>
-  <w:num w:numId="23">
+  <w:num w:numId="23" w16cid:durableId="1647779428">
     <w:abstractNumId w:val="16"/>
   </w:num>
-  <w:num w:numId="24">
+  <w:num w:numId="24" w16cid:durableId="367294470">
     <w:abstractNumId w:val="26"/>
   </w:num>
-  <w:num w:numId="25">
+  <w:num w:numId="25" w16cid:durableId="1773934886">
     <w:abstractNumId w:val="24"/>
   </w:num>
-  <w:num w:numId="26">
+  <w:num w:numId="26" w16cid:durableId="123350338">
     <w:abstractNumId w:val="6"/>
   </w:num>
-  <w:num w:numId="27">
+  <w:num w:numId="27" w16cid:durableId="901410293">
     <w:abstractNumId w:val="14"/>
   </w:num>
-  <w:num w:numId="28">
+  <w:num w:numId="28" w16cid:durableId="1308052327">
     <w:abstractNumId w:val="22"/>
   </w:num>
-  <w:num w:numId="29">
+  <w:num w:numId="29" w16cid:durableId="1290819281">
     <w:abstractNumId w:val="23"/>
   </w:num>
 </w:numbering>
 </file>
 
 <file path=word/styles.xml><?xml version="1.0" encoding="utf-8"?>
-<w:styles xmlns:mc="http://schemas.openxmlformats.org/markup-compatibility/2006" xmlns:r="http://schemas.openxmlformats.org/officeDocument/2006/relationships" xmlns:w="http://schemas.openxmlformats.org/wordprocessingml/2006/main" xmlns:w14="http://schemas.microsoft.com/office/word/2010/wordml" xmlns:w15="http://schemas.microsoft.com/office/word/2012/wordml" xmlns:w16se="http://schemas.microsoft.com/office/word/2015/wordml/symex" mc:Ignorable="w14 w15 w16se">
+<w:styles xmlns:mc="http://schemas.openxmlformats.org/markup-compatibility/2006" xmlns:r="http://schemas.openxmlformats.org/officeDocument/2006/relationships" xmlns:w="http://schemas.openxmlformats.org/wordprocessingml/2006/main" xmlns:w14="http://schemas.microsoft.com/office/word/2010/wordml" xmlns:w15="http://schemas.microsoft.com/office/word/2012/wordml" xmlns:w16cex="http://schemas.microsoft.com/office/word/2018/wordml/cex" xmlns:w16cid="http://schemas.microsoft.com/office/word/2016/wordml/cid" xmlns:w16="http://schemas.microsoft.com/office/word/2018/wordml" xmlns:w16sdtdh="http://schemas.microsoft.com/office/word/2020/wordml/sdtdatahash" xmlns:w16se="http://schemas.microsoft.com/office/word/2015/wordml/symex" mc:Ignorable="w14 w15 w16se w16cid w16 w16cex w16sdtdh">
   <w:docDefaults>
     <w:rPrDefault>
       <w:rPr>
@@ -12019,7 +11804,7 @@
       </w:pPr>
     </w:pPrDefault>
   </w:docDefaults>
-  <w:latentStyles w:defLockedState="0" w:defUIPriority="99" w:defSemiHidden="0" w:defUnhideWhenUsed="0" w:defQFormat="0" w:count="371">
+  <w:latentStyles w:defLockedState="0" w:defUIPriority="99" w:defSemiHidden="0" w:defUnhideWhenUsed="0" w:defQFormat="0" w:count="376">
     <w:lsdException w:name="Normal" w:uiPriority="0" w:qFormat="1"/>
     <w:lsdException w:name="heading 1" w:uiPriority="0" w:qFormat="1"/>
     <w:lsdException w:name="heading 2" w:semiHidden="1" w:uiPriority="0" w:unhideWhenUsed="1" w:qFormat="1"/>
@@ -12125,7 +11910,6 @@
     <w:lsdException w:name="HTML Sample" w:semiHidden="1" w:unhideWhenUsed="1"/>
     <w:lsdException w:name="HTML Typewriter" w:semiHidden="1" w:unhideWhenUsed="1"/>
     <w:lsdException w:name="HTML Variable" w:semiHidden="1" w:unhideWhenUsed="1"/>
-    <w:lsdException w:name="Normal Table" w:semiHidden="1" w:unhideWhenUsed="1"/>
     <w:lsdException w:name="annotation subject" w:semiHidden="1" w:unhideWhenUsed="1"/>
     <w:lsdException w:name="No List" w:semiHidden="1" w:unhideWhenUsed="1"/>
     <w:lsdException w:name="Outline List 1" w:semiHidden="1" w:unhideWhenUsed="1"/>
@@ -12168,11 +11952,8 @@
     <w:lsdException w:name="Table Contemporary" w:semiHidden="1" w:unhideWhenUsed="1"/>
     <w:lsdException w:name="Table Elegant" w:semiHidden="1" w:unhideWhenUsed="1"/>
     <w:lsdException w:name="Table Professional" w:semiHidden="1" w:unhideWhenUsed="1"/>
-    <w:lsdException w:name="Table Subtle 1" w:semiHidden="1" w:unhideWhenUsed="1"/>
     <w:lsdException w:name="Table Subtle 2" w:semiHidden="1" w:unhideWhenUsed="1"/>
     <w:lsdException w:name="Table Web 1" w:semiHidden="1" w:unhideWhenUsed="1"/>
-    <w:lsdException w:name="Table Web 2" w:semiHidden="1" w:unhideWhenUsed="1"/>
-    <w:lsdException w:name="Table Web 3" w:semiHidden="1" w:unhideWhenUsed="1"/>
     <w:lsdException w:name="Balloon Text" w:semiHidden="1" w:unhideWhenUsed="1"/>
     <w:lsdException w:name="Table Grid" w:uiPriority="39"/>
     <w:lsdException w:name="Table Theme" w:semiHidden="1" w:unhideWhenUsed="1"/>
@@ -12391,6 +12172,11 @@
     <w:lsdException w:name="List Table 5 Dark Accent 6" w:uiPriority="50"/>
     <w:lsdException w:name="List Table 6 Colorful Accent 6" w:uiPriority="51"/>
     <w:lsdException w:name="List Table 7 Colorful Accent 6" w:uiPriority="52"/>
+    <w:lsdException w:name="Mention" w:semiHidden="1" w:unhideWhenUsed="1"/>
+    <w:lsdException w:name="Smart Hyperlink" w:semiHidden="1" w:unhideWhenUsed="1"/>
+    <w:lsdException w:name="Hashtag" w:semiHidden="1" w:unhideWhenUsed="1"/>
+    <w:lsdException w:name="Unresolved Mention" w:semiHidden="1" w:unhideWhenUsed="1"/>
+    <w:lsdException w:name="Smart Link" w:semiHidden="1" w:unhideWhenUsed="1"/>
   </w:latentStyles>
   <w:style w:type="paragraph" w:default="1" w:styleId="Normal">
     <w:name w:val="Normal"/>
@@ -12859,6 +12645,18 @@
       <w:lang w:eastAsia="fr-CH"/>
     </w:rPr>
   </w:style>
+  <w:style w:type="character" w:styleId="Mentionnonrsolue">
+    <w:name w:val="Unresolved Mention"/>
+    <w:basedOn w:val="Policepardfaut"/>
+    <w:uiPriority w:val="99"/>
+    <w:semiHidden/>
+    <w:unhideWhenUsed/>
+    <w:rsid w:val="00285CB8"/>
+    <w:rPr>
+      <w:color w:val="605E5C"/>
+      <w:shd w:val="clear" w:color="auto" w:fill="E1DFDD"/>
+    </w:rPr>
+  </w:style>
 </w:styles>
 </file>
 

</xml_diff>

<commit_message>
Create the lost page for users who are lost
</commit_message>
<xml_diff>
--- a/Documentation/Documentation I Shoes.docx
+++ b/Documentation/Documentation I Shoes.docx
@@ -3577,7 +3577,21 @@
           <w:rFonts w:cs="Arial"/>
           <w:szCs w:val="14"/>
         </w:rPr>
-        <w:t>SI l’administrateur créer un article avec une photo non-négligeable, un message d’erreur s’affiche.</w:t>
+        <w:t>SI l’administrateur cré</w:t>
+      </w:r>
+      <w:r>
+        <w:rPr>
+          <w:rFonts w:cs="Arial"/>
+          <w:szCs w:val="14"/>
+        </w:rPr>
+        <w:t>ait</w:t>
+      </w:r>
+      <w:r>
+        <w:rPr>
+          <w:rFonts w:cs="Arial"/>
+          <w:szCs w:val="14"/>
+        </w:rPr>
+        <w:t xml:space="preserve"> un article avec une photo non-négligeable, un message d’erreur s’affiche.</w:t>
       </w:r>
     </w:p>
     <w:p>
@@ -3620,6 +3634,48 @@
           <w:szCs w:val="14"/>
         </w:rPr>
         <w:t xml:space="preserve"> du site. Il pourra créer des articles et y rajouter leur stock.</w:t>
+      </w:r>
+    </w:p>
+    <w:p>
+      <w:pPr>
+        <w:pStyle w:val="Paragraphedeliste"/>
+        <w:numPr>
+          <w:ilvl w:val="0"/>
+          <w:numId w:val="15"/>
+        </w:numPr>
+        <w:jc w:val="both"/>
+        <w:rPr>
+          <w:rFonts w:cs="Arial"/>
+          <w:szCs w:val="14"/>
+        </w:rPr>
+      </w:pPr>
+      <w:r>
+        <w:rPr>
+          <w:rFonts w:cs="Arial"/>
+          <w:szCs w:val="14"/>
+        </w:rPr>
+        <w:t>Si l’utilisateur décide d’enlever son article dans son panier, l’article en question se fait enlever de son article.</w:t>
+      </w:r>
+    </w:p>
+    <w:p>
+      <w:pPr>
+        <w:pStyle w:val="Paragraphedeliste"/>
+        <w:numPr>
+          <w:ilvl w:val="0"/>
+          <w:numId w:val="15"/>
+        </w:numPr>
+        <w:jc w:val="both"/>
+        <w:rPr>
+          <w:rFonts w:cs="Arial"/>
+          <w:szCs w:val="14"/>
+        </w:rPr>
+      </w:pPr>
+      <w:r>
+        <w:rPr>
+          <w:rFonts w:cs="Arial"/>
+          <w:szCs w:val="14"/>
+        </w:rPr>
+        <w:t>Si l’administrateur décide d’enlever un article créé, l’article en question se fait enlever de la base de données des articles.</w:t>
       </w:r>
     </w:p>
     <w:p>
@@ -4013,6 +4069,7 @@
           <w:rFonts w:ascii="Arial" w:hAnsi="Arial" w:cs="Arial"/>
           <w:sz w:val="24"/>
         </w:rPr>
+        <w:lastRenderedPageBreak/>
         <w:t>Pour la documentation et notes du projet, Word est le logiciel utilisé.</w:t>
       </w:r>
     </w:p>
@@ -4055,7 +4112,6 @@
           <w:rFonts w:ascii="Arial" w:hAnsi="Arial" w:cs="Arial"/>
           <w:sz w:val="24"/>
         </w:rPr>
-        <w:lastRenderedPageBreak/>
         <w:t>Pour la structure des bases de données, nous avions sobrement voulu que cette structure soit simple et qu’il soit également facile à comprendre.</w:t>
       </w:r>
       <w:bookmarkStart w:id="12" w:name="_Toc71703259"/>
@@ -5098,6 +5154,7 @@
           <w:rFonts w:cs="Arial"/>
           <w:iCs/>
         </w:rPr>
+        <w:lastRenderedPageBreak/>
         <w:t>basket.php</w:t>
       </w:r>
       <w:proofErr w:type="spellEnd"/>
@@ -5171,7 +5228,6 @@
           <w:rFonts w:cs="Arial"/>
           <w:iCs/>
         </w:rPr>
-        <w:lastRenderedPageBreak/>
         <w:t>layout.php</w:t>
       </w:r>
       <w:proofErr w:type="spellEnd"/>
@@ -5238,7 +5294,7 @@
           <w:rFonts w:cs="Arial"/>
           <w:iCs/>
         </w:rPr>
-        <w:t>main.php</w:t>
+        <w:t>lost.php</w:t>
       </w:r>
       <w:proofErr w:type="spellEnd"/>
     </w:p>
@@ -5260,7 +5316,7 @@
           <w:rFonts w:cs="Arial"/>
           <w:iCs/>
         </w:rPr>
-        <w:t>new_user.php</w:t>
+        <w:t>main.php</w:t>
       </w:r>
       <w:proofErr w:type="spellEnd"/>
     </w:p>
@@ -5282,7 +5338,7 @@
           <w:rFonts w:cs="Arial"/>
           <w:iCs/>
         </w:rPr>
-        <w:t>show_article.php</w:t>
+        <w:t>new_user.php</w:t>
       </w:r>
       <w:proofErr w:type="spellEnd"/>
     </w:p>
@@ -5304,6 +5360,28 @@
           <w:rFonts w:cs="Arial"/>
           <w:iCs/>
         </w:rPr>
+        <w:t>show_article.php</w:t>
+      </w:r>
+      <w:proofErr w:type="spellEnd"/>
+    </w:p>
+    <w:p>
+      <w:pPr>
+        <w:pStyle w:val="Paragraphedeliste"/>
+        <w:numPr>
+          <w:ilvl w:val="2"/>
+          <w:numId w:val="24"/>
+        </w:numPr>
+        <w:rPr>
+          <w:rFonts w:cs="Arial"/>
+          <w:iCs/>
+        </w:rPr>
+      </w:pPr>
+      <w:proofErr w:type="spellStart"/>
+      <w:r>
+        <w:rPr>
+          <w:rFonts w:cs="Arial"/>
+          <w:iCs/>
+        </w:rPr>
         <w:t>TDC_admin.php</w:t>
       </w:r>
       <w:proofErr w:type="spellEnd"/>
@@ -6133,6 +6211,7 @@
           <w:i w:val="0"/>
           <w:iCs/>
         </w:rPr>
+        <w:lastRenderedPageBreak/>
         <w:t>Analyse des sprints</w:t>
       </w:r>
       <w:bookmarkEnd w:id="18"/>
@@ -6203,7 +6282,6 @@
           <w:rFonts w:cs="Arial"/>
           <w:iCs/>
         </w:rPr>
-        <w:lastRenderedPageBreak/>
         <w:t>S</w:t>
       </w:r>
       <w:r>
@@ -11910,6 +11988,7 @@
     <w:lsdException w:name="HTML Sample" w:semiHidden="1" w:unhideWhenUsed="1"/>
     <w:lsdException w:name="HTML Typewriter" w:semiHidden="1" w:unhideWhenUsed="1"/>
     <w:lsdException w:name="HTML Variable" w:semiHidden="1" w:unhideWhenUsed="1"/>
+    <w:lsdException w:name="Normal Table" w:semiHidden="1" w:unhideWhenUsed="1"/>
     <w:lsdException w:name="annotation subject" w:semiHidden="1" w:unhideWhenUsed="1"/>
     <w:lsdException w:name="No List" w:semiHidden="1" w:unhideWhenUsed="1"/>
     <w:lsdException w:name="Outline List 1" w:semiHidden="1" w:unhideWhenUsed="1"/>
@@ -11952,8 +12031,11 @@
     <w:lsdException w:name="Table Contemporary" w:semiHidden="1" w:unhideWhenUsed="1"/>
     <w:lsdException w:name="Table Elegant" w:semiHidden="1" w:unhideWhenUsed="1"/>
     <w:lsdException w:name="Table Professional" w:semiHidden="1" w:unhideWhenUsed="1"/>
+    <w:lsdException w:name="Table Subtle 1" w:semiHidden="1" w:unhideWhenUsed="1"/>
     <w:lsdException w:name="Table Subtle 2" w:semiHidden="1" w:unhideWhenUsed="1"/>
     <w:lsdException w:name="Table Web 1" w:semiHidden="1" w:unhideWhenUsed="1"/>
+    <w:lsdException w:name="Table Web 2" w:semiHidden="1" w:unhideWhenUsed="1"/>
+    <w:lsdException w:name="Table Web 3" w:semiHidden="1" w:unhideWhenUsed="1"/>
     <w:lsdException w:name="Balloon Text" w:semiHidden="1" w:unhideWhenUsed="1"/>
     <w:lsdException w:name="Table Grid" w:uiPriority="39"/>
     <w:lsdException w:name="Table Theme" w:semiHidden="1" w:unhideWhenUsed="1"/>

</xml_diff>

<commit_message>
Create an argorithm for stock of articles
</commit_message>
<xml_diff>
--- a/Documentation/Documentation I Shoes.docx
+++ b/Documentation/Documentation I Shoes.docx
@@ -3304,6 +3304,7 @@
         </w:rPr>
         <w:br w:type="page"/>
       </w:r>
+      <w:bookmarkEnd w:id="6"/>
     </w:p>
     <w:p>
       <w:pPr>
@@ -3314,7 +3315,7 @@
           <w:iCs/>
         </w:rPr>
       </w:pPr>
-      <w:bookmarkStart w:id="7" w:name="_Toc130472218"/>
+      <w:bookmarkStart w:id="7" w:name="_Toc130472219"/>
       <w:r>
         <w:rPr>
           <w:rFonts w:cs="Arial"/>
@@ -3322,9 +3323,8 @@
           <w:iCs/>
         </w:rPr>
         <w:lastRenderedPageBreak/>
-        <w:t>Stratégie de test</w:t>
-      </w:r>
-      <w:bookmarkEnd w:id="6"/>
+        <w:t>Planification</w:t>
+      </w:r>
       <w:bookmarkEnd w:id="7"/>
     </w:p>
     <w:p>
@@ -3333,6 +3333,109 @@
           <w:rFonts w:cs="Arial"/>
         </w:rPr>
       </w:pPr>
+    </w:p>
+    <w:p>
+      <w:pPr>
+        <w:ind w:firstLine="349"/>
+        <w:jc w:val="both"/>
+        <w:rPr>
+          <w:rFonts w:cs="Arial"/>
+        </w:rPr>
+      </w:pPr>
+      <w:r>
+        <w:rPr>
+          <w:rFonts w:cs="Arial"/>
+        </w:rPr>
+        <w:t>Révision de la planification initiale du projet :</w:t>
+      </w:r>
+    </w:p>
+    <w:p>
+      <w:pPr>
+        <w:pStyle w:val="Paragraphedeliste"/>
+        <w:numPr>
+          <w:ilvl w:val="0"/>
+          <w:numId w:val="17"/>
+        </w:numPr>
+        <w:jc w:val="both"/>
+        <w:rPr>
+          <w:rFonts w:cs="Arial"/>
+        </w:rPr>
+      </w:pPr>
+      <w:r>
+        <w:rPr>
+          <w:rFonts w:cs="Arial"/>
+        </w:rPr>
+        <w:t xml:space="preserve">Le projet a commencé le 02.02.2023 et terminera </w:t>
+      </w:r>
+      <w:r>
+        <w:rPr>
+          <w:rFonts w:cs="Arial"/>
+        </w:rPr>
+        <w:t>durant</w:t>
+      </w:r>
+      <w:r>
+        <w:rPr>
+          <w:rFonts w:cs="Arial"/>
+        </w:rPr>
+        <w:t xml:space="preserve"> la semaine du 4 avril 2023.</w:t>
+      </w:r>
+    </w:p>
+    <w:p>
+      <w:pPr>
+        <w:pStyle w:val="Paragraphedeliste"/>
+        <w:numPr>
+          <w:ilvl w:val="0"/>
+          <w:numId w:val="17"/>
+        </w:numPr>
+        <w:jc w:val="both"/>
+        <w:rPr>
+          <w:rFonts w:cs="Arial"/>
+        </w:rPr>
+      </w:pPr>
+      <w:r>
+        <w:rPr>
+          <w:rFonts w:cs="Arial"/>
+        </w:rPr>
+        <w:t>Alex est devenu Scrum master.</w:t>
+      </w:r>
+    </w:p>
+    <w:p>
+      <w:pPr>
+        <w:pStyle w:val="Paragraphedeliste"/>
+        <w:numPr>
+          <w:ilvl w:val="0"/>
+          <w:numId w:val="17"/>
+        </w:numPr>
+        <w:jc w:val="both"/>
+        <w:rPr>
+          <w:rFonts w:cs="Arial"/>
+        </w:rPr>
+      </w:pPr>
+      <w:r>
+        <w:rPr>
+          <w:rFonts w:cs="Arial"/>
+        </w:rPr>
+        <w:t>Romain est responsable développement et a aidé pour la création et finition de la documentation.</w:t>
+      </w:r>
+    </w:p>
+    <w:p>
+      <w:pPr>
+        <w:pStyle w:val="Paragraphedeliste"/>
+        <w:numPr>
+          <w:ilvl w:val="0"/>
+          <w:numId w:val="17"/>
+        </w:numPr>
+        <w:jc w:val="both"/>
+        <w:rPr>
+          <w:rFonts w:cs="Arial"/>
+        </w:rPr>
+      </w:pPr>
+      <w:r>
+        <w:rPr>
+          <w:rFonts w:cs="Arial"/>
+        </w:rPr>
+        <w:t>Sacha est responsable des maquettes à concevoir et de la documentation du projet.</w:t>
+      </w:r>
     </w:p>
     <w:p>
       <w:pPr>
@@ -3344,360 +3447,36 @@
         <w:ind w:left="360"/>
         <w:rPr>
           <w:rFonts w:ascii="Arial" w:hAnsi="Arial" w:cs="Arial"/>
-          <w:color w:val="000000" w:themeColor="text1"/>
+          <w:iCs/>
           <w:sz w:val="24"/>
           <w:szCs w:val="14"/>
           <w:lang w:eastAsia="fr-FR"/>
         </w:rPr>
       </w:pPr>
-      <w:r>
-        <w:rPr>
-          <w:rFonts w:ascii="Arial" w:hAnsi="Arial" w:cs="Arial"/>
-          <w:color w:val="000000" w:themeColor="text1"/>
-          <w:sz w:val="24"/>
-          <w:szCs w:val="14"/>
-          <w:lang w:eastAsia="fr-FR"/>
-        </w:rPr>
-        <w:t>Description de la stratégie globale de test :</w:t>
-      </w:r>
-    </w:p>
-    <w:p>
-      <w:pPr>
-        <w:pStyle w:val="Paragraphedeliste"/>
-        <w:numPr>
-          <w:ilvl w:val="0"/>
-          <w:numId w:val="15"/>
-        </w:numPr>
-        <w:jc w:val="both"/>
-        <w:rPr>
-          <w:rFonts w:cs="Arial"/>
-          <w:szCs w:val="14"/>
-        </w:rPr>
-      </w:pPr>
-      <w:r>
-        <w:rPr>
-          <w:rFonts w:cs="Arial"/>
-          <w:szCs w:val="14"/>
-        </w:rPr>
-        <w:t xml:space="preserve">Si </w:t>
-      </w:r>
-      <w:r>
-        <w:rPr>
-          <w:rFonts w:cs="Arial"/>
-          <w:szCs w:val="14"/>
-        </w:rPr>
-        <w:t>un utilisateur lambda</w:t>
-      </w:r>
-      <w:r>
-        <w:rPr>
-          <w:rFonts w:cs="Arial"/>
-          <w:szCs w:val="14"/>
-        </w:rPr>
-        <w:t xml:space="preserve"> clique sur un article</w:t>
-      </w:r>
-      <w:r>
-        <w:rPr>
-          <w:rFonts w:cs="Arial"/>
-          <w:szCs w:val="14"/>
-        </w:rPr>
-        <w:t>,</w:t>
-      </w:r>
-      <w:r>
-        <w:rPr>
-          <w:rFonts w:cs="Arial"/>
-          <w:szCs w:val="14"/>
-        </w:rPr>
-        <w:t xml:space="preserve"> l’utilisateur se retrouve sur la page de l</w:t>
-      </w:r>
-      <w:r>
-        <w:rPr>
-          <w:rFonts w:cs="Arial"/>
-          <w:szCs w:val="14"/>
-        </w:rPr>
-        <w:t>’article spécifié.</w:t>
-      </w:r>
-    </w:p>
-    <w:p>
-      <w:pPr>
-        <w:pStyle w:val="Paragraphedeliste"/>
-        <w:numPr>
-          <w:ilvl w:val="0"/>
-          <w:numId w:val="15"/>
-        </w:numPr>
-        <w:jc w:val="both"/>
-        <w:rPr>
-          <w:rFonts w:cs="Arial"/>
-          <w:szCs w:val="14"/>
-        </w:rPr>
-      </w:pPr>
-      <w:r>
-        <w:rPr>
-          <w:rFonts w:cs="Arial"/>
-          <w:szCs w:val="14"/>
-        </w:rPr>
-        <w:t>Si l’utilisateur met son article demandé sous son panier, il se glisse sous celle-ci.</w:t>
-      </w:r>
-    </w:p>
-    <w:p>
-      <w:pPr>
-        <w:pStyle w:val="Paragraphedeliste"/>
-        <w:numPr>
-          <w:ilvl w:val="0"/>
-          <w:numId w:val="15"/>
-        </w:numPr>
-        <w:jc w:val="both"/>
-        <w:rPr>
-          <w:rFonts w:cs="Arial"/>
-          <w:szCs w:val="14"/>
-        </w:rPr>
-      </w:pPr>
-      <w:r>
-        <w:rPr>
-          <w:rFonts w:cs="Arial"/>
-          <w:szCs w:val="14"/>
-        </w:rPr>
-        <w:t>Si l’utilisateur envoie son panier, il est ensuite en cours de payement et l’utilisateur se voit redirigé sur une page d’achat.</w:t>
-      </w:r>
-    </w:p>
-    <w:p>
-      <w:pPr>
-        <w:pStyle w:val="Paragraphedeliste"/>
-        <w:numPr>
-          <w:ilvl w:val="0"/>
-          <w:numId w:val="15"/>
-        </w:numPr>
-        <w:jc w:val="both"/>
-        <w:rPr>
-          <w:rFonts w:cs="Arial"/>
-          <w:szCs w:val="14"/>
-        </w:rPr>
-      </w:pPr>
-      <w:r>
-        <w:rPr>
-          <w:rFonts w:cs="Arial"/>
-          <w:szCs w:val="14"/>
-        </w:rPr>
-        <w:t>Si l’utilisateur n’inscrit pas les bons logges, un message d’erreur s’affiche.</w:t>
-      </w:r>
-    </w:p>
-    <w:p>
-      <w:pPr>
-        <w:pStyle w:val="Paragraphedeliste"/>
-        <w:numPr>
-          <w:ilvl w:val="0"/>
-          <w:numId w:val="15"/>
-        </w:numPr>
-        <w:jc w:val="both"/>
-        <w:rPr>
-          <w:rFonts w:cs="Arial"/>
-          <w:szCs w:val="14"/>
-        </w:rPr>
-      </w:pPr>
-      <w:r>
-        <w:rPr>
-          <w:rFonts w:cs="Arial"/>
-          <w:szCs w:val="14"/>
-        </w:rPr>
-        <w:t>Si l’utilisateur créer un compte utilisateur qui n’est pas unitaire, un message d’erreur s’affiche.</w:t>
-      </w:r>
-    </w:p>
-    <w:p>
-      <w:pPr>
-        <w:pStyle w:val="Paragraphedeliste"/>
-        <w:numPr>
-          <w:ilvl w:val="0"/>
-          <w:numId w:val="15"/>
-        </w:numPr>
-        <w:jc w:val="both"/>
-        <w:rPr>
-          <w:rFonts w:cs="Arial"/>
-          <w:szCs w:val="14"/>
-        </w:rPr>
-      </w:pPr>
-      <w:r>
-        <w:rPr>
-          <w:rFonts w:cs="Arial"/>
-          <w:szCs w:val="14"/>
-        </w:rPr>
-        <w:t xml:space="preserve">Si l’utilisateur essaie d’ajouter son article dans son panier alors qu’il n’est pas connecté par son compte, un message d’erreur s’affiche et l’utilisateur est redirigé sur la page </w:t>
-      </w:r>
-      <w:proofErr w:type="spellStart"/>
-      <w:r>
-        <w:rPr>
-          <w:rFonts w:cs="Arial"/>
-          <w:szCs w:val="14"/>
-        </w:rPr>
-        <w:t>php</w:t>
-      </w:r>
-      <w:proofErr w:type="spellEnd"/>
-      <w:r>
-        <w:rPr>
-          <w:rFonts w:cs="Arial"/>
-          <w:szCs w:val="14"/>
-        </w:rPr>
-        <w:t xml:space="preserve"> ‘login’.</w:t>
-      </w:r>
-    </w:p>
-    <w:p>
-      <w:pPr>
-        <w:pStyle w:val="Paragraphedeliste"/>
-        <w:numPr>
-          <w:ilvl w:val="0"/>
-          <w:numId w:val="15"/>
-        </w:numPr>
-        <w:jc w:val="both"/>
-        <w:rPr>
-          <w:rFonts w:cs="Arial"/>
-          <w:szCs w:val="14"/>
-        </w:rPr>
-      </w:pPr>
-      <w:r>
-        <w:rPr>
-          <w:rFonts w:cs="Arial"/>
-          <w:szCs w:val="14"/>
-        </w:rPr>
-        <w:t>Si l’utilisateur se voit malencontreusement à mettre dans son panier un article qui n’a pas de stock ou qu’il en demande plus que cet article comporte, un message d’erreur s’affiche.</w:t>
-      </w:r>
-    </w:p>
-    <w:p>
-      <w:pPr>
-        <w:pStyle w:val="Paragraphedeliste"/>
-        <w:numPr>
-          <w:ilvl w:val="0"/>
-          <w:numId w:val="15"/>
-        </w:numPr>
-        <w:jc w:val="both"/>
-        <w:rPr>
-          <w:rFonts w:cs="Arial"/>
-          <w:szCs w:val="14"/>
-        </w:rPr>
-      </w:pPr>
-      <w:r>
-        <w:rPr>
-          <w:rFonts w:cs="Arial"/>
-          <w:szCs w:val="14"/>
-        </w:rPr>
-        <w:t>SI l’administrateur cré</w:t>
-      </w:r>
-      <w:r>
-        <w:rPr>
-          <w:rFonts w:cs="Arial"/>
-          <w:szCs w:val="14"/>
-        </w:rPr>
-        <w:t>ait</w:t>
-      </w:r>
-      <w:r>
-        <w:rPr>
-          <w:rFonts w:cs="Arial"/>
-          <w:szCs w:val="14"/>
-        </w:rPr>
-        <w:t xml:space="preserve"> un article avec une photo non-négligeable, un message d’erreur s’affiche.</w:t>
-      </w:r>
-    </w:p>
-    <w:p>
-      <w:pPr>
-        <w:pStyle w:val="Paragraphedeliste"/>
-        <w:numPr>
-          <w:ilvl w:val="0"/>
-          <w:numId w:val="15"/>
-        </w:numPr>
-        <w:jc w:val="both"/>
-        <w:rPr>
-          <w:rFonts w:cs="Arial"/>
-          <w:szCs w:val="14"/>
-        </w:rPr>
-      </w:pPr>
-      <w:r>
-        <w:rPr>
-          <w:rFonts w:cs="Arial"/>
-          <w:szCs w:val="14"/>
-        </w:rPr>
-        <w:t xml:space="preserve">Si </w:t>
-      </w:r>
-      <w:r>
-        <w:rPr>
-          <w:rFonts w:cs="Arial"/>
-          <w:szCs w:val="14"/>
-        </w:rPr>
-        <w:t xml:space="preserve">l’administrateur est connecté, </w:t>
-      </w:r>
-      <w:r>
-        <w:rPr>
-          <w:rFonts w:cs="Arial"/>
-          <w:szCs w:val="14"/>
-        </w:rPr>
-        <w:t>il aura accès à la page d’administration</w:t>
-      </w:r>
-      <w:r>
-        <w:rPr>
-          <w:rFonts w:cs="Arial"/>
-          <w:szCs w:val="14"/>
-        </w:rPr>
-        <w:t xml:space="preserve"> du site. Il pourra créer des articles et y rajouter leur stock.</w:t>
-      </w:r>
-    </w:p>
-    <w:p>
-      <w:pPr>
-        <w:pStyle w:val="Paragraphedeliste"/>
-        <w:numPr>
-          <w:ilvl w:val="0"/>
-          <w:numId w:val="15"/>
-        </w:numPr>
-        <w:jc w:val="both"/>
-        <w:rPr>
-          <w:rFonts w:cs="Arial"/>
-          <w:szCs w:val="14"/>
-        </w:rPr>
-      </w:pPr>
-      <w:r>
-        <w:rPr>
-          <w:rFonts w:cs="Arial"/>
-          <w:szCs w:val="14"/>
-        </w:rPr>
-        <w:t>Si l’utilisateur décide d’enlever son article dans son panier, l’article en question se fait enlever de son article.</w:t>
-      </w:r>
-    </w:p>
-    <w:p>
-      <w:pPr>
-        <w:pStyle w:val="Paragraphedeliste"/>
-        <w:numPr>
-          <w:ilvl w:val="0"/>
-          <w:numId w:val="15"/>
-        </w:numPr>
-        <w:jc w:val="both"/>
-        <w:rPr>
-          <w:rFonts w:cs="Arial"/>
-          <w:szCs w:val="14"/>
-        </w:rPr>
-      </w:pPr>
-      <w:r>
-        <w:rPr>
-          <w:rFonts w:cs="Arial"/>
-          <w:szCs w:val="14"/>
-        </w:rPr>
-        <w:t>Si l’administrateur décide d’enlever un article créé, l’article en question se fait enlever de la base de données des articles.</w:t>
-      </w:r>
-    </w:p>
-    <w:p>
-      <w:pPr>
-        <w:pStyle w:val="Paragraphedeliste"/>
-        <w:numPr>
-          <w:ilvl w:val="0"/>
-          <w:numId w:val="15"/>
-        </w:numPr>
-        <w:jc w:val="both"/>
-        <w:rPr>
-          <w:rFonts w:cs="Arial"/>
-          <w:szCs w:val="14"/>
-        </w:rPr>
-      </w:pPr>
-      <w:r>
-        <w:rPr>
-          <w:rFonts w:cs="Arial"/>
-          <w:szCs w:val="14"/>
-        </w:rPr>
-        <w:t>Si l’utilisateur n’ayant pas d’article dans son panier va ou retourne dans son panier, un message ainsi qu’un nouveau bouton reliant la page d’accueil se dévoile.</w:t>
-      </w:r>
+    </w:p>
+    <w:p>
+      <w:pPr>
+        <w:pStyle w:val="Titre2"/>
+        <w:rPr>
+          <w:rFonts w:cs="Arial"/>
+          <w:i w:val="0"/>
+          <w:iCs/>
+        </w:rPr>
+      </w:pPr>
+      <w:bookmarkStart w:id="8" w:name="_Toc25553314"/>
+      <w:bookmarkStart w:id="9" w:name="_Toc71691019"/>
+      <w:bookmarkStart w:id="10" w:name="_Toc130472220"/>
+      <w:r>
+        <w:rPr>
+          <w:rFonts w:cs="Arial"/>
+          <w:i w:val="0"/>
+          <w:iCs/>
+        </w:rPr>
+        <w:t>Dossier de conception</w:t>
+      </w:r>
+      <w:bookmarkEnd w:id="8"/>
+      <w:bookmarkEnd w:id="9"/>
+      <w:bookmarkEnd w:id="10"/>
     </w:p>
     <w:p>
       <w:pPr>
@@ -3706,142 +3485,12 @@
           <w:ilvl w:val="0"/>
           <w:numId w:val="0"/>
         </w:numPr>
+        <w:ind w:left="360"/>
         <w:rPr>
           <w:rFonts w:ascii="Arial" w:hAnsi="Arial" w:cs="Arial"/>
-          <w:iCs/>
           <w:sz w:val="24"/>
         </w:rPr>
       </w:pPr>
-    </w:p>
-    <w:p>
-      <w:pPr>
-        <w:pStyle w:val="Titre2"/>
-        <w:rPr>
-          <w:rFonts w:cs="Arial"/>
-          <w:i w:val="0"/>
-          <w:iCs/>
-        </w:rPr>
-      </w:pPr>
-      <w:bookmarkStart w:id="8" w:name="_Toc130472219"/>
-      <w:r>
-        <w:rPr>
-          <w:rFonts w:cs="Arial"/>
-          <w:i w:val="0"/>
-          <w:iCs/>
-        </w:rPr>
-        <w:t>Planification</w:t>
-      </w:r>
-      <w:bookmarkEnd w:id="8"/>
-    </w:p>
-    <w:p>
-      <w:pPr>
-        <w:rPr>
-          <w:rFonts w:cs="Arial"/>
-        </w:rPr>
-      </w:pPr>
-    </w:p>
-    <w:p>
-      <w:pPr>
-        <w:ind w:firstLine="349"/>
-        <w:jc w:val="both"/>
-        <w:rPr>
-          <w:rFonts w:cs="Arial"/>
-        </w:rPr>
-      </w:pPr>
-      <w:r>
-        <w:rPr>
-          <w:rFonts w:cs="Arial"/>
-        </w:rPr>
-        <w:t>Révision de la planification initiale du projet :</w:t>
-      </w:r>
-    </w:p>
-    <w:p>
-      <w:pPr>
-        <w:pStyle w:val="Paragraphedeliste"/>
-        <w:numPr>
-          <w:ilvl w:val="0"/>
-          <w:numId w:val="17"/>
-        </w:numPr>
-        <w:jc w:val="both"/>
-        <w:rPr>
-          <w:rFonts w:cs="Arial"/>
-        </w:rPr>
-      </w:pPr>
-      <w:r>
-        <w:rPr>
-          <w:rFonts w:cs="Arial"/>
-        </w:rPr>
-        <w:t xml:space="preserve">Le projet a commencé le 02.02.2023 et terminera </w:t>
-      </w:r>
-      <w:r>
-        <w:rPr>
-          <w:rFonts w:cs="Arial"/>
-        </w:rPr>
-        <w:t>durant</w:t>
-      </w:r>
-      <w:r>
-        <w:rPr>
-          <w:rFonts w:cs="Arial"/>
-        </w:rPr>
-        <w:t xml:space="preserve"> la semaine du 4 avril 2023.</w:t>
-      </w:r>
-    </w:p>
-    <w:p>
-      <w:pPr>
-        <w:pStyle w:val="Paragraphedeliste"/>
-        <w:numPr>
-          <w:ilvl w:val="0"/>
-          <w:numId w:val="17"/>
-        </w:numPr>
-        <w:jc w:val="both"/>
-        <w:rPr>
-          <w:rFonts w:cs="Arial"/>
-        </w:rPr>
-      </w:pPr>
-      <w:r>
-        <w:rPr>
-          <w:rFonts w:cs="Arial"/>
-        </w:rPr>
-        <w:t>Alex est devenu Scrum master.</w:t>
-      </w:r>
-    </w:p>
-    <w:p>
-      <w:pPr>
-        <w:pStyle w:val="Paragraphedeliste"/>
-        <w:numPr>
-          <w:ilvl w:val="0"/>
-          <w:numId w:val="17"/>
-        </w:numPr>
-        <w:jc w:val="both"/>
-        <w:rPr>
-          <w:rFonts w:cs="Arial"/>
-        </w:rPr>
-      </w:pPr>
-      <w:r>
-        <w:rPr>
-          <w:rFonts w:cs="Arial"/>
-        </w:rPr>
-        <w:t>Romain est responsable développement et a aidé pour la création et finition de la documentation.</w:t>
-      </w:r>
-    </w:p>
-    <w:p>
-      <w:pPr>
-        <w:pStyle w:val="Paragraphedeliste"/>
-        <w:numPr>
-          <w:ilvl w:val="0"/>
-          <w:numId w:val="17"/>
-        </w:numPr>
-        <w:jc w:val="both"/>
-        <w:rPr>
-          <w:rFonts w:cs="Arial"/>
-        </w:rPr>
-      </w:pPr>
-      <w:r>
-        <w:rPr>
-          <w:rFonts w:cs="Arial"/>
-        </w:rPr>
-        <w:t>Sacha est responsable des maquettes à concevoir et de la documentation du projet.</w:t>
-      </w:r>
     </w:p>
     <w:p>
       <w:pPr>
@@ -3853,59 +3502,25 @@
         <w:ind w:left="360"/>
         <w:rPr>
           <w:rFonts w:ascii="Arial" w:hAnsi="Arial" w:cs="Arial"/>
-          <w:iCs/>
           <w:sz w:val="24"/>
-          <w:szCs w:val="14"/>
-          <w:lang w:eastAsia="fr-FR"/>
-        </w:rPr>
-      </w:pPr>
-    </w:p>
-    <w:p>
-      <w:pPr>
-        <w:pStyle w:val="Titre2"/>
-        <w:rPr>
-          <w:rFonts w:cs="Arial"/>
-          <w:i w:val="0"/>
-          <w:iCs/>
-        </w:rPr>
-      </w:pPr>
-      <w:bookmarkStart w:id="9" w:name="_Toc25553314"/>
-      <w:bookmarkStart w:id="10" w:name="_Toc71691019"/>
-      <w:bookmarkStart w:id="11" w:name="_Toc130472220"/>
-      <w:r>
-        <w:rPr>
-          <w:rFonts w:cs="Arial"/>
-          <w:i w:val="0"/>
-          <w:iCs/>
-        </w:rPr>
-        <w:t>Dossier de conception</w:t>
-      </w:r>
-      <w:bookmarkEnd w:id="9"/>
-      <w:bookmarkEnd w:id="10"/>
-      <w:bookmarkEnd w:id="11"/>
-    </w:p>
-    <w:p>
-      <w:pPr>
-        <w:pStyle w:val="Retraitnormal1"/>
-        <w:numPr>
-          <w:ilvl w:val="0"/>
-          <w:numId w:val="0"/>
-        </w:numPr>
-        <w:ind w:left="360"/>
+        </w:rPr>
+      </w:pPr>
+      <w:r>
         <w:rPr>
           <w:rFonts w:ascii="Arial" w:hAnsi="Arial" w:cs="Arial"/>
           <w:sz w:val="24"/>
         </w:rPr>
-      </w:pPr>
+        <w:t>Fournir tous les documents de conception :</w:t>
+      </w:r>
     </w:p>
     <w:p>
       <w:pPr>
         <w:pStyle w:val="Retraitnormal1"/>
         <w:numPr>
           <w:ilvl w:val="0"/>
-          <w:numId w:val="0"/>
-        </w:numPr>
-        <w:ind w:left="360"/>
+          <w:numId w:val="16"/>
+        </w:numPr>
+        <w:jc w:val="both"/>
         <w:rPr>
           <w:rFonts w:ascii="Arial" w:hAnsi="Arial" w:cs="Arial"/>
           <w:sz w:val="24"/>
@@ -3916,7 +3531,7 @@
           <w:rFonts w:ascii="Arial" w:hAnsi="Arial" w:cs="Arial"/>
           <w:sz w:val="24"/>
         </w:rPr>
-        <w:t>Fournir tous les documents de conception :</w:t>
+        <w:t>Pour ce dit projet, le système d’exploitation Windows 10 est utilisé.</w:t>
       </w:r>
     </w:p>
     <w:p>
@@ -3937,7 +3552,23 @@
           <w:rFonts w:ascii="Arial" w:hAnsi="Arial" w:cs="Arial"/>
           <w:sz w:val="24"/>
         </w:rPr>
-        <w:t>Pour ce dit projet, le système d’exploitation Windows 10 est utilisé.</w:t>
+        <w:t>Pour les maquettes du projet, ‘</w:t>
+      </w:r>
+      <w:proofErr w:type="spellStart"/>
+      <w:r>
+        <w:rPr>
+          <w:rFonts w:ascii="Arial" w:hAnsi="Arial" w:cs="Arial"/>
+          <w:sz w:val="24"/>
+        </w:rPr>
+        <w:t>Balsamiq</w:t>
+      </w:r>
+      <w:proofErr w:type="spellEnd"/>
+      <w:r>
+        <w:rPr>
+          <w:rFonts w:ascii="Arial" w:hAnsi="Arial" w:cs="Arial"/>
+          <w:sz w:val="24"/>
+        </w:rPr>
+        <w:t>’ est le logiciel utilisé.</w:t>
       </w:r>
     </w:p>
     <w:p>
@@ -3958,23 +3589,28 @@
           <w:rFonts w:ascii="Arial" w:hAnsi="Arial" w:cs="Arial"/>
           <w:sz w:val="24"/>
         </w:rPr>
-        <w:t>Pour les maquettes du projet, ‘</w:t>
-      </w:r>
-      <w:proofErr w:type="spellStart"/>
-      <w:r>
+        <w:t>Pour la réalisation de diagramme de flux, le logiciel et site internet ‘Draw.io’ est utilisé</w:t>
+      </w:r>
+    </w:p>
+    <w:p>
+      <w:pPr>
+        <w:pStyle w:val="Retraitnormal1"/>
+        <w:numPr>
+          <w:ilvl w:val="0"/>
+          <w:numId w:val="16"/>
+        </w:numPr>
+        <w:jc w:val="both"/>
         <w:rPr>
           <w:rFonts w:ascii="Arial" w:hAnsi="Arial" w:cs="Arial"/>
           <w:sz w:val="24"/>
         </w:rPr>
-        <w:t>Balsamiq</w:t>
-      </w:r>
-      <w:proofErr w:type="spellEnd"/>
+      </w:pPr>
       <w:r>
         <w:rPr>
           <w:rFonts w:ascii="Arial" w:hAnsi="Arial" w:cs="Arial"/>
           <w:sz w:val="24"/>
         </w:rPr>
-        <w:t>’ est le logiciel utilisé.</w:t>
+        <w:t>Pour la réalisation des journaux de travail, Excel est le logiciel utilisé.</w:t>
       </w:r>
     </w:p>
     <w:p>
@@ -3995,8 +3631,39 @@
           <w:rFonts w:ascii="Arial" w:hAnsi="Arial" w:cs="Arial"/>
           <w:sz w:val="24"/>
         </w:rPr>
-        <w:lastRenderedPageBreak/>
-        <w:t>Pour la réalisation de diagramme de flux, le logiciel et site internet ‘Draw.io’ est utilisé</w:t>
+        <w:t xml:space="preserve">Pour la réalisation et structure du code, le </w:t>
+      </w:r>
+      <w:proofErr w:type="spellStart"/>
+      <w:r>
+        <w:rPr>
+          <w:rFonts w:ascii="Arial" w:hAnsi="Arial" w:cs="Arial"/>
+          <w:sz w:val="24"/>
+        </w:rPr>
+        <w:t>php</w:t>
+      </w:r>
+      <w:proofErr w:type="spellEnd"/>
+      <w:r>
+        <w:rPr>
+          <w:rFonts w:ascii="Arial" w:hAnsi="Arial" w:cs="Arial"/>
+          <w:sz w:val="24"/>
+        </w:rPr>
+        <w:t xml:space="preserve"> et l’interpréteur </w:t>
+      </w:r>
+      <w:proofErr w:type="spellStart"/>
+      <w:r>
+        <w:rPr>
+          <w:rFonts w:ascii="Arial" w:hAnsi="Arial" w:cs="Arial"/>
+          <w:sz w:val="24"/>
+        </w:rPr>
+        <w:t>php</w:t>
+      </w:r>
+      <w:proofErr w:type="spellEnd"/>
+      <w:r>
+        <w:rPr>
+          <w:rFonts w:ascii="Arial" w:hAnsi="Arial" w:cs="Arial"/>
+          <w:sz w:val="24"/>
+        </w:rPr>
+        <w:t xml:space="preserve"> est utilisé.</w:t>
       </w:r>
     </w:p>
     <w:p>
@@ -4017,7 +3684,7 @@
           <w:rFonts w:ascii="Arial" w:hAnsi="Arial" w:cs="Arial"/>
           <w:sz w:val="24"/>
         </w:rPr>
-        <w:t>Pour la réalisation des journaux de travail, Excel est le logiciel utilisé.</w:t>
+        <w:t>Pour la documentation et notes du projet, Word est le logiciel utilisé.</w:t>
       </w:r>
     </w:p>
     <w:p>
@@ -4038,104 +3705,30 @@
           <w:rFonts w:ascii="Arial" w:hAnsi="Arial" w:cs="Arial"/>
           <w:sz w:val="24"/>
         </w:rPr>
-        <w:t xml:space="preserve">Pour la réalisation et structure du code, le </w:t>
-      </w:r>
-      <w:proofErr w:type="spellStart"/>
-      <w:r>
+        <w:t>Pour l’exportation des différentes maquettes, du Wireframe et des user-cases, le format PDF est utilisé.</w:t>
+      </w:r>
+    </w:p>
+    <w:p>
+      <w:pPr>
+        <w:pStyle w:val="Retraitnormal1"/>
+        <w:numPr>
+          <w:ilvl w:val="0"/>
+          <w:numId w:val="16"/>
+        </w:numPr>
+        <w:jc w:val="both"/>
         <w:rPr>
           <w:rFonts w:ascii="Arial" w:hAnsi="Arial" w:cs="Arial"/>
           <w:sz w:val="24"/>
         </w:rPr>
-        <w:t>php</w:t>
-      </w:r>
-      <w:proofErr w:type="spellEnd"/>
+      </w:pPr>
       <w:r>
         <w:rPr>
           <w:rFonts w:ascii="Arial" w:hAnsi="Arial" w:cs="Arial"/>
           <w:sz w:val="24"/>
         </w:rPr>
-        <w:t xml:space="preserve"> et l’interpréteur </w:t>
-      </w:r>
-      <w:proofErr w:type="spellStart"/>
-      <w:r>
-        <w:rPr>
-          <w:rFonts w:ascii="Arial" w:hAnsi="Arial" w:cs="Arial"/>
-          <w:sz w:val="24"/>
-        </w:rPr>
-        <w:t>php</w:t>
-      </w:r>
-      <w:proofErr w:type="spellEnd"/>
-      <w:r>
-        <w:rPr>
-          <w:rFonts w:ascii="Arial" w:hAnsi="Arial" w:cs="Arial"/>
-          <w:sz w:val="24"/>
-        </w:rPr>
-        <w:t xml:space="preserve"> est utilisé.</w:t>
-      </w:r>
-    </w:p>
-    <w:p>
-      <w:pPr>
-        <w:pStyle w:val="Retraitnormal1"/>
-        <w:numPr>
-          <w:ilvl w:val="0"/>
-          <w:numId w:val="16"/>
-        </w:numPr>
-        <w:jc w:val="both"/>
-        <w:rPr>
-          <w:rFonts w:ascii="Arial" w:hAnsi="Arial" w:cs="Arial"/>
-          <w:sz w:val="24"/>
-        </w:rPr>
-      </w:pPr>
-      <w:r>
-        <w:rPr>
-          <w:rFonts w:ascii="Arial" w:hAnsi="Arial" w:cs="Arial"/>
-          <w:sz w:val="24"/>
-        </w:rPr>
-        <w:t>Pour la documentation et notes du projet, Word est le logiciel utilisé.</w:t>
-      </w:r>
-    </w:p>
-    <w:p>
-      <w:pPr>
-        <w:pStyle w:val="Retraitnormal1"/>
-        <w:numPr>
-          <w:ilvl w:val="0"/>
-          <w:numId w:val="16"/>
-        </w:numPr>
-        <w:jc w:val="both"/>
-        <w:rPr>
-          <w:rFonts w:ascii="Arial" w:hAnsi="Arial" w:cs="Arial"/>
-          <w:sz w:val="24"/>
-        </w:rPr>
-      </w:pPr>
-      <w:r>
-        <w:rPr>
-          <w:rFonts w:ascii="Arial" w:hAnsi="Arial" w:cs="Arial"/>
-          <w:sz w:val="24"/>
-        </w:rPr>
-        <w:t>Pour l’exportation des différentes maquettes, du Wireframe et des user-cases, le format PDF est utilisé.</w:t>
-      </w:r>
-    </w:p>
-    <w:p>
-      <w:pPr>
-        <w:pStyle w:val="Retraitnormal1"/>
-        <w:numPr>
-          <w:ilvl w:val="0"/>
-          <w:numId w:val="16"/>
-        </w:numPr>
-        <w:jc w:val="both"/>
-        <w:rPr>
-          <w:rFonts w:ascii="Arial" w:hAnsi="Arial" w:cs="Arial"/>
-          <w:sz w:val="24"/>
-        </w:rPr>
-      </w:pPr>
-      <w:r>
-        <w:rPr>
-          <w:rFonts w:ascii="Arial" w:hAnsi="Arial" w:cs="Arial"/>
-          <w:sz w:val="24"/>
-        </w:rPr>
         <w:t>Pour la structure des bases de données, nous avions sobrement voulu que cette structure soit simple et qu’il soit également facile à comprendre.</w:t>
       </w:r>
-      <w:bookmarkStart w:id="12" w:name="_Toc71703259"/>
+      <w:bookmarkStart w:id="11" w:name="_Toc71703259"/>
     </w:p>
     <w:p>
       <w:pPr>
@@ -4162,48 +3755,48 @@
           <w:rFonts w:cs="Arial"/>
         </w:rPr>
       </w:pPr>
-      <w:bookmarkStart w:id="13" w:name="_Toc130472221"/>
+      <w:bookmarkStart w:id="12" w:name="_Toc130472221"/>
       <w:r>
         <w:rPr>
           <w:rFonts w:cs="Arial"/>
         </w:rPr>
         <w:t>R</w:t>
       </w:r>
+      <w:bookmarkEnd w:id="11"/>
+      <w:r>
+        <w:rPr>
+          <w:rFonts w:cs="Arial"/>
+        </w:rPr>
+        <w:t>éalisation</w:t>
+      </w:r>
       <w:bookmarkEnd w:id="12"/>
-      <w:r>
-        <w:rPr>
-          <w:rFonts w:cs="Arial"/>
-        </w:rPr>
-        <w:t>éalisation</w:t>
-      </w:r>
+    </w:p>
+    <w:p>
+      <w:pPr>
+        <w:pStyle w:val="Titre2"/>
+        <w:rPr>
+          <w:rFonts w:cs="Arial"/>
+          <w:i w:val="0"/>
+          <w:iCs/>
+        </w:rPr>
+      </w:pPr>
+      <w:bookmarkStart w:id="13" w:name="_Toc25553317"/>
+      <w:bookmarkStart w:id="14" w:name="_Toc71691022"/>
+      <w:bookmarkStart w:id="15" w:name="_Toc130472222"/>
+      <w:r>
+        <w:rPr>
+          <w:rFonts w:cs="Arial"/>
+          <w:i w:val="0"/>
+          <w:iCs/>
+        </w:rPr>
+        <w:t>Dossier de réalisation</w:t>
+      </w:r>
+      <w:bookmarkStart w:id="16" w:name="_Toc25553318"/>
       <w:bookmarkEnd w:id="13"/>
-    </w:p>
-    <w:p>
-      <w:pPr>
-        <w:pStyle w:val="Titre2"/>
-        <w:rPr>
-          <w:rFonts w:cs="Arial"/>
-          <w:i w:val="0"/>
-          <w:iCs/>
-        </w:rPr>
-      </w:pPr>
-      <w:bookmarkStart w:id="14" w:name="_Toc25553317"/>
-      <w:bookmarkStart w:id="15" w:name="_Toc71691022"/>
-      <w:bookmarkStart w:id="16" w:name="_Toc130472222"/>
-      <w:r>
-        <w:rPr>
-          <w:rFonts w:cs="Arial"/>
-          <w:i w:val="0"/>
-          <w:iCs/>
-        </w:rPr>
-        <w:t>Dossier de réalisation</w:t>
-      </w:r>
-      <w:bookmarkStart w:id="17" w:name="_Toc25553318"/>
       <w:bookmarkEnd w:id="14"/>
       <w:bookmarkEnd w:id="15"/>
-      <w:bookmarkEnd w:id="16"/>
-    </w:p>
-    <w:bookmarkEnd w:id="17"/>
+    </w:p>
+    <w:bookmarkEnd w:id="16"/>
     <w:p>
       <w:pPr>
         <w:ind w:firstLine="360"/>
@@ -4618,6 +4211,7 @@
           <w:rFonts w:cs="Arial"/>
           <w:iCs/>
         </w:rPr>
+        <w:lastRenderedPageBreak/>
         <w:t>controllers</w:t>
       </w:r>
       <w:proofErr w:type="spellEnd"/>
@@ -5067,7 +4661,6 @@
           <w:rFonts w:cs="Arial"/>
           <w:iCs/>
         </w:rPr>
-        <w:lastRenderedPageBreak/>
         <w:t>model.php</w:t>
       </w:r>
       <w:proofErr w:type="spellEnd"/>
@@ -5824,6 +5417,7 @@
           <w:rFonts w:cs="Arial"/>
           <w:iCs/>
         </w:rPr>
+        <w:lastRenderedPageBreak/>
         <w:t xml:space="preserve">Use </w:t>
       </w:r>
       <w:proofErr w:type="spellStart"/>
@@ -6194,7 +5788,6 @@
           <w:rFonts w:cs="Arial"/>
           <w:iCs/>
         </w:rPr>
-        <w:lastRenderedPageBreak/>
         <w:t>…</w:t>
       </w:r>
     </w:p>
@@ -6226,7 +5819,7 @@
           <w:iCs/>
         </w:rPr>
       </w:pPr>
-      <w:bookmarkStart w:id="18" w:name="_Toc130472223"/>
+      <w:bookmarkStart w:id="17" w:name="_Toc130472223"/>
       <w:r>
         <w:rPr>
           <w:rFonts w:cs="Arial"/>
@@ -6235,7 +5828,7 @@
         </w:rPr>
         <w:t>Analyse des sprints</w:t>
       </w:r>
-      <w:bookmarkEnd w:id="18"/>
+      <w:bookmarkEnd w:id="17"/>
     </w:p>
     <w:p>
       <w:pPr>
@@ -6731,6 +6324,7 @@
           <w:rFonts w:cs="Arial"/>
           <w:iCs/>
         </w:rPr>
+        <w:lastRenderedPageBreak/>
         <w:t>S</w:t>
       </w:r>
       <w:r>
@@ -6777,7 +6371,7 @@
           <w:iCs/>
         </w:rPr>
       </w:pPr>
-      <w:bookmarkStart w:id="19" w:name="_Toc130472224"/>
+      <w:bookmarkStart w:id="18" w:name="_Toc130472224"/>
       <w:r>
         <w:rPr>
           <w:rFonts w:cs="Arial"/>
@@ -6786,7 +6380,7 @@
         </w:rPr>
         <w:t>Modifications</w:t>
       </w:r>
-      <w:bookmarkEnd w:id="19"/>
+      <w:bookmarkEnd w:id="18"/>
     </w:p>
     <w:p>
       <w:pPr>
@@ -6844,7 +6438,7 @@
           <w:iCs/>
         </w:rPr>
       </w:pPr>
-      <w:bookmarkStart w:id="20" w:name="_Toc130472225"/>
+      <w:bookmarkStart w:id="19" w:name="_Toc130472225"/>
       <w:r>
         <w:rPr>
           <w:rFonts w:cs="Arial"/>
@@ -6870,6 +6464,508 @@
         </w:rPr>
         <w:t xml:space="preserve"> de test</w:t>
       </w:r>
+      <w:bookmarkEnd w:id="19"/>
+      <w:r>
+        <w:rPr>
+          <w:rFonts w:cs="Arial"/>
+          <w:i w:val="0"/>
+          <w:iCs/>
+        </w:rPr>
+        <w:t xml:space="preserve">  </w:t>
+      </w:r>
+    </w:p>
+    <w:p>
+      <w:pPr>
+        <w:ind w:left="426"/>
+        <w:rPr>
+          <w:rFonts w:cs="Arial"/>
+        </w:rPr>
+      </w:pPr>
+    </w:p>
+    <w:p>
+      <w:pPr>
+        <w:pStyle w:val="Retraitnormal1"/>
+        <w:numPr>
+          <w:ilvl w:val="0"/>
+          <w:numId w:val="0"/>
+        </w:numPr>
+        <w:ind w:left="360"/>
+        <w:rPr>
+          <w:rFonts w:ascii="Arial" w:hAnsi="Arial" w:cs="Arial"/>
+          <w:color w:val="000000" w:themeColor="text1"/>
+          <w:sz w:val="24"/>
+          <w:szCs w:val="14"/>
+          <w:lang w:eastAsia="fr-FR"/>
+        </w:rPr>
+      </w:pPr>
+      <w:r>
+        <w:rPr>
+          <w:rFonts w:ascii="Arial" w:hAnsi="Arial" w:cs="Arial"/>
+          <w:color w:val="000000" w:themeColor="text1"/>
+          <w:sz w:val="24"/>
+          <w:szCs w:val="14"/>
+          <w:lang w:eastAsia="fr-FR"/>
+        </w:rPr>
+        <w:t>Description de la stratégie globale de test :</w:t>
+      </w:r>
+    </w:p>
+    <w:p>
+      <w:pPr>
+        <w:pStyle w:val="Paragraphedeliste"/>
+        <w:numPr>
+          <w:ilvl w:val="0"/>
+          <w:numId w:val="15"/>
+        </w:numPr>
+        <w:jc w:val="both"/>
+        <w:rPr>
+          <w:rFonts w:cs="Arial"/>
+          <w:szCs w:val="14"/>
+        </w:rPr>
+      </w:pPr>
+      <w:r>
+        <w:rPr>
+          <w:rFonts w:cs="Arial"/>
+          <w:szCs w:val="14"/>
+        </w:rPr>
+        <w:t xml:space="preserve">Si </w:t>
+      </w:r>
+      <w:r>
+        <w:rPr>
+          <w:rFonts w:cs="Arial"/>
+          <w:szCs w:val="14"/>
+        </w:rPr>
+        <w:t>un utilisateur lambda</w:t>
+      </w:r>
+      <w:r>
+        <w:rPr>
+          <w:rFonts w:cs="Arial"/>
+          <w:szCs w:val="14"/>
+        </w:rPr>
+        <w:t xml:space="preserve"> clique sur un article</w:t>
+      </w:r>
+      <w:r>
+        <w:rPr>
+          <w:rFonts w:cs="Arial"/>
+          <w:szCs w:val="14"/>
+        </w:rPr>
+        <w:t>,</w:t>
+      </w:r>
+      <w:r>
+        <w:rPr>
+          <w:rFonts w:cs="Arial"/>
+          <w:szCs w:val="14"/>
+        </w:rPr>
+        <w:t xml:space="preserve"> l’utilisateur se retrouve sur la page de l</w:t>
+      </w:r>
+      <w:r>
+        <w:rPr>
+          <w:rFonts w:cs="Arial"/>
+          <w:szCs w:val="14"/>
+        </w:rPr>
+        <w:t>’article spécifié.</w:t>
+      </w:r>
+    </w:p>
+    <w:p>
+      <w:pPr>
+        <w:pStyle w:val="Paragraphedeliste"/>
+        <w:numPr>
+          <w:ilvl w:val="0"/>
+          <w:numId w:val="15"/>
+        </w:numPr>
+        <w:jc w:val="both"/>
+        <w:rPr>
+          <w:rFonts w:cs="Arial"/>
+          <w:szCs w:val="14"/>
+        </w:rPr>
+      </w:pPr>
+      <w:r>
+        <w:rPr>
+          <w:rFonts w:cs="Arial"/>
+          <w:szCs w:val="14"/>
+        </w:rPr>
+        <w:t>Si l’utilisateur met son article demandé sous son panier, il se glisse sous celle-ci.</w:t>
+      </w:r>
+    </w:p>
+    <w:p>
+      <w:pPr>
+        <w:pStyle w:val="Paragraphedeliste"/>
+        <w:numPr>
+          <w:ilvl w:val="0"/>
+          <w:numId w:val="15"/>
+        </w:numPr>
+        <w:jc w:val="both"/>
+        <w:rPr>
+          <w:rFonts w:cs="Arial"/>
+          <w:szCs w:val="14"/>
+        </w:rPr>
+      </w:pPr>
+      <w:r>
+        <w:rPr>
+          <w:rFonts w:cs="Arial"/>
+          <w:szCs w:val="14"/>
+        </w:rPr>
+        <w:t>Si l’utilisateur envoie son panier, il est ensuite en cours de payement et l’utilisateur se voit redirigé sur une page d’achat.</w:t>
+      </w:r>
+    </w:p>
+    <w:p>
+      <w:pPr>
+        <w:pStyle w:val="Paragraphedeliste"/>
+        <w:numPr>
+          <w:ilvl w:val="0"/>
+          <w:numId w:val="15"/>
+        </w:numPr>
+        <w:jc w:val="both"/>
+        <w:rPr>
+          <w:rFonts w:cs="Arial"/>
+          <w:szCs w:val="14"/>
+        </w:rPr>
+      </w:pPr>
+      <w:r>
+        <w:rPr>
+          <w:rFonts w:cs="Arial"/>
+          <w:szCs w:val="14"/>
+        </w:rPr>
+        <w:t>Si l’utilisateur n’inscrit pas les bons logges, un message d’erreur s’affiche.</w:t>
+      </w:r>
+    </w:p>
+    <w:p>
+      <w:pPr>
+        <w:pStyle w:val="Paragraphedeliste"/>
+        <w:numPr>
+          <w:ilvl w:val="0"/>
+          <w:numId w:val="15"/>
+        </w:numPr>
+        <w:jc w:val="both"/>
+        <w:rPr>
+          <w:rFonts w:cs="Arial"/>
+          <w:szCs w:val="14"/>
+        </w:rPr>
+      </w:pPr>
+      <w:r>
+        <w:rPr>
+          <w:rFonts w:cs="Arial"/>
+          <w:szCs w:val="14"/>
+        </w:rPr>
+        <w:t>Si l’utilisateur créer un compte utilisateur qui n’est pas unitaire, un message d’erreur s’affiche.</w:t>
+      </w:r>
+    </w:p>
+    <w:p>
+      <w:pPr>
+        <w:pStyle w:val="Paragraphedeliste"/>
+        <w:numPr>
+          <w:ilvl w:val="0"/>
+          <w:numId w:val="15"/>
+        </w:numPr>
+        <w:jc w:val="both"/>
+        <w:rPr>
+          <w:rFonts w:cs="Arial"/>
+          <w:szCs w:val="14"/>
+        </w:rPr>
+      </w:pPr>
+      <w:r>
+        <w:rPr>
+          <w:rFonts w:cs="Arial"/>
+          <w:szCs w:val="14"/>
+        </w:rPr>
+        <w:t xml:space="preserve">Si l’utilisateur essaie d’ajouter son article dans son panier alors qu’il n’est pas connecté par son compte, un message d’erreur s’affiche et l’utilisateur est redirigé sur la page </w:t>
+      </w:r>
+      <w:proofErr w:type="spellStart"/>
+      <w:r>
+        <w:rPr>
+          <w:rFonts w:cs="Arial"/>
+          <w:szCs w:val="14"/>
+        </w:rPr>
+        <w:t>php</w:t>
+      </w:r>
+      <w:proofErr w:type="spellEnd"/>
+      <w:r>
+        <w:rPr>
+          <w:rFonts w:cs="Arial"/>
+          <w:szCs w:val="14"/>
+        </w:rPr>
+        <w:t xml:space="preserve"> ‘login’.</w:t>
+      </w:r>
+    </w:p>
+    <w:p>
+      <w:pPr>
+        <w:pStyle w:val="Paragraphedeliste"/>
+        <w:numPr>
+          <w:ilvl w:val="0"/>
+          <w:numId w:val="15"/>
+        </w:numPr>
+        <w:jc w:val="both"/>
+        <w:rPr>
+          <w:rFonts w:cs="Arial"/>
+          <w:szCs w:val="14"/>
+        </w:rPr>
+      </w:pPr>
+      <w:r>
+        <w:rPr>
+          <w:rFonts w:cs="Arial"/>
+          <w:szCs w:val="14"/>
+        </w:rPr>
+        <w:t>Si l’utilisateur se voit malencontreusement à mettre dans son panier un article qui n’a pas de stock ou qu’il en demande plus que cet article comporte, un message d’erreur s’affiche.</w:t>
+      </w:r>
+    </w:p>
+    <w:p>
+      <w:pPr>
+        <w:pStyle w:val="Paragraphedeliste"/>
+        <w:numPr>
+          <w:ilvl w:val="0"/>
+          <w:numId w:val="15"/>
+        </w:numPr>
+        <w:jc w:val="both"/>
+        <w:rPr>
+          <w:rFonts w:cs="Arial"/>
+          <w:szCs w:val="14"/>
+        </w:rPr>
+      </w:pPr>
+      <w:r>
+        <w:rPr>
+          <w:rFonts w:cs="Arial"/>
+          <w:szCs w:val="14"/>
+        </w:rPr>
+        <w:t>Si l’utilisateur met un article sous son panier avec une valeur négative, un message d’erreur s’affiche.</w:t>
+      </w:r>
+    </w:p>
+    <w:p>
+      <w:pPr>
+        <w:pStyle w:val="Paragraphedeliste"/>
+        <w:numPr>
+          <w:ilvl w:val="0"/>
+          <w:numId w:val="15"/>
+        </w:numPr>
+        <w:jc w:val="both"/>
+        <w:rPr>
+          <w:rFonts w:cs="Arial"/>
+          <w:szCs w:val="14"/>
+        </w:rPr>
+      </w:pPr>
+      <w:r>
+        <w:rPr>
+          <w:rFonts w:cs="Arial"/>
+          <w:szCs w:val="14"/>
+        </w:rPr>
+        <w:t>SI l’administrateur créait un article avec une photo non-négligeable, un message d’erreur s’affiche.</w:t>
+      </w:r>
+    </w:p>
+    <w:p>
+      <w:pPr>
+        <w:pStyle w:val="Paragraphedeliste"/>
+        <w:numPr>
+          <w:ilvl w:val="0"/>
+          <w:numId w:val="15"/>
+        </w:numPr>
+        <w:jc w:val="both"/>
+        <w:rPr>
+          <w:rFonts w:cs="Arial"/>
+          <w:szCs w:val="14"/>
+        </w:rPr>
+      </w:pPr>
+      <w:r>
+        <w:rPr>
+          <w:rFonts w:cs="Arial"/>
+          <w:szCs w:val="14"/>
+        </w:rPr>
+        <w:t xml:space="preserve">Si </w:t>
+      </w:r>
+      <w:r>
+        <w:rPr>
+          <w:rFonts w:cs="Arial"/>
+          <w:szCs w:val="14"/>
+        </w:rPr>
+        <w:t xml:space="preserve">l’administrateur est connecté, </w:t>
+      </w:r>
+      <w:r>
+        <w:rPr>
+          <w:rFonts w:cs="Arial"/>
+          <w:szCs w:val="14"/>
+        </w:rPr>
+        <w:t>il aura accès à la page d’administration</w:t>
+      </w:r>
+      <w:r>
+        <w:rPr>
+          <w:rFonts w:cs="Arial"/>
+          <w:szCs w:val="14"/>
+        </w:rPr>
+        <w:t xml:space="preserve"> du site. Il pourra créer des articles et y rajouter leur stock.</w:t>
+      </w:r>
+    </w:p>
+    <w:p>
+      <w:pPr>
+        <w:pStyle w:val="Paragraphedeliste"/>
+        <w:numPr>
+          <w:ilvl w:val="0"/>
+          <w:numId w:val="15"/>
+        </w:numPr>
+        <w:jc w:val="both"/>
+        <w:rPr>
+          <w:rFonts w:cs="Arial"/>
+          <w:szCs w:val="14"/>
+        </w:rPr>
+      </w:pPr>
+      <w:r>
+        <w:rPr>
+          <w:rFonts w:cs="Arial"/>
+          <w:szCs w:val="14"/>
+        </w:rPr>
+        <w:t>Si l’utilisateur décide d’enlever son article dans son panier, l’article en question se fait enlever de son article.</w:t>
+      </w:r>
+    </w:p>
+    <w:p>
+      <w:pPr>
+        <w:pStyle w:val="Paragraphedeliste"/>
+        <w:numPr>
+          <w:ilvl w:val="0"/>
+          <w:numId w:val="15"/>
+        </w:numPr>
+        <w:jc w:val="both"/>
+        <w:rPr>
+          <w:rFonts w:cs="Arial"/>
+          <w:szCs w:val="14"/>
+        </w:rPr>
+      </w:pPr>
+      <w:r>
+        <w:rPr>
+          <w:rFonts w:cs="Arial"/>
+          <w:szCs w:val="14"/>
+        </w:rPr>
+        <w:t>Si l’administrateur décide d’enlever un article créé, l’article en question se fait enlever de la base de données des articles.</w:t>
+      </w:r>
+    </w:p>
+    <w:p>
+      <w:pPr>
+        <w:pStyle w:val="Paragraphedeliste"/>
+        <w:numPr>
+          <w:ilvl w:val="0"/>
+          <w:numId w:val="15"/>
+        </w:numPr>
+        <w:jc w:val="both"/>
+        <w:rPr>
+          <w:rFonts w:cs="Arial"/>
+          <w:szCs w:val="14"/>
+        </w:rPr>
+      </w:pPr>
+      <w:r>
+        <w:rPr>
+          <w:rFonts w:cs="Arial"/>
+          <w:szCs w:val="14"/>
+        </w:rPr>
+        <w:t>Si l’utilisateur n’ayant pas d’article dans son panier va ou retourne dans son panier, un message ainsi qu’un nouveau bouton reliant la page d’accueil se dévoile.</w:t>
+      </w:r>
+    </w:p>
+    <w:p>
+      <w:pPr>
+        <w:pStyle w:val="Paragraphedeliste"/>
+        <w:numPr>
+          <w:ilvl w:val="0"/>
+          <w:numId w:val="15"/>
+        </w:numPr>
+        <w:jc w:val="both"/>
+        <w:rPr>
+          <w:rFonts w:cs="Arial"/>
+          <w:szCs w:val="14"/>
+        </w:rPr>
+      </w:pPr>
+      <w:r>
+        <w:rPr>
+          <w:rFonts w:cs="Arial"/>
+          <w:szCs w:val="14"/>
+        </w:rPr>
+        <w:t>Si l’article est mi</w:t>
+      </w:r>
+      <w:r>
+        <w:rPr>
+          <w:rFonts w:cs="Arial"/>
+          <w:szCs w:val="14"/>
+        </w:rPr>
+        <w:t>s</w:t>
+      </w:r>
+      <w:r>
+        <w:rPr>
+          <w:rFonts w:cs="Arial"/>
+          <w:szCs w:val="14"/>
+        </w:rPr>
+        <w:t xml:space="preserve"> dans le panier par un utilisateur, son stock diminue.</w:t>
+      </w:r>
+    </w:p>
+    <w:p>
+      <w:pPr>
+        <w:pStyle w:val="Paragraphedeliste"/>
+        <w:numPr>
+          <w:ilvl w:val="0"/>
+          <w:numId w:val="15"/>
+        </w:numPr>
+        <w:jc w:val="both"/>
+        <w:rPr>
+          <w:rFonts w:cs="Arial"/>
+          <w:szCs w:val="14"/>
+        </w:rPr>
+      </w:pPr>
+      <w:r>
+        <w:rPr>
+          <w:rFonts w:cs="Arial"/>
+          <w:szCs w:val="14"/>
+        </w:rPr>
+        <w:t>Si l’article mit dans le panier par un utilisateur est supprimé par la suite sur le panier, la valeur inscrit</w:t>
+      </w:r>
+      <w:r>
+        <w:rPr>
+          <w:rFonts w:cs="Arial"/>
+          <w:szCs w:val="14"/>
+        </w:rPr>
+        <w:t>e</w:t>
+      </w:r>
+      <w:r>
+        <w:rPr>
+          <w:rFonts w:cs="Arial"/>
+          <w:szCs w:val="14"/>
+        </w:rPr>
+        <w:t xml:space="preserve"> par l’utilisateur et qui désigne le nombre d’articles qu’il aimerait revient sur le stock de l’article</w:t>
+      </w:r>
+    </w:p>
+    <w:p>
+      <w:pPr>
+        <w:pStyle w:val="Retraitnormal1"/>
+        <w:numPr>
+          <w:ilvl w:val="0"/>
+          <w:numId w:val="0"/>
+        </w:numPr>
+        <w:rPr>
+          <w:rFonts w:ascii="Arial" w:hAnsi="Arial" w:cs="Arial"/>
+          <w:iCs/>
+          <w:sz w:val="24"/>
+        </w:rPr>
+      </w:pPr>
+    </w:p>
+    <w:p>
+      <w:pPr>
+        <w:rPr>
+          <w:rFonts w:cs="Arial"/>
+          <w:iCs/>
+        </w:rPr>
+      </w:pPr>
+    </w:p>
+    <w:p>
+      <w:pPr>
+        <w:pStyle w:val="Titre2"/>
+        <w:rPr>
+          <w:rFonts w:cs="Arial"/>
+          <w:i w:val="0"/>
+          <w:iCs/>
+        </w:rPr>
+      </w:pPr>
+      <w:bookmarkStart w:id="20" w:name="_Toc25553322"/>
+      <w:bookmarkStart w:id="21" w:name="_Toc71691026"/>
+      <w:bookmarkStart w:id="22" w:name="_Toc130472226"/>
+      <w:r>
+        <w:rPr>
+          <w:rFonts w:cs="Arial"/>
+          <w:i w:val="0"/>
+          <w:iCs/>
+        </w:rPr>
+        <w:t xml:space="preserve">Erreurs </w:t>
+      </w:r>
       <w:bookmarkEnd w:id="20"/>
       <w:r>
         <w:rPr>
@@ -6877,6 +6973,16 @@
           <w:i w:val="0"/>
           <w:iCs/>
         </w:rPr>
+        <w:t>restantes</w:t>
+      </w:r>
+      <w:bookmarkEnd w:id="21"/>
+      <w:bookmarkEnd w:id="22"/>
+      <w:r>
+        <w:rPr>
+          <w:rFonts w:cs="Arial"/>
+          <w:i w:val="0"/>
+          <w:iCs/>
+        </w:rPr>
         <w:t xml:space="preserve">  </w:t>
       </w:r>
     </w:p>
@@ -6887,385 +6993,7 @@
           <w:rFonts w:cs="Arial"/>
         </w:rPr>
       </w:pPr>
-    </w:p>
-    <w:p>
-      <w:pPr>
-        <w:pStyle w:val="Paragraphedeliste"/>
-        <w:numPr>
-          <w:ilvl w:val="0"/>
-          <w:numId w:val="29"/>
-        </w:numPr>
-        <w:jc w:val="both"/>
-        <w:rPr>
-          <w:rFonts w:cs="Arial"/>
-          <w:szCs w:val="14"/>
-        </w:rPr>
-      </w:pPr>
-      <w:r>
-        <w:rPr>
-          <w:rFonts w:cs="Arial"/>
-          <w:szCs w:val="14"/>
-        </w:rPr>
-        <w:t>Si un utilisateur lambda clique sur un article, l’utilisateur se retrouve sur la page de l’article spécifié.</w:t>
-      </w:r>
-    </w:p>
-    <w:p>
-      <w:pPr>
-        <w:pStyle w:val="Paragraphedeliste"/>
-        <w:numPr>
-          <w:ilvl w:val="0"/>
-          <w:numId w:val="29"/>
-        </w:numPr>
-        <w:jc w:val="both"/>
-        <w:rPr>
-          <w:rFonts w:cs="Arial"/>
-          <w:szCs w:val="14"/>
-        </w:rPr>
-      </w:pPr>
-      <w:r>
-        <w:rPr>
-          <w:rFonts w:cs="Arial"/>
-          <w:szCs w:val="14"/>
-        </w:rPr>
-        <w:t>Si l’utilisateur met son article demandé sous son panier, il se glisse sous celle-ci.</w:t>
-      </w:r>
-    </w:p>
-    <w:p>
-      <w:pPr>
-        <w:pStyle w:val="Paragraphedeliste"/>
-        <w:numPr>
-          <w:ilvl w:val="0"/>
-          <w:numId w:val="29"/>
-        </w:numPr>
-        <w:jc w:val="both"/>
-        <w:rPr>
-          <w:rFonts w:cs="Arial"/>
-          <w:szCs w:val="14"/>
-        </w:rPr>
-      </w:pPr>
-      <w:r>
-        <w:rPr>
-          <w:rFonts w:cs="Arial"/>
-          <w:szCs w:val="14"/>
-        </w:rPr>
-        <w:t>Si l’utilisateur envoie son panier, il est ensuite en cours de payement et l’utilisateur se voit redirigé sur une page d’achat.</w:t>
-      </w:r>
-    </w:p>
-    <w:p>
-      <w:pPr>
-        <w:pStyle w:val="Paragraphedeliste"/>
-        <w:numPr>
-          <w:ilvl w:val="0"/>
-          <w:numId w:val="29"/>
-        </w:numPr>
-        <w:jc w:val="both"/>
-        <w:rPr>
-          <w:rFonts w:cs="Arial"/>
-          <w:szCs w:val="14"/>
-        </w:rPr>
-      </w:pPr>
-      <w:r>
-        <w:rPr>
-          <w:rFonts w:cs="Arial"/>
-          <w:szCs w:val="14"/>
-        </w:rPr>
-        <w:t>Si l’utilisateur n’inscrit pas les bons logges, un message d’erreur s’affiche.</w:t>
-      </w:r>
-    </w:p>
-    <w:p>
-      <w:pPr>
-        <w:pStyle w:val="Paragraphedeliste"/>
-        <w:numPr>
-          <w:ilvl w:val="0"/>
-          <w:numId w:val="29"/>
-        </w:numPr>
-        <w:jc w:val="both"/>
-        <w:rPr>
-          <w:rFonts w:cs="Arial"/>
-          <w:szCs w:val="14"/>
-        </w:rPr>
-      </w:pPr>
-      <w:r>
-        <w:rPr>
-          <w:rFonts w:cs="Arial"/>
-          <w:szCs w:val="14"/>
-        </w:rPr>
-        <w:t>Si l’utilisateur créer un compte utilisateur qui n’est pas unitaire, un message d’erreur s’affiche.</w:t>
-      </w:r>
-    </w:p>
-    <w:p>
-      <w:pPr>
-        <w:pStyle w:val="Paragraphedeliste"/>
-        <w:numPr>
-          <w:ilvl w:val="0"/>
-          <w:numId w:val="29"/>
-        </w:numPr>
-        <w:jc w:val="both"/>
-        <w:rPr>
-          <w:rFonts w:cs="Arial"/>
-          <w:szCs w:val="14"/>
-        </w:rPr>
-      </w:pPr>
-      <w:r>
-        <w:rPr>
-          <w:rFonts w:cs="Arial"/>
-          <w:szCs w:val="14"/>
-        </w:rPr>
-        <w:t xml:space="preserve">Si l’utilisateur essaie d’ajouter son article dans son panier alors qu’il n’est pas connecté par son compte, un message d’erreur s’affiche et l’utilisateur est redirigé sur la page </w:t>
-      </w:r>
-      <w:proofErr w:type="spellStart"/>
-      <w:r>
-        <w:rPr>
-          <w:rFonts w:cs="Arial"/>
-          <w:szCs w:val="14"/>
-        </w:rPr>
-        <w:t>php</w:t>
-      </w:r>
-      <w:proofErr w:type="spellEnd"/>
-      <w:r>
-        <w:rPr>
-          <w:rFonts w:cs="Arial"/>
-          <w:szCs w:val="14"/>
-        </w:rPr>
-        <w:t xml:space="preserve"> ‘login’.</w:t>
-      </w:r>
-    </w:p>
-    <w:p>
-      <w:pPr>
-        <w:pStyle w:val="Paragraphedeliste"/>
-        <w:numPr>
-          <w:ilvl w:val="0"/>
-          <w:numId w:val="29"/>
-        </w:numPr>
-        <w:jc w:val="both"/>
-        <w:rPr>
-          <w:rFonts w:cs="Arial"/>
-          <w:szCs w:val="14"/>
-        </w:rPr>
-      </w:pPr>
-      <w:r>
-        <w:rPr>
-          <w:rFonts w:cs="Arial"/>
-          <w:szCs w:val="14"/>
-        </w:rPr>
-        <w:t>Si l’utilisateur se voit malencontreusement à mettre dans son panier un article qui n’a pas de stock ou qu’il en demande plus que cet article comporte, un message d’erreur s’affiche.</w:t>
-      </w:r>
-    </w:p>
-    <w:p>
-      <w:pPr>
-        <w:pStyle w:val="Paragraphedeliste"/>
-        <w:numPr>
-          <w:ilvl w:val="0"/>
-          <w:numId w:val="29"/>
-        </w:numPr>
-        <w:jc w:val="both"/>
-        <w:rPr>
-          <w:rFonts w:cs="Arial"/>
-          <w:szCs w:val="14"/>
-        </w:rPr>
-      </w:pPr>
-      <w:r>
-        <w:rPr>
-          <w:rFonts w:cs="Arial"/>
-          <w:szCs w:val="14"/>
-        </w:rPr>
-        <w:t>Si</w:t>
-      </w:r>
-      <w:r>
-        <w:rPr>
-          <w:rFonts w:cs="Arial"/>
-          <w:szCs w:val="14"/>
-        </w:rPr>
-        <w:t xml:space="preserve"> l’administrateur créer un article avec une photo non-négligeable, un message d’erreur s’affiche.</w:t>
-      </w:r>
-    </w:p>
-    <w:p>
-      <w:pPr>
-        <w:pStyle w:val="Paragraphedeliste"/>
-        <w:numPr>
-          <w:ilvl w:val="0"/>
-          <w:numId w:val="29"/>
-        </w:numPr>
-        <w:jc w:val="both"/>
-        <w:rPr>
-          <w:rFonts w:cs="Arial"/>
-          <w:szCs w:val="14"/>
-        </w:rPr>
-      </w:pPr>
-      <w:r>
-        <w:rPr>
-          <w:rFonts w:cs="Arial"/>
-          <w:szCs w:val="14"/>
-        </w:rPr>
-        <w:t>Si l’administrateur est connecté, il aura accès à la page d’administration du site. Il pourra créer des articles et y rajouter leur stock.</w:t>
-      </w:r>
-    </w:p>
-    <w:p>
-      <w:pPr>
-        <w:pStyle w:val="Paragraphedeliste"/>
-        <w:numPr>
-          <w:ilvl w:val="0"/>
-          <w:numId w:val="21"/>
-        </w:numPr>
-        <w:rPr>
-          <w:rFonts w:cs="Arial"/>
-          <w:iCs/>
-        </w:rPr>
-      </w:pPr>
-      <w:r>
-        <w:rPr>
-          <w:rFonts w:cs="Arial"/>
-          <w:iCs/>
-        </w:rPr>
-        <w:t>Tentative d’ajout dans le panier de plusieurs articles avec des valeurs basses (de 1 à 9) négatives (de -1 à -999) et dans des valeurs exagéré (9999999)</w:t>
-      </w:r>
-      <w:r>
-        <w:rPr>
-          <w:rFonts w:cs="Arial"/>
-          <w:iCs/>
-        </w:rPr>
-        <w:t>. Puis regarder ce que ça donne pour l’achat des articles.</w:t>
-      </w:r>
-      <w:r>
-        <w:rPr>
-          <w:rFonts w:cs="Arial"/>
-          <w:iCs/>
-        </w:rPr>
-        <w:t xml:space="preserve"> Pour voir si les valeurs sont toute </w:t>
-      </w:r>
-      <w:r>
-        <w:rPr>
-          <w:rFonts w:cs="Arial"/>
-          <w:iCs/>
-        </w:rPr>
-        <w:t>acceptées</w:t>
-      </w:r>
-      <w:r>
-        <w:rPr>
-          <w:rFonts w:cs="Arial"/>
-          <w:iCs/>
-        </w:rPr>
-        <w:t xml:space="preserve"> sans créer de problème et voir si le nombre d’achat d’article ne dépasse pas le stock existant.</w:t>
-      </w:r>
-    </w:p>
-    <w:p>
-      <w:pPr>
-        <w:pStyle w:val="Paragraphedeliste"/>
-        <w:numPr>
-          <w:ilvl w:val="0"/>
-          <w:numId w:val="21"/>
-        </w:numPr>
-        <w:rPr>
-          <w:rFonts w:cs="Arial"/>
-          <w:iCs/>
-        </w:rPr>
-      </w:pPr>
-      <w:r>
-        <w:rPr>
-          <w:rFonts w:cs="Arial"/>
-          <w:iCs/>
-        </w:rPr>
-        <w:t>Si</w:t>
-      </w:r>
-      <w:r>
-        <w:rPr>
-          <w:rFonts w:cs="Arial"/>
-          <w:iCs/>
-        </w:rPr>
-        <w:t xml:space="preserve"> </w:t>
-      </w:r>
-      <w:r>
-        <w:rPr>
-          <w:rFonts w:cs="Arial"/>
-          <w:iCs/>
-        </w:rPr>
-        <w:t xml:space="preserve">l’utilisateur quitte l’historique de </w:t>
-      </w:r>
-      <w:r>
-        <w:rPr>
-          <w:rFonts w:cs="Arial"/>
-          <w:iCs/>
-        </w:rPr>
-        <w:t xml:space="preserve">la </w:t>
-      </w:r>
-      <w:r>
-        <w:rPr>
-          <w:rFonts w:cs="Arial"/>
-          <w:iCs/>
-        </w:rPr>
-        <w:t xml:space="preserve">commande </w:t>
-      </w:r>
-      <w:r>
-        <w:rPr>
-          <w:rFonts w:cs="Arial"/>
-          <w:iCs/>
-        </w:rPr>
-        <w:t xml:space="preserve">d’article </w:t>
-      </w:r>
-      <w:r>
-        <w:rPr>
-          <w:rFonts w:cs="Arial"/>
-          <w:iCs/>
-        </w:rPr>
-        <w:t>et repasse commande l’historique sera mis à jour (remplaçant l’ancien).</w:t>
-      </w:r>
-    </w:p>
-    <w:p>
-      <w:pPr>
-        <w:rPr>
-          <w:rFonts w:cs="Arial"/>
-          <w:iCs/>
-        </w:rPr>
-      </w:pPr>
-    </w:p>
-    <w:p>
-      <w:pPr>
-        <w:pStyle w:val="Titre2"/>
-        <w:rPr>
-          <w:rFonts w:cs="Arial"/>
-          <w:i w:val="0"/>
-          <w:iCs/>
-        </w:rPr>
-      </w:pPr>
-      <w:bookmarkStart w:id="21" w:name="_Toc25553322"/>
-      <w:bookmarkStart w:id="22" w:name="_Toc71691026"/>
-      <w:bookmarkStart w:id="23" w:name="_Toc130472226"/>
-      <w:r>
-        <w:rPr>
-          <w:rFonts w:cs="Arial"/>
-          <w:i w:val="0"/>
-          <w:iCs/>
-        </w:rPr>
-        <w:t xml:space="preserve">Erreurs </w:t>
-      </w:r>
-      <w:bookmarkEnd w:id="21"/>
-      <w:r>
-        <w:rPr>
-          <w:rFonts w:cs="Arial"/>
-          <w:i w:val="0"/>
-          <w:iCs/>
-        </w:rPr>
-        <w:t>restantes</w:t>
-      </w:r>
-      <w:bookmarkEnd w:id="22"/>
-      <w:bookmarkEnd w:id="23"/>
-      <w:r>
-        <w:rPr>
-          <w:rFonts w:cs="Arial"/>
-          <w:i w:val="0"/>
-          <w:iCs/>
-        </w:rPr>
-        <w:t xml:space="preserve">  </w:t>
-      </w:r>
-    </w:p>
-    <w:p>
-      <w:pPr>
-        <w:ind w:left="426"/>
-        <w:rPr>
-          <w:rFonts w:cs="Arial"/>
-        </w:rPr>
-      </w:pPr>
-      <w:bookmarkStart w:id="24" w:name="_Toc25553323"/>
+      <w:bookmarkStart w:id="23" w:name="_Toc25553323"/>
     </w:p>
     <w:p>
       <w:pPr>
@@ -7358,7 +7086,7 @@
         </w:rPr>
         <w:t>Conséquences sur l'utilisation du produit</w:t>
       </w:r>
-      <w:bookmarkEnd w:id="24"/>
+      <w:bookmarkEnd w:id="23"/>
     </w:p>
     <w:p>
       <w:pPr>
@@ -7380,11 +7108,11 @@
         </w:rPr>
         <w:t>Actions envisagées ou possibles</w:t>
       </w:r>
-      <w:bookmarkStart w:id="25" w:name="_Toc25553326"/>
-      <w:bookmarkStart w:id="26" w:name="_Toc71691029"/>
-    </w:p>
+      <w:bookmarkStart w:id="24" w:name="_Toc25553326"/>
+      <w:bookmarkStart w:id="25" w:name="_Toc71691029"/>
+    </w:p>
+    <w:bookmarkEnd w:id="24"/>
     <w:bookmarkEnd w:id="25"/>
-    <w:bookmarkEnd w:id="26"/>
     <w:p>
       <w:pPr>
         <w:rPr>
@@ -7404,8 +7132,8 @@
           <w:u w:val="single"/>
         </w:rPr>
       </w:pPr>
-      <w:bookmarkStart w:id="27" w:name="_Toc25553328"/>
-      <w:bookmarkStart w:id="28" w:name="_Toc71703263"/>
+      <w:bookmarkStart w:id="26" w:name="_Toc25553328"/>
+      <w:bookmarkStart w:id="27" w:name="_Toc71703263"/>
       <w:r>
         <w:rPr>
           <w:rFonts w:cs="Arial"/>
@@ -7423,7 +7151,7 @@
           <w:rFonts w:cs="Arial"/>
         </w:rPr>
       </w:pPr>
-      <w:bookmarkStart w:id="29" w:name="_Toc130472227"/>
+      <w:bookmarkStart w:id="28" w:name="_Toc130472227"/>
       <w:r>
         <w:rPr>
           <w:rFonts w:cs="Arial"/>
@@ -7431,15 +7159,15 @@
         <w:lastRenderedPageBreak/>
         <w:t>C</w:t>
       </w:r>
+      <w:bookmarkEnd w:id="26"/>
       <w:bookmarkEnd w:id="27"/>
+      <w:r>
+        <w:rPr>
+          <w:rFonts w:cs="Arial"/>
+        </w:rPr>
+        <w:t>onclusions</w:t>
+      </w:r>
       <w:bookmarkEnd w:id="28"/>
-      <w:r>
-        <w:rPr>
-          <w:rFonts w:cs="Arial"/>
-        </w:rPr>
-        <w:t>onclusions</w:t>
-      </w:r>
-      <w:bookmarkEnd w:id="29"/>
     </w:p>
     <w:p>
       <w:pPr>
@@ -7508,44 +7236,44 @@
           <w:rFonts w:cs="Arial"/>
         </w:rPr>
       </w:pPr>
-      <w:bookmarkStart w:id="30" w:name="_Toc71703264"/>
-      <w:bookmarkStart w:id="31" w:name="_Toc130472228"/>
+      <w:bookmarkStart w:id="29" w:name="_Toc71703264"/>
+      <w:bookmarkStart w:id="30" w:name="_Toc130472228"/>
       <w:r>
         <w:rPr>
           <w:rFonts w:cs="Arial"/>
         </w:rPr>
         <w:t>A</w:t>
       </w:r>
+      <w:bookmarkEnd w:id="29"/>
+      <w:r>
+        <w:rPr>
+          <w:rFonts w:cs="Arial"/>
+        </w:rPr>
+        <w:t>nnexes</w:t>
+      </w:r>
       <w:bookmarkEnd w:id="30"/>
-      <w:r>
-        <w:rPr>
-          <w:rFonts w:cs="Arial"/>
-        </w:rPr>
-        <w:t>nnexes</w:t>
+    </w:p>
+    <w:p>
+      <w:pPr>
+        <w:pStyle w:val="Titre2"/>
+        <w:rPr>
+          <w:rFonts w:cs="Arial"/>
+          <w:i w:val="0"/>
+          <w:iCs/>
+        </w:rPr>
+      </w:pPr>
+      <w:bookmarkStart w:id="31" w:name="_Toc71703265"/>
+      <w:bookmarkStart w:id="32" w:name="_Toc130472229"/>
+      <w:r>
+        <w:rPr>
+          <w:rFonts w:cs="Arial"/>
+          <w:i w:val="0"/>
+          <w:iCs/>
+        </w:rPr>
+        <w:t>Sources – Bibliographie</w:t>
       </w:r>
       <w:bookmarkEnd w:id="31"/>
-    </w:p>
-    <w:p>
-      <w:pPr>
-        <w:pStyle w:val="Titre2"/>
-        <w:rPr>
-          <w:rFonts w:cs="Arial"/>
-          <w:i w:val="0"/>
-          <w:iCs/>
-        </w:rPr>
-      </w:pPr>
-      <w:bookmarkStart w:id="32" w:name="_Toc71703265"/>
-      <w:bookmarkStart w:id="33" w:name="_Toc130472229"/>
-      <w:r>
-        <w:rPr>
-          <w:rFonts w:cs="Arial"/>
-          <w:i w:val="0"/>
-          <w:iCs/>
-        </w:rPr>
-        <w:t>Sources – Bibliographie</w:t>
-      </w:r>
       <w:bookmarkEnd w:id="32"/>
-      <w:bookmarkEnd w:id="33"/>
     </w:p>
     <w:p>
       <w:pPr>
@@ -7727,9 +7455,9 @@
           <w:iCs/>
         </w:rPr>
       </w:pPr>
-      <w:bookmarkStart w:id="34" w:name="_Toc25553330"/>
-      <w:bookmarkStart w:id="35" w:name="_Toc71703266"/>
-      <w:bookmarkStart w:id="36" w:name="_Toc130472230"/>
+      <w:bookmarkStart w:id="33" w:name="_Toc25553330"/>
+      <w:bookmarkStart w:id="34" w:name="_Toc71703266"/>
+      <w:bookmarkStart w:id="35" w:name="_Toc130472230"/>
       <w:r>
         <w:rPr>
           <w:rFonts w:cs="Arial"/>
@@ -7738,17 +7466,17 @@
         </w:rPr>
         <w:t xml:space="preserve">Journal de </w:t>
       </w:r>
+      <w:bookmarkEnd w:id="33"/>
       <w:bookmarkEnd w:id="34"/>
+      <w:r>
+        <w:rPr>
+          <w:rFonts w:cs="Arial"/>
+          <w:i w:val="0"/>
+          <w:iCs/>
+        </w:rPr>
+        <w:t>travail</w:t>
+      </w:r>
       <w:bookmarkEnd w:id="35"/>
-      <w:r>
-        <w:rPr>
-          <w:rFonts w:cs="Arial"/>
-          <w:i w:val="0"/>
-          <w:iCs/>
-        </w:rPr>
-        <w:t>travail</w:t>
-      </w:r>
-      <w:bookmarkEnd w:id="36"/>
     </w:p>
     <w:p>
       <w:pPr>
@@ -7768,7 +7496,7 @@
           <w:iCs/>
         </w:rPr>
       </w:pPr>
-      <w:bookmarkStart w:id="37" w:name="_Toc25553331"/>
+      <w:bookmarkStart w:id="36" w:name="_Toc25553331"/>
     </w:p>
     <w:p>
       <w:pPr>
@@ -7777,40 +7505,40 @@
       <w:r>
         <w:t>…</w:t>
       </w:r>
+      <w:bookmarkEnd w:id="36"/>
+    </w:p>
+    <w:p/>
+    <w:p>
+      <w:pPr>
+        <w:pStyle w:val="Titre2"/>
+        <w:rPr>
+          <w:rFonts w:cs="Arial"/>
+          <w:i w:val="0"/>
+          <w:iCs/>
+        </w:rPr>
+      </w:pPr>
+      <w:bookmarkStart w:id="37" w:name="_Toc71703270"/>
+      <w:bookmarkStart w:id="38" w:name="_Toc130472231"/>
+      <w:bookmarkStart w:id="39" w:name="_Toc25553334"/>
+      <w:r>
+        <w:rPr>
+          <w:rFonts w:cs="Arial"/>
+          <w:i w:val="0"/>
+          <w:iCs/>
+        </w:rPr>
+        <w:t>Archives du projet</w:t>
+      </w:r>
       <w:bookmarkEnd w:id="37"/>
-    </w:p>
-    <w:p/>
-    <w:p>
-      <w:pPr>
-        <w:pStyle w:val="Titre2"/>
+      <w:bookmarkEnd w:id="38"/>
+      <w:r>
         <w:rPr>
           <w:rFonts w:cs="Arial"/>
           <w:i w:val="0"/>
           <w:iCs/>
         </w:rPr>
-      </w:pPr>
-      <w:bookmarkStart w:id="38" w:name="_Toc71703270"/>
-      <w:bookmarkStart w:id="39" w:name="_Toc130472231"/>
-      <w:bookmarkStart w:id="40" w:name="_Toc25553334"/>
-      <w:r>
-        <w:rPr>
-          <w:rFonts w:cs="Arial"/>
-          <w:i w:val="0"/>
-          <w:iCs/>
-        </w:rPr>
-        <w:t>Archives du projet</w:t>
-      </w:r>
-      <w:bookmarkEnd w:id="38"/>
+        <w:t xml:space="preserve"> </w:t>
+      </w:r>
       <w:bookmarkEnd w:id="39"/>
-      <w:r>
-        <w:rPr>
-          <w:rFonts w:cs="Arial"/>
-          <w:i w:val="0"/>
-          <w:iCs/>
-        </w:rPr>
-        <w:t xml:space="preserve"> </w:t>
-      </w:r>
-      <w:bookmarkEnd w:id="40"/>
     </w:p>
     <w:p>
       <w:pPr>

</xml_diff>

<commit_message>
Doc and other stuff
</commit_message>
<xml_diff>
--- a/Documentation/Documentation I Shoes.docx
+++ b/Documentation/Documentation I Shoes.docx
@@ -1,6 +1,6 @@
 
 <file path=word/document.xml><?xml version="1.0" encoding="utf-8"?>
-<w:document xmlns:wpc="http://schemas.microsoft.com/office/word/2010/wordprocessingCanvas" xmlns:cx="http://schemas.microsoft.com/office/drawing/2014/chartex" xmlns:cx1="http://schemas.microsoft.com/office/drawing/2015/9/8/chartex" xmlns:cx2="http://schemas.microsoft.com/office/drawing/2015/10/21/chartex" xmlns:cx3="http://schemas.microsoft.com/office/drawing/2016/5/9/chartex" xmlns:cx4="http://schemas.microsoft.com/office/drawing/2016/5/10/chartex" xmlns:cx5="http://schemas.microsoft.com/office/drawing/2016/5/11/chartex" xmlns:cx6="http://schemas.microsoft.com/office/drawing/2016/5/12/chartex" xmlns:cx7="http://schemas.microsoft.com/office/drawing/2016/5/13/chartex" xmlns:cx8="http://schemas.microsoft.com/office/drawing/2016/5/14/chartex" xmlns:mc="http://schemas.openxmlformats.org/markup-compatibility/2006" xmlns:aink="http://schemas.microsoft.com/office/drawing/2016/ink" xmlns:am3d="http://schemas.microsoft.com/office/drawing/2017/model3d" xmlns:o="urn:schemas-microsoft-com:office:office" xmlns:oel="http://schemas.microsoft.com/office/2019/extlst" xmlns:r="http://schemas.openxmlformats.org/officeDocument/2006/relationships" xmlns:m="http://schemas.openxmlformats.org/officeDocument/2006/math" xmlns:v="urn:schemas-microsoft-com:vml" xmlns:wp14="http://schemas.microsoft.com/office/word/2010/wordprocessingDrawing" xmlns:wp="http://schemas.openxmlformats.org/drawingml/2006/wordprocessingDrawing" xmlns:w10="urn:schemas-microsoft-com:office:word" xmlns:w="http://schemas.openxmlformats.org/wordprocessingml/2006/main" xmlns:w14="http://schemas.microsoft.com/office/word/2010/wordml" xmlns:w15="http://schemas.microsoft.com/office/word/2012/wordml" xmlns:w16cex="http://schemas.microsoft.com/office/word/2018/wordml/cex" xmlns:w16cid="http://schemas.microsoft.com/office/word/2016/wordml/cid" xmlns:w16="http://schemas.microsoft.com/office/word/2018/wordml" xmlns:w16sdtdh="http://schemas.microsoft.com/office/word/2020/wordml/sdtdatahash" xmlns:w16se="http://schemas.microsoft.com/office/word/2015/wordml/symex" xmlns:wpg="http://schemas.microsoft.com/office/word/2010/wordprocessingGroup" xmlns:wpi="http://schemas.microsoft.com/office/word/2010/wordprocessingInk" xmlns:wne="http://schemas.microsoft.com/office/word/2006/wordml" xmlns:wps="http://schemas.microsoft.com/office/word/2010/wordprocessingShape" mc:Ignorable="w14 w15 w16se w16cid w16 w16cex w16sdtdh wp14">
+<w:document xmlns:wpc="http://schemas.microsoft.com/office/word/2010/wordprocessingCanvas" xmlns:cx="http://schemas.microsoft.com/office/drawing/2014/chartex" xmlns:cx1="http://schemas.microsoft.com/office/drawing/2015/9/8/chartex" xmlns:mc="http://schemas.openxmlformats.org/markup-compatibility/2006" xmlns:o="urn:schemas-microsoft-com:office:office" xmlns:r="http://schemas.openxmlformats.org/officeDocument/2006/relationships" xmlns:m="http://schemas.openxmlformats.org/officeDocument/2006/math" xmlns:v="urn:schemas-microsoft-com:vml" xmlns:wp14="http://schemas.microsoft.com/office/word/2010/wordprocessingDrawing" xmlns:wp="http://schemas.openxmlformats.org/drawingml/2006/wordprocessingDrawing" xmlns:w10="urn:schemas-microsoft-com:office:word" xmlns:w="http://schemas.openxmlformats.org/wordprocessingml/2006/main" xmlns:w14="http://schemas.microsoft.com/office/word/2010/wordml" xmlns:w15="http://schemas.microsoft.com/office/word/2012/wordml" xmlns:w16se="http://schemas.microsoft.com/office/word/2015/wordml/symex" xmlns:wpg="http://schemas.microsoft.com/office/word/2010/wordprocessingGroup" xmlns:wpi="http://schemas.microsoft.com/office/word/2010/wordprocessingInk" xmlns:wne="http://schemas.microsoft.com/office/word/2006/wordml" xmlns:wps="http://schemas.microsoft.com/office/word/2010/wordprocessingShape" mc:Ignorable="w14 w15 w16se wp14">
   <w:body>
     <w:p/>
     <w:p>
@@ -183,7 +183,23 @@
           <w:sz w:val="26"/>
           <w:szCs w:val="26"/>
         </w:rPr>
-        <w:t>-videra – Scrum master</w:t>
+        <w:t xml:space="preserve">-videra – </w:t>
+      </w:r>
+      <w:proofErr w:type="spellStart"/>
+      <w:r>
+        <w:rPr>
+          <w:sz w:val="26"/>
+          <w:szCs w:val="26"/>
+        </w:rPr>
+        <w:t>Scrum</w:t>
+      </w:r>
+      <w:proofErr w:type="spellEnd"/>
+      <w:r>
+        <w:rPr>
+          <w:sz w:val="26"/>
+          <w:szCs w:val="26"/>
+        </w:rPr>
+        <w:t xml:space="preserve"> master</w:t>
       </w:r>
     </w:p>
     <w:p>
@@ -3130,6 +3146,7 @@
           <w:lang w:eastAsia="fr-FR"/>
         </w:rPr>
       </w:pPr>
+      <w:proofErr w:type="spellStart"/>
       <w:r>
         <w:rPr>
           <w:rFonts w:ascii="Arial" w:hAnsi="Arial" w:cs="Arial"/>
@@ -3140,8 +3157,20 @@
           <w:lang w:eastAsia="fr-FR"/>
         </w:rPr>
         <w:lastRenderedPageBreak/>
-        <w:t>Use case</w:t>
-      </w:r>
+        <w:t>Use</w:t>
+      </w:r>
+      <w:r>
+        <w:rPr>
+          <w:rFonts w:ascii="Arial" w:hAnsi="Arial" w:cs="Arial"/>
+          <w:b/>
+          <w:sz w:val="24"/>
+          <w:szCs w:val="14"/>
+          <w:u w:val="single"/>
+          <w:lang w:eastAsia="fr-FR"/>
+        </w:rPr>
+        <w:t>case</w:t>
+      </w:r>
+      <w:proofErr w:type="spellEnd"/>
     </w:p>
     <w:p>
       <w:pPr>
@@ -6038,7 +6067,23 @@
           <w:rFonts w:cs="Arial"/>
           <w:iCs/>
         </w:rPr>
-        <w:t xml:space="preserve"> Wireframes version: 4.7.1</w:t>
+        <w:t xml:space="preserve"> </w:t>
+      </w:r>
+      <w:proofErr w:type="spellStart"/>
+      <w:r>
+        <w:rPr>
+          <w:rFonts w:cs="Arial"/>
+          <w:iCs/>
+        </w:rPr>
+        <w:t>Wireframes</w:t>
+      </w:r>
+      <w:proofErr w:type="spellEnd"/>
+      <w:r>
+        <w:rPr>
+          <w:rFonts w:cs="Arial"/>
+          <w:iCs/>
+        </w:rPr>
+        <w:t xml:space="preserve"> version: 4.7.1</w:t>
       </w:r>
     </w:p>
     <w:p>
@@ -6274,43 +6319,19 @@
           <w:iCs/>
         </w:rPr>
       </w:pPr>
-      <w:r>
-        <w:rPr>
-          <w:rFonts w:cs="Arial"/>
-        </w:rPr>
-        <w:t>…</w:t>
-      </w:r>
-    </w:p>
-    <w:p>
-      <w:pPr>
-        <w:ind w:left="1134" w:hanging="774"/>
-        <w:rPr>
-          <w:rFonts w:cs="Arial"/>
-          <w:iCs/>
-        </w:rPr>
-      </w:pPr>
-    </w:p>
-    <w:p>
-      <w:pPr>
-        <w:ind w:left="1134" w:hanging="774"/>
-        <w:rPr>
-          <w:rFonts w:cs="Arial"/>
-          <w:iCs/>
-        </w:rPr>
-      </w:pPr>
-      <w:r>
-        <w:rPr>
-          <w:rFonts w:cs="Arial"/>
-          <w:iCs/>
-        </w:rPr>
-        <w:t>S</w:t>
-      </w:r>
-      <w:r>
-        <w:rPr>
-          <w:rFonts w:cs="Arial"/>
-          <w:iCs/>
-        </w:rPr>
-        <w:t>print 2</w:t>
+      <w:proofErr w:type="spellStart"/>
+      <w:r>
+        <w:rPr>
+          <w:rFonts w:cs="Arial"/>
+        </w:rPr>
+        <w:t>Ajoutdu</w:t>
+      </w:r>
+      <w:proofErr w:type="spellEnd"/>
+      <w:r>
+        <w:rPr>
+          <w:rFonts w:cs="Arial"/>
+        </w:rPr>
+        <w:t xml:space="preserve"> README</w:t>
       </w:r>
     </w:p>
     <w:p>
@@ -6329,39 +6350,7 @@
         <w:rPr>
           <w:rFonts w:cs="Arial"/>
         </w:rPr>
-        <w:t>…</w:t>
-      </w:r>
-    </w:p>
-    <w:p>
-      <w:pPr>
-        <w:ind w:left="1134" w:hanging="774"/>
-        <w:rPr>
-          <w:rFonts w:cs="Arial"/>
-          <w:iCs/>
-        </w:rPr>
-      </w:pPr>
-    </w:p>
-    <w:p>
-      <w:pPr>
-        <w:ind w:left="1134" w:hanging="774"/>
-        <w:rPr>
-          <w:rFonts w:cs="Arial"/>
-          <w:iCs/>
-        </w:rPr>
-      </w:pPr>
-      <w:r>
-        <w:rPr>
-          <w:rFonts w:cs="Arial"/>
-          <w:iCs/>
-        </w:rPr>
-        <w:t>S</w:t>
-      </w:r>
-      <w:r>
-        <w:rPr>
-          <w:rFonts w:cs="Arial"/>
-          <w:iCs/>
-        </w:rPr>
-        <w:t>print 3</w:t>
+        <w:t>Création du logo</w:t>
       </w:r>
     </w:p>
     <w:p>
@@ -6380,40 +6369,16 @@
         <w:rPr>
           <w:rFonts w:cs="Arial"/>
         </w:rPr>
-        <w:t>…</w:t>
-      </w:r>
-    </w:p>
-    <w:p>
-      <w:pPr>
-        <w:ind w:left="1134" w:hanging="774"/>
-        <w:rPr>
-          <w:rFonts w:cs="Arial"/>
-          <w:iCs/>
-        </w:rPr>
-      </w:pPr>
-    </w:p>
-    <w:p>
-      <w:pPr>
-        <w:ind w:left="1134" w:hanging="774"/>
-        <w:rPr>
-          <w:rFonts w:cs="Arial"/>
-          <w:iCs/>
-        </w:rPr>
-      </w:pPr>
-      <w:r>
-        <w:rPr>
-          <w:rFonts w:cs="Arial"/>
-          <w:iCs/>
-        </w:rPr>
-        <w:t>S</w:t>
-      </w:r>
-      <w:r>
-        <w:rPr>
-          <w:rFonts w:cs="Arial"/>
-          <w:iCs/>
-        </w:rPr>
-        <w:t>print 4</w:t>
-      </w:r>
+        <w:t xml:space="preserve">Création du </w:t>
+      </w:r>
+      <w:proofErr w:type="spellStart"/>
+      <w:r>
+        <w:rPr>
+          <w:rFonts w:cs="Arial"/>
+        </w:rPr>
+        <w:t>Wireframe</w:t>
+      </w:r>
+      <w:proofErr w:type="spellEnd"/>
     </w:p>
     <w:p>
       <w:pPr>
@@ -6431,7 +6396,7 @@
         <w:rPr>
           <w:rFonts w:cs="Arial"/>
         </w:rPr>
-        <w:t>Création de la page d’accueil</w:t>
+        <w:t>Début de la page d’accueil</w:t>
       </w:r>
     </w:p>
     <w:p>
@@ -6450,6 +6415,590 @@
         <w:rPr>
           <w:rFonts w:cs="Arial"/>
         </w:rPr>
+        <w:t>Début du CDC</w:t>
+      </w:r>
+    </w:p>
+    <w:p>
+      <w:pPr>
+        <w:pStyle w:val="Paragraphedeliste"/>
+        <w:numPr>
+          <w:ilvl w:val="0"/>
+          <w:numId w:val="22"/>
+        </w:numPr>
+        <w:rPr>
+          <w:rFonts w:cs="Arial"/>
+          <w:iCs/>
+        </w:rPr>
+      </w:pPr>
+      <w:r>
+        <w:rPr>
+          <w:rFonts w:cs="Arial"/>
+        </w:rPr>
+        <w:t>Début du login</w:t>
+      </w:r>
+    </w:p>
+    <w:p>
+      <w:pPr>
+        <w:pStyle w:val="Paragraphedeliste"/>
+        <w:numPr>
+          <w:ilvl w:val="0"/>
+          <w:numId w:val="22"/>
+        </w:numPr>
+        <w:rPr>
+          <w:rFonts w:cs="Arial"/>
+          <w:iCs/>
+        </w:rPr>
+      </w:pPr>
+      <w:r>
+        <w:rPr>
+          <w:rFonts w:cs="Arial"/>
+        </w:rPr>
+        <w:t>Début du MVC</w:t>
+      </w:r>
+    </w:p>
+    <w:p>
+      <w:pPr>
+        <w:pStyle w:val="Paragraphedeliste"/>
+        <w:numPr>
+          <w:ilvl w:val="0"/>
+          <w:numId w:val="22"/>
+        </w:numPr>
+        <w:rPr>
+          <w:rFonts w:cs="Arial"/>
+          <w:iCs/>
+        </w:rPr>
+      </w:pPr>
+      <w:r>
+        <w:rPr>
+          <w:rFonts w:cs="Arial"/>
+        </w:rPr>
+        <w:t xml:space="preserve">Setup </w:t>
+      </w:r>
+      <w:proofErr w:type="spellStart"/>
+      <w:r>
+        <w:rPr>
+          <w:rFonts w:cs="Arial"/>
+        </w:rPr>
+        <w:t>IceScrum</w:t>
+      </w:r>
+      <w:proofErr w:type="spellEnd"/>
+    </w:p>
+    <w:p>
+      <w:pPr>
+        <w:pStyle w:val="Paragraphedeliste"/>
+        <w:numPr>
+          <w:ilvl w:val="0"/>
+          <w:numId w:val="22"/>
+        </w:numPr>
+        <w:rPr>
+          <w:rFonts w:cs="Arial"/>
+          <w:iCs/>
+        </w:rPr>
+      </w:pPr>
+      <w:r>
+        <w:rPr>
+          <w:rFonts w:cs="Arial"/>
+        </w:rPr>
+        <w:t>Setup GitHub</w:t>
+      </w:r>
+    </w:p>
+    <w:p>
+      <w:pPr>
+        <w:ind w:left="1134" w:hanging="774"/>
+        <w:rPr>
+          <w:rFonts w:cs="Arial"/>
+          <w:iCs/>
+        </w:rPr>
+      </w:pPr>
+    </w:p>
+    <w:p>
+      <w:pPr>
+        <w:ind w:left="1134" w:hanging="774"/>
+        <w:rPr>
+          <w:rFonts w:cs="Arial"/>
+          <w:iCs/>
+        </w:rPr>
+      </w:pPr>
+      <w:r>
+        <w:rPr>
+          <w:rFonts w:cs="Arial"/>
+          <w:iCs/>
+        </w:rPr>
+        <w:t>S</w:t>
+      </w:r>
+      <w:r>
+        <w:rPr>
+          <w:rFonts w:cs="Arial"/>
+          <w:iCs/>
+        </w:rPr>
+        <w:t>print 2</w:t>
+      </w:r>
+    </w:p>
+    <w:p>
+      <w:pPr>
+        <w:pStyle w:val="Paragraphedeliste"/>
+        <w:numPr>
+          <w:ilvl w:val="0"/>
+          <w:numId w:val="22"/>
+        </w:numPr>
+        <w:rPr>
+          <w:rFonts w:cs="Arial"/>
+          <w:iCs/>
+        </w:rPr>
+      </w:pPr>
+      <w:r>
+        <w:rPr>
+          <w:rFonts w:cs="Arial"/>
+        </w:rPr>
+        <w:t xml:space="preserve">Ajout de l’enregistrement des données du </w:t>
+      </w:r>
+      <w:proofErr w:type="spellStart"/>
+      <w:r>
+        <w:rPr>
+          <w:rFonts w:cs="Arial"/>
+        </w:rPr>
+        <w:t>regiser</w:t>
+      </w:r>
+      <w:proofErr w:type="spellEnd"/>
+      <w:r>
+        <w:rPr>
+          <w:rFonts w:cs="Arial"/>
+        </w:rPr>
+        <w:t xml:space="preserve"> dans un fichier </w:t>
+      </w:r>
+      <w:proofErr w:type="spellStart"/>
+      <w:r>
+        <w:rPr>
+          <w:rFonts w:cs="Arial"/>
+        </w:rPr>
+        <w:t>json</w:t>
+      </w:r>
+      <w:proofErr w:type="spellEnd"/>
+    </w:p>
+    <w:p>
+      <w:pPr>
+        <w:pStyle w:val="Paragraphedeliste"/>
+        <w:numPr>
+          <w:ilvl w:val="0"/>
+          <w:numId w:val="22"/>
+        </w:numPr>
+        <w:rPr>
+          <w:rFonts w:cs="Arial"/>
+          <w:iCs/>
+        </w:rPr>
+      </w:pPr>
+      <w:r>
+        <w:rPr>
+          <w:rFonts w:cs="Arial"/>
+          <w:iCs/>
+        </w:rPr>
+        <w:t>Ajout du login admin</w:t>
+      </w:r>
+    </w:p>
+    <w:p>
+      <w:pPr>
+        <w:pStyle w:val="Paragraphedeliste"/>
+        <w:numPr>
+          <w:ilvl w:val="0"/>
+          <w:numId w:val="22"/>
+        </w:numPr>
+        <w:rPr>
+          <w:rFonts w:cs="Arial"/>
+          <w:iCs/>
+        </w:rPr>
+      </w:pPr>
+      <w:r>
+        <w:rPr>
+          <w:rFonts w:cs="Arial"/>
+        </w:rPr>
+        <w:t xml:space="preserve">Ajout du </w:t>
+      </w:r>
+      <w:proofErr w:type="spellStart"/>
+      <w:r>
+        <w:rPr>
+          <w:rFonts w:cs="Arial"/>
+        </w:rPr>
+        <w:t>password</w:t>
+      </w:r>
+      <w:proofErr w:type="spellEnd"/>
+      <w:r>
+        <w:rPr>
+          <w:rFonts w:cs="Arial"/>
+        </w:rPr>
+        <w:t xml:space="preserve"> </w:t>
+      </w:r>
+      <w:proofErr w:type="spellStart"/>
+      <w:r>
+        <w:rPr>
+          <w:rFonts w:cs="Arial"/>
+        </w:rPr>
+        <w:t>hashé</w:t>
+      </w:r>
+      <w:proofErr w:type="spellEnd"/>
+    </w:p>
+    <w:p>
+      <w:pPr>
+        <w:pStyle w:val="Paragraphedeliste"/>
+        <w:numPr>
+          <w:ilvl w:val="0"/>
+          <w:numId w:val="22"/>
+        </w:numPr>
+        <w:rPr>
+          <w:rFonts w:cs="Arial"/>
+          <w:iCs/>
+        </w:rPr>
+      </w:pPr>
+      <w:r>
+        <w:rPr>
+          <w:rFonts w:cs="Arial"/>
+        </w:rPr>
+        <w:t xml:space="preserve">Création de la </w:t>
+      </w:r>
+      <w:proofErr w:type="spellStart"/>
+      <w:r>
+        <w:rPr>
+          <w:rFonts w:cs="Arial"/>
+        </w:rPr>
+        <w:t>foncionnalité</w:t>
+      </w:r>
+      <w:proofErr w:type="spellEnd"/>
+      <w:r>
+        <w:rPr>
+          <w:rFonts w:cs="Arial"/>
+        </w:rPr>
+        <w:t xml:space="preserve"> de login</w:t>
+      </w:r>
+    </w:p>
+    <w:p>
+      <w:pPr>
+        <w:pStyle w:val="Paragraphedeliste"/>
+        <w:numPr>
+          <w:ilvl w:val="0"/>
+          <w:numId w:val="22"/>
+        </w:numPr>
+        <w:rPr>
+          <w:rFonts w:cs="Arial"/>
+          <w:iCs/>
+        </w:rPr>
+      </w:pPr>
+      <w:r>
+        <w:rPr>
+          <w:rFonts w:cs="Arial"/>
+        </w:rPr>
+        <w:t>Création de la page de login</w:t>
+      </w:r>
+    </w:p>
+    <w:p>
+      <w:pPr>
+        <w:pStyle w:val="Paragraphedeliste"/>
+        <w:numPr>
+          <w:ilvl w:val="0"/>
+          <w:numId w:val="22"/>
+        </w:numPr>
+        <w:rPr>
+          <w:rFonts w:cs="Arial"/>
+          <w:iCs/>
+        </w:rPr>
+      </w:pPr>
+      <w:r>
+        <w:rPr>
+          <w:rFonts w:cs="Arial"/>
+        </w:rPr>
+        <w:t xml:space="preserve">Création de la page de </w:t>
+      </w:r>
+      <w:proofErr w:type="spellStart"/>
+      <w:r>
+        <w:rPr>
+          <w:rFonts w:cs="Arial"/>
+        </w:rPr>
+        <w:t>register</w:t>
+      </w:r>
+      <w:proofErr w:type="spellEnd"/>
+    </w:p>
+    <w:p>
+      <w:pPr>
+        <w:pStyle w:val="Paragraphedeliste"/>
+        <w:numPr>
+          <w:ilvl w:val="0"/>
+          <w:numId w:val="22"/>
+        </w:numPr>
+        <w:rPr>
+          <w:rFonts w:cs="Arial"/>
+          <w:iCs/>
+        </w:rPr>
+      </w:pPr>
+      <w:r>
+        <w:rPr>
+          <w:rFonts w:cs="Arial"/>
+        </w:rPr>
+        <w:t xml:space="preserve">Création du login pour les </w:t>
+      </w:r>
+      <w:proofErr w:type="spellStart"/>
+      <w:r>
+        <w:rPr>
+          <w:rFonts w:cs="Arial"/>
+        </w:rPr>
+        <w:t>users</w:t>
+      </w:r>
+      <w:proofErr w:type="spellEnd"/>
+    </w:p>
+    <w:p>
+      <w:pPr>
+        <w:ind w:left="1134" w:hanging="774"/>
+        <w:rPr>
+          <w:rFonts w:cs="Arial"/>
+          <w:iCs/>
+        </w:rPr>
+      </w:pPr>
+    </w:p>
+    <w:p>
+      <w:pPr>
+        <w:ind w:left="1134" w:hanging="774"/>
+        <w:rPr>
+          <w:rFonts w:cs="Arial"/>
+          <w:iCs/>
+        </w:rPr>
+      </w:pPr>
+      <w:r>
+        <w:rPr>
+          <w:rFonts w:cs="Arial"/>
+          <w:iCs/>
+        </w:rPr>
+        <w:t>S</w:t>
+      </w:r>
+      <w:r>
+        <w:rPr>
+          <w:rFonts w:cs="Arial"/>
+          <w:iCs/>
+        </w:rPr>
+        <w:t>print 3</w:t>
+      </w:r>
+    </w:p>
+    <w:p>
+      <w:pPr>
+        <w:pStyle w:val="Paragraphedeliste"/>
+        <w:numPr>
+          <w:ilvl w:val="0"/>
+          <w:numId w:val="22"/>
+        </w:numPr>
+        <w:rPr>
+          <w:rFonts w:cs="Arial"/>
+          <w:iCs/>
+        </w:rPr>
+      </w:pPr>
+      <w:r>
+        <w:rPr>
+          <w:rFonts w:cs="Arial"/>
+        </w:rPr>
+        <w:t>…</w:t>
+      </w:r>
+    </w:p>
+    <w:p>
+      <w:pPr>
+        <w:rPr>
+          <w:rFonts w:cs="Arial"/>
+          <w:iCs/>
+        </w:rPr>
+      </w:pPr>
+    </w:p>
+    <w:p>
+      <w:pPr>
+        <w:ind w:left="1134" w:hanging="774"/>
+        <w:rPr>
+          <w:rFonts w:cs="Arial"/>
+          <w:iCs/>
+        </w:rPr>
+      </w:pPr>
+      <w:r>
+        <w:rPr>
+          <w:rFonts w:cs="Arial"/>
+          <w:iCs/>
+        </w:rPr>
+        <w:t>S</w:t>
+      </w:r>
+      <w:r>
+        <w:rPr>
+          <w:rFonts w:cs="Arial"/>
+          <w:iCs/>
+        </w:rPr>
+        <w:t>print 4</w:t>
+      </w:r>
+    </w:p>
+    <w:p>
+      <w:pPr>
+        <w:pStyle w:val="Paragraphedeliste"/>
+        <w:numPr>
+          <w:ilvl w:val="0"/>
+          <w:numId w:val="22"/>
+        </w:numPr>
+        <w:rPr>
+          <w:rFonts w:cs="Arial"/>
+          <w:iCs/>
+        </w:rPr>
+      </w:pPr>
+      <w:r>
+        <w:rPr>
+          <w:rFonts w:cs="Arial"/>
+          <w:iCs/>
+        </w:rPr>
+        <w:t>Ajout de l’accès à la page de login</w:t>
+      </w:r>
+    </w:p>
+    <w:p>
+      <w:pPr>
+        <w:pStyle w:val="Paragraphedeliste"/>
+        <w:numPr>
+          <w:ilvl w:val="0"/>
+          <w:numId w:val="22"/>
+        </w:numPr>
+        <w:rPr>
+          <w:rFonts w:cs="Arial"/>
+          <w:iCs/>
+        </w:rPr>
+      </w:pPr>
+      <w:r>
+        <w:rPr>
+          <w:rFonts w:cs="Arial"/>
+          <w:iCs/>
+        </w:rPr>
+        <w:t>Ajout de l’affichage de la page d’accueil</w:t>
+      </w:r>
+    </w:p>
+    <w:p>
+      <w:pPr>
+        <w:pStyle w:val="Paragraphedeliste"/>
+        <w:numPr>
+          <w:ilvl w:val="0"/>
+          <w:numId w:val="22"/>
+        </w:numPr>
+        <w:rPr>
+          <w:rFonts w:cs="Arial"/>
+          <w:iCs/>
+        </w:rPr>
+      </w:pPr>
+      <w:r>
+        <w:rPr>
+          <w:rFonts w:cs="Arial"/>
+          <w:iCs/>
+        </w:rPr>
+        <w:t>Ajout de l’affichage des images des produits</w:t>
+      </w:r>
+    </w:p>
+    <w:p>
+      <w:pPr>
+        <w:pStyle w:val="Paragraphedeliste"/>
+        <w:numPr>
+          <w:ilvl w:val="0"/>
+          <w:numId w:val="22"/>
+        </w:numPr>
+        <w:rPr>
+          <w:rFonts w:cs="Arial"/>
+          <w:iCs/>
+        </w:rPr>
+      </w:pPr>
+      <w:r>
+        <w:rPr>
+          <w:rFonts w:cs="Arial"/>
+          <w:iCs/>
+        </w:rPr>
+        <w:t>Ajout de l’affichage des produits à vendre</w:t>
+      </w:r>
+    </w:p>
+    <w:p>
+      <w:pPr>
+        <w:pStyle w:val="Paragraphedeliste"/>
+        <w:numPr>
+          <w:ilvl w:val="0"/>
+          <w:numId w:val="22"/>
+        </w:numPr>
+        <w:rPr>
+          <w:rFonts w:cs="Arial"/>
+          <w:iCs/>
+        </w:rPr>
+      </w:pPr>
+      <w:r>
+        <w:rPr>
+          <w:rFonts w:cs="Arial"/>
+        </w:rPr>
+        <w:t xml:space="preserve">Création de la lecture des logins dans le fichier </w:t>
+      </w:r>
+      <w:proofErr w:type="spellStart"/>
+      <w:r>
+        <w:rPr>
+          <w:rFonts w:cs="Arial"/>
+        </w:rPr>
+        <w:t>json</w:t>
+      </w:r>
+      <w:proofErr w:type="spellEnd"/>
+    </w:p>
+    <w:p>
+      <w:pPr>
+        <w:pStyle w:val="Paragraphedeliste"/>
+        <w:numPr>
+          <w:ilvl w:val="0"/>
+          <w:numId w:val="22"/>
+        </w:numPr>
+        <w:rPr>
+          <w:rFonts w:cs="Arial"/>
+          <w:iCs/>
+        </w:rPr>
+      </w:pPr>
+      <w:r>
+        <w:rPr>
+          <w:rFonts w:cs="Arial"/>
+        </w:rPr>
+        <w:t>Création de la page d’accueil</w:t>
+      </w:r>
+    </w:p>
+    <w:p>
+      <w:pPr>
+        <w:pStyle w:val="Paragraphedeliste"/>
+        <w:numPr>
+          <w:ilvl w:val="0"/>
+          <w:numId w:val="22"/>
+        </w:numPr>
+        <w:rPr>
+          <w:rFonts w:cs="Arial"/>
+          <w:iCs/>
+        </w:rPr>
+      </w:pPr>
+      <w:r>
+        <w:rPr>
+          <w:rFonts w:cs="Arial"/>
+        </w:rPr>
+        <w:t xml:space="preserve">Création de la page de </w:t>
+      </w:r>
+      <w:proofErr w:type="spellStart"/>
+      <w:r>
+        <w:rPr>
+          <w:rFonts w:cs="Arial"/>
+        </w:rPr>
+        <w:t>sign</w:t>
+      </w:r>
+      <w:proofErr w:type="spellEnd"/>
+      <w:r>
+        <w:rPr>
+          <w:rFonts w:cs="Arial"/>
+        </w:rPr>
+        <w:t>-up</w:t>
+      </w:r>
+    </w:p>
+    <w:p>
+      <w:pPr>
+        <w:pStyle w:val="Paragraphedeliste"/>
+        <w:numPr>
+          <w:ilvl w:val="0"/>
+          <w:numId w:val="22"/>
+        </w:numPr>
+        <w:rPr>
+          <w:rFonts w:cs="Arial"/>
+          <w:iCs/>
+        </w:rPr>
+      </w:pPr>
+      <w:r>
+        <w:rPr>
+          <w:rFonts w:cs="Arial"/>
+        </w:rPr>
         <w:t>Création du model de conception MVC</w:t>
       </w:r>
     </w:p>
@@ -6507,38 +7056,6 @@
     </w:p>
     <w:p>
       <w:pPr>
-        <w:ind w:left="1134" w:hanging="774"/>
-        <w:rPr>
-          <w:rFonts w:cs="Arial"/>
-          <w:iCs/>
-        </w:rPr>
-      </w:pPr>
-    </w:p>
-    <w:p>
-      <w:pPr>
-        <w:ind w:left="1134" w:hanging="774"/>
-        <w:rPr>
-          <w:rFonts w:cs="Arial"/>
-          <w:iCs/>
-        </w:rPr>
-      </w:pPr>
-      <w:r>
-        <w:rPr>
-          <w:rFonts w:cs="Arial"/>
-          <w:iCs/>
-        </w:rPr>
-        <w:t>S</w:t>
-      </w:r>
-      <w:r>
-        <w:rPr>
-          <w:rFonts w:cs="Arial"/>
-          <w:iCs/>
-        </w:rPr>
-        <w:t>print 5</w:t>
-      </w:r>
-    </w:p>
-    <w:p>
-      <w:pPr>
         <w:pStyle w:val="Paragraphedeliste"/>
         <w:numPr>
           <w:ilvl w:val="0"/>
@@ -6553,39 +7070,7 @@
         <w:rPr>
           <w:rFonts w:cs="Arial"/>
         </w:rPr>
-        <w:t>…</w:t>
-      </w:r>
-    </w:p>
-    <w:p>
-      <w:pPr>
-        <w:ind w:left="1134" w:hanging="774"/>
-        <w:rPr>
-          <w:rFonts w:cs="Arial"/>
-          <w:iCs/>
-        </w:rPr>
-      </w:pPr>
-    </w:p>
-    <w:p>
-      <w:pPr>
-        <w:ind w:left="1134" w:hanging="774"/>
-        <w:rPr>
-          <w:rFonts w:cs="Arial"/>
-          <w:iCs/>
-        </w:rPr>
-      </w:pPr>
-      <w:r>
-        <w:rPr>
-          <w:rFonts w:cs="Arial"/>
-          <w:iCs/>
-        </w:rPr>
-        <w:t>S</w:t>
-      </w:r>
-      <w:r>
-        <w:rPr>
-          <w:rFonts w:cs="Arial"/>
-          <w:iCs/>
-        </w:rPr>
-        <w:t>print 6</w:t>
+        <w:t>Correction des erreurs de nom de fichier</w:t>
       </w:r>
     </w:p>
     <w:p>
@@ -6604,7 +7089,7 @@
         <w:rPr>
           <w:rFonts w:cs="Arial"/>
         </w:rPr>
-        <w:t>…</w:t>
+        <w:t>Recréation d’une structure MVC</w:t>
       </w:r>
     </w:p>
     <w:p>
@@ -6636,7 +7121,7 @@
           <w:rFonts w:cs="Arial"/>
           <w:iCs/>
         </w:rPr>
-        <w:t>print 7</w:t>
+        <w:t>print 5</w:t>
       </w:r>
     </w:p>
     <w:p>
@@ -6654,40 +7139,9 @@
       <w:r>
         <w:rPr>
           <w:rFonts w:cs="Arial"/>
-        </w:rPr>
-        <w:t>…</w:t>
-      </w:r>
-    </w:p>
-    <w:p>
-      <w:pPr>
-        <w:ind w:left="1134" w:hanging="774"/>
-        <w:rPr>
-          <w:rFonts w:cs="Arial"/>
-          <w:iCs/>
-        </w:rPr>
-      </w:pPr>
-    </w:p>
-    <w:p>
-      <w:pPr>
-        <w:ind w:left="1134" w:hanging="774"/>
-        <w:rPr>
-          <w:rFonts w:cs="Arial"/>
-          <w:iCs/>
-        </w:rPr>
-      </w:pPr>
-      <w:r>
-        <w:rPr>
-          <w:rFonts w:cs="Arial"/>
-          <w:iCs/>
-        </w:rPr>
-        <w:t>S</w:t>
-      </w:r>
-      <w:r>
-        <w:rPr>
-          <w:rFonts w:cs="Arial"/>
-          <w:iCs/>
-        </w:rPr>
-        <w:t>print 8</w:t>
+          <w:iCs/>
+        </w:rPr>
+        <w:t>Ajout de l’affichage de la page de panier</w:t>
       </w:r>
     </w:p>
     <w:p>
@@ -6706,39 +7160,7 @@
         <w:rPr>
           <w:rFonts w:cs="Arial"/>
         </w:rPr>
-        <w:t>…</w:t>
-      </w:r>
-    </w:p>
-    <w:p>
-      <w:pPr>
-        <w:ind w:left="1134" w:hanging="774"/>
-        <w:rPr>
-          <w:rFonts w:cs="Arial"/>
-          <w:iCs/>
-        </w:rPr>
-      </w:pPr>
-    </w:p>
-    <w:p>
-      <w:pPr>
-        <w:ind w:left="1134" w:hanging="774"/>
-        <w:rPr>
-          <w:rFonts w:cs="Arial"/>
-          <w:iCs/>
-        </w:rPr>
-      </w:pPr>
-      <w:r>
-        <w:rPr>
-          <w:rFonts w:cs="Arial"/>
-          <w:iCs/>
-        </w:rPr>
-        <w:t>S</w:t>
-      </w:r>
-      <w:r>
-        <w:rPr>
-          <w:rFonts w:cs="Arial"/>
-          <w:iCs/>
-        </w:rPr>
-        <w:t>print 9</w:t>
+        <w:t>Ajout de l’option d’achat de produit</w:t>
       </w:r>
     </w:p>
     <w:p>
@@ -6757,6 +7179,373 @@
         <w:rPr>
           <w:rFonts w:cs="Arial"/>
         </w:rPr>
+        <w:t>Ajout des produits dans le panier</w:t>
+      </w:r>
+    </w:p>
+    <w:p>
+      <w:pPr>
+        <w:pStyle w:val="Paragraphedeliste"/>
+        <w:numPr>
+          <w:ilvl w:val="0"/>
+          <w:numId w:val="22"/>
+        </w:numPr>
+        <w:rPr>
+          <w:rFonts w:cs="Arial"/>
+          <w:iCs/>
+        </w:rPr>
+      </w:pPr>
+      <w:r>
+        <w:rPr>
+          <w:rFonts w:cs="Arial"/>
+        </w:rPr>
+        <w:t>Ajout du bouton d’achat</w:t>
+      </w:r>
+    </w:p>
+    <w:p>
+      <w:pPr>
+        <w:pStyle w:val="Paragraphedeliste"/>
+        <w:numPr>
+          <w:ilvl w:val="0"/>
+          <w:numId w:val="22"/>
+        </w:numPr>
+        <w:rPr>
+          <w:rFonts w:cs="Arial"/>
+          <w:iCs/>
+        </w:rPr>
+      </w:pPr>
+      <w:r>
+        <w:rPr>
+          <w:rFonts w:cs="Arial"/>
+        </w:rPr>
+        <w:t xml:space="preserve">Suppression d’un ou plusieurs </w:t>
+      </w:r>
+      <w:proofErr w:type="gramStart"/>
+      <w:r>
+        <w:rPr>
+          <w:rFonts w:cs="Arial"/>
+        </w:rPr>
+        <w:t>articles</w:t>
+      </w:r>
+      <w:proofErr w:type="gramEnd"/>
+    </w:p>
+    <w:p>
+      <w:pPr>
+        <w:ind w:left="1134" w:hanging="774"/>
+        <w:rPr>
+          <w:rFonts w:cs="Arial"/>
+          <w:iCs/>
+        </w:rPr>
+      </w:pPr>
+    </w:p>
+    <w:p>
+      <w:pPr>
+        <w:ind w:left="1134" w:hanging="774"/>
+        <w:rPr>
+          <w:rFonts w:cs="Arial"/>
+          <w:iCs/>
+        </w:rPr>
+      </w:pPr>
+      <w:r>
+        <w:rPr>
+          <w:rFonts w:cs="Arial"/>
+          <w:iCs/>
+        </w:rPr>
+        <w:t>S</w:t>
+      </w:r>
+      <w:r>
+        <w:rPr>
+          <w:rFonts w:cs="Arial"/>
+          <w:iCs/>
+        </w:rPr>
+        <w:t>print 6</w:t>
+      </w:r>
+    </w:p>
+    <w:p>
+      <w:pPr>
+        <w:pStyle w:val="Paragraphedeliste"/>
+        <w:numPr>
+          <w:ilvl w:val="0"/>
+          <w:numId w:val="22"/>
+        </w:numPr>
+        <w:rPr>
+          <w:rFonts w:cs="Arial"/>
+          <w:iCs/>
+        </w:rPr>
+      </w:pPr>
+      <w:r>
+        <w:rPr>
+          <w:rFonts w:cs="Arial"/>
+          <w:iCs/>
+        </w:rPr>
+        <w:t>Création de la documentation</w:t>
+      </w:r>
+    </w:p>
+    <w:p>
+      <w:pPr>
+        <w:pStyle w:val="Paragraphedeliste"/>
+        <w:numPr>
+          <w:ilvl w:val="0"/>
+          <w:numId w:val="22"/>
+        </w:numPr>
+        <w:rPr>
+          <w:rFonts w:cs="Arial"/>
+          <w:iCs/>
+        </w:rPr>
+      </w:pPr>
+      <w:r>
+        <w:rPr>
+          <w:rFonts w:cs="Arial"/>
+        </w:rPr>
+        <w:t>Création du diagramme de flux</w:t>
+      </w:r>
+    </w:p>
+    <w:p>
+      <w:pPr>
+        <w:pStyle w:val="Paragraphedeliste"/>
+        <w:numPr>
+          <w:ilvl w:val="0"/>
+          <w:numId w:val="22"/>
+        </w:numPr>
+        <w:rPr>
+          <w:rFonts w:cs="Arial"/>
+          <w:iCs/>
+        </w:rPr>
+      </w:pPr>
+      <w:r>
+        <w:rPr>
+          <w:rFonts w:cs="Arial"/>
+        </w:rPr>
+        <w:t>C</w:t>
+      </w:r>
+      <w:r>
+        <w:rPr>
+          <w:rFonts w:cs="Arial"/>
+        </w:rPr>
+        <w:t>réation</w:t>
+      </w:r>
+      <w:r>
+        <w:rPr>
+          <w:rFonts w:cs="Arial"/>
+        </w:rPr>
+        <w:t xml:space="preserve"> du </w:t>
+      </w:r>
+      <w:proofErr w:type="spellStart"/>
+      <w:r>
+        <w:rPr>
+          <w:rFonts w:cs="Arial"/>
+        </w:rPr>
+        <w:t>usercase</w:t>
+      </w:r>
+      <w:proofErr w:type="spellEnd"/>
+    </w:p>
+    <w:p>
+      <w:pPr>
+        <w:ind w:left="1134" w:hanging="774"/>
+        <w:rPr>
+          <w:rFonts w:cs="Arial"/>
+          <w:iCs/>
+        </w:rPr>
+      </w:pPr>
+    </w:p>
+    <w:p>
+      <w:pPr>
+        <w:ind w:left="1134" w:hanging="774"/>
+        <w:rPr>
+          <w:rFonts w:cs="Arial"/>
+          <w:iCs/>
+        </w:rPr>
+      </w:pPr>
+      <w:r>
+        <w:rPr>
+          <w:rFonts w:cs="Arial"/>
+          <w:iCs/>
+        </w:rPr>
+        <w:t>S</w:t>
+      </w:r>
+      <w:r>
+        <w:rPr>
+          <w:rFonts w:cs="Arial"/>
+          <w:iCs/>
+        </w:rPr>
+        <w:t>print 7</w:t>
+      </w:r>
+    </w:p>
+    <w:p>
+      <w:pPr>
+        <w:pStyle w:val="Paragraphedeliste"/>
+        <w:numPr>
+          <w:ilvl w:val="0"/>
+          <w:numId w:val="22"/>
+        </w:numPr>
+        <w:rPr>
+          <w:rFonts w:cs="Arial"/>
+          <w:iCs/>
+        </w:rPr>
+      </w:pPr>
+      <w:r>
+        <w:rPr>
+          <w:rFonts w:cs="Arial"/>
+          <w:iCs/>
+        </w:rPr>
+        <w:t>Ajout des nouveaux articles du site</w:t>
+      </w:r>
+    </w:p>
+    <w:p>
+      <w:pPr>
+        <w:pStyle w:val="Paragraphedeliste"/>
+        <w:numPr>
+          <w:ilvl w:val="0"/>
+          <w:numId w:val="22"/>
+        </w:numPr>
+        <w:rPr>
+          <w:rFonts w:cs="Arial"/>
+          <w:iCs/>
+        </w:rPr>
+      </w:pPr>
+      <w:r>
+        <w:rPr>
+          <w:rFonts w:cs="Arial"/>
+        </w:rPr>
+        <w:t>Analyse des sprints</w:t>
+      </w:r>
+    </w:p>
+    <w:p>
+      <w:pPr>
+        <w:pStyle w:val="Paragraphedeliste"/>
+        <w:numPr>
+          <w:ilvl w:val="0"/>
+          <w:numId w:val="22"/>
+        </w:numPr>
+        <w:rPr>
+          <w:rFonts w:cs="Arial"/>
+          <w:iCs/>
+        </w:rPr>
+      </w:pPr>
+      <w:r>
+        <w:rPr>
+          <w:rFonts w:cs="Arial"/>
+        </w:rPr>
+        <w:t>Optimisation du site</w:t>
+      </w:r>
+    </w:p>
+    <w:p>
+      <w:pPr>
+        <w:pStyle w:val="Paragraphedeliste"/>
+        <w:numPr>
+          <w:ilvl w:val="0"/>
+          <w:numId w:val="22"/>
+        </w:numPr>
+        <w:rPr>
+          <w:rFonts w:cs="Arial"/>
+          <w:iCs/>
+        </w:rPr>
+      </w:pPr>
+      <w:r>
+        <w:rPr>
+          <w:rFonts w:cs="Arial"/>
+        </w:rPr>
+        <w:t>Recherche des produits en ligne</w:t>
+      </w:r>
+    </w:p>
+    <w:p>
+      <w:pPr>
+        <w:ind w:left="1134" w:hanging="774"/>
+        <w:rPr>
+          <w:rFonts w:cs="Arial"/>
+          <w:iCs/>
+        </w:rPr>
+      </w:pPr>
+    </w:p>
+    <w:p>
+      <w:pPr>
+        <w:ind w:left="1134" w:hanging="774"/>
+        <w:rPr>
+          <w:rFonts w:cs="Arial"/>
+          <w:iCs/>
+        </w:rPr>
+      </w:pPr>
+      <w:r>
+        <w:rPr>
+          <w:rFonts w:cs="Arial"/>
+          <w:iCs/>
+        </w:rPr>
+        <w:t>S</w:t>
+      </w:r>
+      <w:r>
+        <w:rPr>
+          <w:rFonts w:cs="Arial"/>
+          <w:iCs/>
+        </w:rPr>
+        <w:t>print 8</w:t>
+      </w:r>
+    </w:p>
+    <w:p>
+      <w:pPr>
+        <w:pStyle w:val="Paragraphedeliste"/>
+        <w:numPr>
+          <w:ilvl w:val="0"/>
+          <w:numId w:val="22"/>
+        </w:numPr>
+        <w:rPr>
+          <w:rFonts w:cs="Arial"/>
+          <w:iCs/>
+        </w:rPr>
+      </w:pPr>
+      <w:r>
+        <w:rPr>
+          <w:rFonts w:cs="Arial"/>
+        </w:rPr>
+        <w:t>…</w:t>
+      </w:r>
+    </w:p>
+    <w:p>
+      <w:pPr>
+        <w:ind w:left="1134" w:hanging="774"/>
+        <w:rPr>
+          <w:rFonts w:cs="Arial"/>
+          <w:iCs/>
+        </w:rPr>
+      </w:pPr>
+    </w:p>
+    <w:p>
+      <w:pPr>
+        <w:ind w:left="1134" w:hanging="774"/>
+        <w:rPr>
+          <w:rFonts w:cs="Arial"/>
+          <w:iCs/>
+        </w:rPr>
+      </w:pPr>
+      <w:r>
+        <w:rPr>
+          <w:rFonts w:cs="Arial"/>
+          <w:iCs/>
+        </w:rPr>
+        <w:t>S</w:t>
+      </w:r>
+      <w:r>
+        <w:rPr>
+          <w:rFonts w:cs="Arial"/>
+          <w:iCs/>
+        </w:rPr>
+        <w:t>print 9</w:t>
+      </w:r>
+    </w:p>
+    <w:p>
+      <w:pPr>
+        <w:pStyle w:val="Paragraphedeliste"/>
+        <w:numPr>
+          <w:ilvl w:val="0"/>
+          <w:numId w:val="22"/>
+        </w:numPr>
+        <w:rPr>
+          <w:rFonts w:cs="Arial"/>
+          <w:iCs/>
+        </w:rPr>
+      </w:pPr>
+      <w:r>
+        <w:rPr>
+          <w:rFonts w:cs="Arial"/>
+        </w:rPr>
         <w:t>…</w:t>
       </w:r>
     </w:p>
@@ -6813,23 +7602,20 @@
           <w:rFonts w:cs="Arial"/>
           <w:iCs/>
         </w:rPr>
-        <w:t>Page d’administration différente du Wireframe</w:t>
-      </w:r>
-    </w:p>
-    <w:p>
-      <w:pPr>
-        <w:spacing w:after="160" w:line="259" w:lineRule="auto"/>
-        <w:rPr>
-          <w:rFonts w:cs="Arial"/>
-          <w:b/>
-          <w:iCs/>
-          <w:u w:val="single"/>
-        </w:rPr>
-      </w:pPr>
-      <w:r>
-        <w:rPr>
-          <w:rFonts w:cs="Arial"/>
-          <w:i/>
+        <w:t xml:space="preserve">Page d’administration </w:t>
+      </w:r>
+      <w:r>
+        <w:rPr>
+          <w:rFonts w:cs="Arial"/>
+          <w:iCs/>
+        </w:rPr>
+        <w:t>différente du Wireframe</w:t>
+      </w:r>
+      <w:bookmarkStart w:id="20" w:name="_GoBack"/>
+      <w:bookmarkEnd w:id="20"/>
+      <w:r>
+        <w:rPr>
+          <w:rFonts w:cs="Arial"/>
           <w:iCs/>
         </w:rPr>
         <w:br w:type="page"/>
@@ -6844,7 +7630,7 @@
           <w:iCs/>
         </w:rPr>
       </w:pPr>
-      <w:bookmarkStart w:id="20" w:name="_Toc130472225"/>
+      <w:bookmarkStart w:id="21" w:name="_Toc130472225"/>
       <w:r>
         <w:rPr>
           <w:rFonts w:cs="Arial"/>
@@ -6870,7 +7656,7 @@
         </w:rPr>
         <w:t xml:space="preserve"> de test</w:t>
       </w:r>
-      <w:bookmarkEnd w:id="20"/>
+      <w:bookmarkEnd w:id="21"/>
       <w:r>
         <w:rPr>
           <w:rFonts w:cs="Arial"/>
@@ -7227,9 +8013,9 @@
           <w:iCs/>
         </w:rPr>
       </w:pPr>
-      <w:bookmarkStart w:id="21" w:name="_Toc25553322"/>
-      <w:bookmarkStart w:id="22" w:name="_Toc71691026"/>
-      <w:bookmarkStart w:id="23" w:name="_Toc130472226"/>
+      <w:bookmarkStart w:id="22" w:name="_Toc25553322"/>
+      <w:bookmarkStart w:id="23" w:name="_Toc71691026"/>
+      <w:bookmarkStart w:id="24" w:name="_Toc130472226"/>
       <w:r>
         <w:rPr>
           <w:rFonts w:cs="Arial"/>
@@ -7238,7 +8024,7 @@
         </w:rPr>
         <w:t xml:space="preserve">Erreurs </w:t>
       </w:r>
-      <w:bookmarkEnd w:id="21"/>
+      <w:bookmarkEnd w:id="22"/>
       <w:r>
         <w:rPr>
           <w:rFonts w:cs="Arial"/>
@@ -7247,8 +8033,8 @@
         </w:rPr>
         <w:t>restantes</w:t>
       </w:r>
-      <w:bookmarkEnd w:id="22"/>
       <w:bookmarkEnd w:id="23"/>
+      <w:bookmarkEnd w:id="24"/>
       <w:r>
         <w:rPr>
           <w:rFonts w:cs="Arial"/>
@@ -7265,7 +8051,7 @@
           <w:rFonts w:cs="Arial"/>
         </w:rPr>
       </w:pPr>
-      <w:bookmarkStart w:id="24" w:name="_Toc25553323"/>
+      <w:bookmarkStart w:id="25" w:name="_Toc25553323"/>
     </w:p>
     <w:p>
       <w:pPr>
@@ -7358,7 +8144,7 @@
         </w:rPr>
         <w:t>Conséquences sur l'utilisation du produit</w:t>
       </w:r>
-      <w:bookmarkEnd w:id="24"/>
+      <w:bookmarkEnd w:id="25"/>
     </w:p>
     <w:p>
       <w:pPr>
@@ -7380,11 +8166,11 @@
         </w:rPr>
         <w:t>Actions envisagées ou possibles</w:t>
       </w:r>
-      <w:bookmarkStart w:id="25" w:name="_Toc25553326"/>
-      <w:bookmarkStart w:id="26" w:name="_Toc71691029"/>
-    </w:p>
-    <w:bookmarkEnd w:id="25"/>
+      <w:bookmarkStart w:id="26" w:name="_Toc25553326"/>
+      <w:bookmarkStart w:id="27" w:name="_Toc71691029"/>
+    </w:p>
     <w:bookmarkEnd w:id="26"/>
+    <w:bookmarkEnd w:id="27"/>
     <w:p>
       <w:pPr>
         <w:rPr>
@@ -7404,8 +8190,8 @@
           <w:u w:val="single"/>
         </w:rPr>
       </w:pPr>
-      <w:bookmarkStart w:id="27" w:name="_Toc25553328"/>
-      <w:bookmarkStart w:id="28" w:name="_Toc71703263"/>
+      <w:bookmarkStart w:id="28" w:name="_Toc25553328"/>
+      <w:bookmarkStart w:id="29" w:name="_Toc71703263"/>
       <w:r>
         <w:rPr>
           <w:rFonts w:cs="Arial"/>
@@ -7423,7 +8209,7 @@
           <w:rFonts w:cs="Arial"/>
         </w:rPr>
       </w:pPr>
-      <w:bookmarkStart w:id="29" w:name="_Toc130472227"/>
+      <w:bookmarkStart w:id="30" w:name="_Toc130472227"/>
       <w:r>
         <w:rPr>
           <w:rFonts w:cs="Arial"/>
@@ -7431,15 +8217,15 @@
         <w:lastRenderedPageBreak/>
         <w:t>C</w:t>
       </w:r>
-      <w:bookmarkEnd w:id="27"/>
       <w:bookmarkEnd w:id="28"/>
+      <w:bookmarkEnd w:id="29"/>
       <w:r>
         <w:rPr>
           <w:rFonts w:cs="Arial"/>
         </w:rPr>
         <w:t>onclusions</w:t>
       </w:r>
-      <w:bookmarkEnd w:id="29"/>
+      <w:bookmarkEnd w:id="30"/>
     </w:p>
     <w:p>
       <w:pPr>
@@ -7508,22 +8294,22 @@
           <w:rFonts w:cs="Arial"/>
         </w:rPr>
       </w:pPr>
-      <w:bookmarkStart w:id="30" w:name="_Toc71703264"/>
-      <w:bookmarkStart w:id="31" w:name="_Toc130472228"/>
+      <w:bookmarkStart w:id="31" w:name="_Toc71703264"/>
+      <w:bookmarkStart w:id="32" w:name="_Toc130472228"/>
       <w:r>
         <w:rPr>
           <w:rFonts w:cs="Arial"/>
         </w:rPr>
         <w:t>A</w:t>
       </w:r>
-      <w:bookmarkEnd w:id="30"/>
+      <w:bookmarkEnd w:id="31"/>
       <w:r>
         <w:rPr>
           <w:rFonts w:cs="Arial"/>
         </w:rPr>
         <w:t>nnexes</w:t>
       </w:r>
-      <w:bookmarkEnd w:id="31"/>
+      <w:bookmarkEnd w:id="32"/>
     </w:p>
     <w:p>
       <w:pPr>
@@ -7534,8 +8320,8 @@
           <w:iCs/>
         </w:rPr>
       </w:pPr>
-      <w:bookmarkStart w:id="32" w:name="_Toc71703265"/>
-      <w:bookmarkStart w:id="33" w:name="_Toc130472229"/>
+      <w:bookmarkStart w:id="33" w:name="_Toc71703265"/>
+      <w:bookmarkStart w:id="34" w:name="_Toc130472229"/>
       <w:r>
         <w:rPr>
           <w:rFonts w:cs="Arial"/>
@@ -7544,8 +8330,8 @@
         </w:rPr>
         <w:t>Sources – Bibliographie</w:t>
       </w:r>
-      <w:bookmarkEnd w:id="32"/>
       <w:bookmarkEnd w:id="33"/>
+      <w:bookmarkEnd w:id="34"/>
     </w:p>
     <w:p>
       <w:pPr>
@@ -7648,6 +8434,7 @@
       <w:pPr>
         <w:ind w:left="576"/>
         <w:rPr>
+          <w:rStyle w:val="Lienhypertexte"/>
           <w:rFonts w:cs="Arial"/>
         </w:rPr>
       </w:pPr>
@@ -7668,6 +8455,14 @@
           <w:rFonts w:cs="Arial"/>
         </w:rPr>
       </w:pPr>
+    </w:p>
+    <w:p>
+      <w:pPr>
+        <w:ind w:left="576"/>
+        <w:rPr>
+          <w:rFonts w:cs="Arial"/>
+        </w:rPr>
+      </w:pPr>
       <w:r>
         <w:rPr>
           <w:rFonts w:cs="Arial"/>
@@ -7727,9 +8522,9 @@
           <w:iCs/>
         </w:rPr>
       </w:pPr>
-      <w:bookmarkStart w:id="34" w:name="_Toc25553330"/>
-      <w:bookmarkStart w:id="35" w:name="_Toc71703266"/>
-      <w:bookmarkStart w:id="36" w:name="_Toc130472230"/>
+      <w:bookmarkStart w:id="35" w:name="_Toc25553330"/>
+      <w:bookmarkStart w:id="36" w:name="_Toc71703266"/>
+      <w:bookmarkStart w:id="37" w:name="_Toc130472230"/>
       <w:r>
         <w:rPr>
           <w:rFonts w:cs="Arial"/>
@@ -7738,8 +8533,8 @@
         </w:rPr>
         <w:t xml:space="preserve">Journal de </w:t>
       </w:r>
-      <w:bookmarkEnd w:id="34"/>
       <w:bookmarkEnd w:id="35"/>
+      <w:bookmarkEnd w:id="36"/>
       <w:r>
         <w:rPr>
           <w:rFonts w:cs="Arial"/>
@@ -7748,7 +8543,7 @@
         </w:rPr>
         <w:t>travail</w:t>
       </w:r>
-      <w:bookmarkEnd w:id="36"/>
+      <w:bookmarkEnd w:id="37"/>
     </w:p>
     <w:p>
       <w:pPr>
@@ -7768,7 +8563,7 @@
           <w:iCs/>
         </w:rPr>
       </w:pPr>
-      <w:bookmarkStart w:id="37" w:name="_Toc25553331"/>
+      <w:bookmarkStart w:id="38" w:name="_Toc25553331"/>
     </w:p>
     <w:p>
       <w:pPr>
@@ -7777,7 +8572,7 @@
       <w:r>
         <w:t>…</w:t>
       </w:r>
-      <w:bookmarkEnd w:id="37"/>
+      <w:bookmarkEnd w:id="38"/>
     </w:p>
     <w:p/>
     <w:p>
@@ -7789,9 +8584,9 @@
           <w:iCs/>
         </w:rPr>
       </w:pPr>
-      <w:bookmarkStart w:id="38" w:name="_Toc71703270"/>
-      <w:bookmarkStart w:id="39" w:name="_Toc130472231"/>
-      <w:bookmarkStart w:id="40" w:name="_Toc25553334"/>
+      <w:bookmarkStart w:id="39" w:name="_Toc71703270"/>
+      <w:bookmarkStart w:id="40" w:name="_Toc130472231"/>
+      <w:bookmarkStart w:id="41" w:name="_Toc25553334"/>
       <w:r>
         <w:rPr>
           <w:rFonts w:cs="Arial"/>
@@ -7800,8 +8595,8 @@
         </w:rPr>
         <w:t>Archives du projet</w:t>
       </w:r>
-      <w:bookmarkEnd w:id="38"/>
       <w:bookmarkEnd w:id="39"/>
+      <w:bookmarkEnd w:id="40"/>
       <w:r>
         <w:rPr>
           <w:rFonts w:cs="Arial"/>
@@ -7810,7 +8605,7 @@
         </w:rPr>
         <w:t xml:space="preserve"> </w:t>
       </w:r>
-      <w:bookmarkEnd w:id="40"/>
+      <w:bookmarkEnd w:id="41"/>
     </w:p>
     <w:p>
       <w:pPr>
@@ -7908,7 +8703,7 @@
 </file>
 
 <file path=word/endnotes.xml><?xml version="1.0" encoding="utf-8"?>
-<w:endnotes xmlns:wpc="http://schemas.microsoft.com/office/word/2010/wordprocessingCanvas" xmlns:cx="http://schemas.microsoft.com/office/drawing/2014/chartex" xmlns:cx1="http://schemas.microsoft.com/office/drawing/2015/9/8/chartex" xmlns:cx2="http://schemas.microsoft.com/office/drawing/2015/10/21/chartex" xmlns:cx3="http://schemas.microsoft.com/office/drawing/2016/5/9/chartex" xmlns:cx4="http://schemas.microsoft.com/office/drawing/2016/5/10/chartex" xmlns:cx5="http://schemas.microsoft.com/office/drawing/2016/5/11/chartex" xmlns:cx6="http://schemas.microsoft.com/office/drawing/2016/5/12/chartex" xmlns:cx7="http://schemas.microsoft.com/office/drawing/2016/5/13/chartex" xmlns:cx8="http://schemas.microsoft.com/office/drawing/2016/5/14/chartex" xmlns:mc="http://schemas.openxmlformats.org/markup-compatibility/2006" xmlns:aink="http://schemas.microsoft.com/office/drawing/2016/ink" xmlns:am3d="http://schemas.microsoft.com/office/drawing/2017/model3d" xmlns:o="urn:schemas-microsoft-com:office:office" xmlns:oel="http://schemas.microsoft.com/office/2019/extlst" xmlns:r="http://schemas.openxmlformats.org/officeDocument/2006/relationships" xmlns:m="http://schemas.openxmlformats.org/officeDocument/2006/math" xmlns:v="urn:schemas-microsoft-com:vml" xmlns:wp14="http://schemas.microsoft.com/office/word/2010/wordprocessingDrawing" xmlns:wp="http://schemas.openxmlformats.org/drawingml/2006/wordprocessingDrawing" xmlns:w10="urn:schemas-microsoft-com:office:word" xmlns:w="http://schemas.openxmlformats.org/wordprocessingml/2006/main" xmlns:w14="http://schemas.microsoft.com/office/word/2010/wordml" xmlns:w15="http://schemas.microsoft.com/office/word/2012/wordml" xmlns:w16cex="http://schemas.microsoft.com/office/word/2018/wordml/cex" xmlns:w16cid="http://schemas.microsoft.com/office/word/2016/wordml/cid" xmlns:w16="http://schemas.microsoft.com/office/word/2018/wordml" xmlns:w16sdtdh="http://schemas.microsoft.com/office/word/2020/wordml/sdtdatahash" xmlns:w16se="http://schemas.microsoft.com/office/word/2015/wordml/symex" xmlns:wpg="http://schemas.microsoft.com/office/word/2010/wordprocessingGroup" xmlns:wpi="http://schemas.microsoft.com/office/word/2010/wordprocessingInk" xmlns:wne="http://schemas.microsoft.com/office/word/2006/wordml" xmlns:wps="http://schemas.microsoft.com/office/word/2010/wordprocessingShape" mc:Ignorable="w14 w15 w16se w16cid w16 w16cex w16sdtdh wp14">
+<w:endnotes xmlns:wpc="http://schemas.microsoft.com/office/word/2010/wordprocessingCanvas" xmlns:cx="http://schemas.microsoft.com/office/drawing/2014/chartex" xmlns:cx1="http://schemas.microsoft.com/office/drawing/2015/9/8/chartex" xmlns:mc="http://schemas.openxmlformats.org/markup-compatibility/2006" xmlns:o="urn:schemas-microsoft-com:office:office" xmlns:r="http://schemas.openxmlformats.org/officeDocument/2006/relationships" xmlns:m="http://schemas.openxmlformats.org/officeDocument/2006/math" xmlns:v="urn:schemas-microsoft-com:vml" xmlns:wp14="http://schemas.microsoft.com/office/word/2010/wordprocessingDrawing" xmlns:wp="http://schemas.openxmlformats.org/drawingml/2006/wordprocessingDrawing" xmlns:w10="urn:schemas-microsoft-com:office:word" xmlns:w="http://schemas.openxmlformats.org/wordprocessingml/2006/main" xmlns:w14="http://schemas.microsoft.com/office/word/2010/wordml" xmlns:w15="http://schemas.microsoft.com/office/word/2012/wordml" xmlns:w16se="http://schemas.microsoft.com/office/word/2015/wordml/symex" xmlns:wpg="http://schemas.microsoft.com/office/word/2010/wordprocessingGroup" xmlns:wpi="http://schemas.microsoft.com/office/word/2010/wordprocessingInk" xmlns:wne="http://schemas.microsoft.com/office/word/2006/wordml" xmlns:wps="http://schemas.microsoft.com/office/word/2010/wordprocessingShape" mc:Ignorable="w14 w15 w16se wp14">
   <w:endnote w:type="separator" w:id="-1">
     <w:p>
       <w:r>
@@ -7927,7 +8722,7 @@
 </file>
 
 <file path=word/footer1.xml><?xml version="1.0" encoding="utf-8"?>
-<w:ftr xmlns:wpc="http://schemas.microsoft.com/office/word/2010/wordprocessingCanvas" xmlns:cx="http://schemas.microsoft.com/office/drawing/2014/chartex" xmlns:cx1="http://schemas.microsoft.com/office/drawing/2015/9/8/chartex" xmlns:cx2="http://schemas.microsoft.com/office/drawing/2015/10/21/chartex" xmlns:cx3="http://schemas.microsoft.com/office/drawing/2016/5/9/chartex" xmlns:cx4="http://schemas.microsoft.com/office/drawing/2016/5/10/chartex" xmlns:cx5="http://schemas.microsoft.com/office/drawing/2016/5/11/chartex" xmlns:cx6="http://schemas.microsoft.com/office/drawing/2016/5/12/chartex" xmlns:cx7="http://schemas.microsoft.com/office/drawing/2016/5/13/chartex" xmlns:cx8="http://schemas.microsoft.com/office/drawing/2016/5/14/chartex" xmlns:mc="http://schemas.openxmlformats.org/markup-compatibility/2006" xmlns:aink="http://schemas.microsoft.com/office/drawing/2016/ink" xmlns:am3d="http://schemas.microsoft.com/office/drawing/2017/model3d" xmlns:o="urn:schemas-microsoft-com:office:office" xmlns:oel="http://schemas.microsoft.com/office/2019/extlst" xmlns:r="http://schemas.openxmlformats.org/officeDocument/2006/relationships" xmlns:m="http://schemas.openxmlformats.org/officeDocument/2006/math" xmlns:v="urn:schemas-microsoft-com:vml" xmlns:wp14="http://schemas.microsoft.com/office/word/2010/wordprocessingDrawing" xmlns:wp="http://schemas.openxmlformats.org/drawingml/2006/wordprocessingDrawing" xmlns:w10="urn:schemas-microsoft-com:office:word" xmlns:w="http://schemas.openxmlformats.org/wordprocessingml/2006/main" xmlns:w14="http://schemas.microsoft.com/office/word/2010/wordml" xmlns:w15="http://schemas.microsoft.com/office/word/2012/wordml" xmlns:w16cex="http://schemas.microsoft.com/office/word/2018/wordml/cex" xmlns:w16cid="http://schemas.microsoft.com/office/word/2016/wordml/cid" xmlns:w16="http://schemas.microsoft.com/office/word/2018/wordml" xmlns:w16sdtdh="http://schemas.microsoft.com/office/word/2020/wordml/sdtdatahash" xmlns:w16se="http://schemas.microsoft.com/office/word/2015/wordml/symex" xmlns:wpg="http://schemas.microsoft.com/office/word/2010/wordprocessingGroup" xmlns:wpi="http://schemas.microsoft.com/office/word/2010/wordprocessingInk" xmlns:wne="http://schemas.microsoft.com/office/word/2006/wordml" xmlns:wps="http://schemas.microsoft.com/office/word/2010/wordprocessingShape" mc:Ignorable="w14 w15 w16se w16cid w16 w16cex w16sdtdh wp14">
+<w:ftr xmlns:wpc="http://schemas.microsoft.com/office/word/2010/wordprocessingCanvas" xmlns:cx="http://schemas.microsoft.com/office/drawing/2014/chartex" xmlns:cx1="http://schemas.microsoft.com/office/drawing/2015/9/8/chartex" xmlns:mc="http://schemas.openxmlformats.org/markup-compatibility/2006" xmlns:o="urn:schemas-microsoft-com:office:office" xmlns:r="http://schemas.openxmlformats.org/officeDocument/2006/relationships" xmlns:m="http://schemas.openxmlformats.org/officeDocument/2006/math" xmlns:v="urn:schemas-microsoft-com:vml" xmlns:wp14="http://schemas.microsoft.com/office/word/2010/wordprocessingDrawing" xmlns:wp="http://schemas.openxmlformats.org/drawingml/2006/wordprocessingDrawing" xmlns:w10="urn:schemas-microsoft-com:office:word" xmlns:w="http://schemas.openxmlformats.org/wordprocessingml/2006/main" xmlns:w14="http://schemas.microsoft.com/office/word/2010/wordml" xmlns:w15="http://schemas.microsoft.com/office/word/2012/wordml" xmlns:w16se="http://schemas.microsoft.com/office/word/2015/wordml/symex" xmlns:wpg="http://schemas.microsoft.com/office/word/2010/wordprocessingGroup" xmlns:wpi="http://schemas.microsoft.com/office/word/2010/wordprocessingInk" xmlns:wne="http://schemas.microsoft.com/office/word/2006/wordml" xmlns:wps="http://schemas.microsoft.com/office/word/2010/wordprocessingShape" mc:Ignorable="w14 w15 w16se wp14">
   <w:p>
     <w:pPr>
       <w:pStyle w:val="Pieddepage"/>
@@ -8024,7 +8819,7 @@
 </file>
 
 <file path=word/footnotes.xml><?xml version="1.0" encoding="utf-8"?>
-<w:footnotes xmlns:wpc="http://schemas.microsoft.com/office/word/2010/wordprocessingCanvas" xmlns:cx="http://schemas.microsoft.com/office/drawing/2014/chartex" xmlns:cx1="http://schemas.microsoft.com/office/drawing/2015/9/8/chartex" xmlns:cx2="http://schemas.microsoft.com/office/drawing/2015/10/21/chartex" xmlns:cx3="http://schemas.microsoft.com/office/drawing/2016/5/9/chartex" xmlns:cx4="http://schemas.microsoft.com/office/drawing/2016/5/10/chartex" xmlns:cx5="http://schemas.microsoft.com/office/drawing/2016/5/11/chartex" xmlns:cx6="http://schemas.microsoft.com/office/drawing/2016/5/12/chartex" xmlns:cx7="http://schemas.microsoft.com/office/drawing/2016/5/13/chartex" xmlns:cx8="http://schemas.microsoft.com/office/drawing/2016/5/14/chartex" xmlns:mc="http://schemas.openxmlformats.org/markup-compatibility/2006" xmlns:aink="http://schemas.microsoft.com/office/drawing/2016/ink" xmlns:am3d="http://schemas.microsoft.com/office/drawing/2017/model3d" xmlns:o="urn:schemas-microsoft-com:office:office" xmlns:oel="http://schemas.microsoft.com/office/2019/extlst" xmlns:r="http://schemas.openxmlformats.org/officeDocument/2006/relationships" xmlns:m="http://schemas.openxmlformats.org/officeDocument/2006/math" xmlns:v="urn:schemas-microsoft-com:vml" xmlns:wp14="http://schemas.microsoft.com/office/word/2010/wordprocessingDrawing" xmlns:wp="http://schemas.openxmlformats.org/drawingml/2006/wordprocessingDrawing" xmlns:w10="urn:schemas-microsoft-com:office:word" xmlns:w="http://schemas.openxmlformats.org/wordprocessingml/2006/main" xmlns:w14="http://schemas.microsoft.com/office/word/2010/wordml" xmlns:w15="http://schemas.microsoft.com/office/word/2012/wordml" xmlns:w16cex="http://schemas.microsoft.com/office/word/2018/wordml/cex" xmlns:w16cid="http://schemas.microsoft.com/office/word/2016/wordml/cid" xmlns:w16="http://schemas.microsoft.com/office/word/2018/wordml" xmlns:w16sdtdh="http://schemas.microsoft.com/office/word/2020/wordml/sdtdatahash" xmlns:w16se="http://schemas.microsoft.com/office/word/2015/wordml/symex" xmlns:wpg="http://schemas.microsoft.com/office/word/2010/wordprocessingGroup" xmlns:wpi="http://schemas.microsoft.com/office/word/2010/wordprocessingInk" xmlns:wne="http://schemas.microsoft.com/office/word/2006/wordml" xmlns:wps="http://schemas.microsoft.com/office/word/2010/wordprocessingShape" mc:Ignorable="w14 w15 w16se w16cid w16 w16cex w16sdtdh wp14">
+<w:footnotes xmlns:wpc="http://schemas.microsoft.com/office/word/2010/wordprocessingCanvas" xmlns:cx="http://schemas.microsoft.com/office/drawing/2014/chartex" xmlns:cx1="http://schemas.microsoft.com/office/drawing/2015/9/8/chartex" xmlns:mc="http://schemas.openxmlformats.org/markup-compatibility/2006" xmlns:o="urn:schemas-microsoft-com:office:office" xmlns:r="http://schemas.openxmlformats.org/officeDocument/2006/relationships" xmlns:m="http://schemas.openxmlformats.org/officeDocument/2006/math" xmlns:v="urn:schemas-microsoft-com:vml" xmlns:wp14="http://schemas.microsoft.com/office/word/2010/wordprocessingDrawing" xmlns:wp="http://schemas.openxmlformats.org/drawingml/2006/wordprocessingDrawing" xmlns:w10="urn:schemas-microsoft-com:office:word" xmlns:w="http://schemas.openxmlformats.org/wordprocessingml/2006/main" xmlns:w14="http://schemas.microsoft.com/office/word/2010/wordml" xmlns:w15="http://schemas.microsoft.com/office/word/2012/wordml" xmlns:w16se="http://schemas.microsoft.com/office/word/2015/wordml/symex" xmlns:wpg="http://schemas.microsoft.com/office/word/2010/wordprocessingGroup" xmlns:wpi="http://schemas.microsoft.com/office/word/2010/wordprocessingInk" xmlns:wne="http://schemas.microsoft.com/office/word/2006/wordml" xmlns:wps="http://schemas.microsoft.com/office/word/2010/wordprocessingShape" mc:Ignorable="w14 w15 w16se wp14">
   <w:footnote w:type="separator" w:id="-1">
     <w:p>
       <w:r>
@@ -8043,7 +8838,7 @@
 </file>
 
 <file path=word/header1.xml><?xml version="1.0" encoding="utf-8"?>
-<w:hdr xmlns:wpc="http://schemas.microsoft.com/office/word/2010/wordprocessingCanvas" xmlns:cx="http://schemas.microsoft.com/office/drawing/2014/chartex" xmlns:cx1="http://schemas.microsoft.com/office/drawing/2015/9/8/chartex" xmlns:cx2="http://schemas.microsoft.com/office/drawing/2015/10/21/chartex" xmlns:cx3="http://schemas.microsoft.com/office/drawing/2016/5/9/chartex" xmlns:cx4="http://schemas.microsoft.com/office/drawing/2016/5/10/chartex" xmlns:cx5="http://schemas.microsoft.com/office/drawing/2016/5/11/chartex" xmlns:cx6="http://schemas.microsoft.com/office/drawing/2016/5/12/chartex" xmlns:cx7="http://schemas.microsoft.com/office/drawing/2016/5/13/chartex" xmlns:cx8="http://schemas.microsoft.com/office/drawing/2016/5/14/chartex" xmlns:mc="http://schemas.openxmlformats.org/markup-compatibility/2006" xmlns:aink="http://schemas.microsoft.com/office/drawing/2016/ink" xmlns:am3d="http://schemas.microsoft.com/office/drawing/2017/model3d" xmlns:o="urn:schemas-microsoft-com:office:office" xmlns:oel="http://schemas.microsoft.com/office/2019/extlst" xmlns:r="http://schemas.openxmlformats.org/officeDocument/2006/relationships" xmlns:m="http://schemas.openxmlformats.org/officeDocument/2006/math" xmlns:v="urn:schemas-microsoft-com:vml" xmlns:wp14="http://schemas.microsoft.com/office/word/2010/wordprocessingDrawing" xmlns:wp="http://schemas.openxmlformats.org/drawingml/2006/wordprocessingDrawing" xmlns:w10="urn:schemas-microsoft-com:office:word" xmlns:w="http://schemas.openxmlformats.org/wordprocessingml/2006/main" xmlns:w14="http://schemas.microsoft.com/office/word/2010/wordml" xmlns:w15="http://schemas.microsoft.com/office/word/2012/wordml" xmlns:w16cex="http://schemas.microsoft.com/office/word/2018/wordml/cex" xmlns:w16cid="http://schemas.microsoft.com/office/word/2016/wordml/cid" xmlns:w16="http://schemas.microsoft.com/office/word/2018/wordml" xmlns:w16sdtdh="http://schemas.microsoft.com/office/word/2020/wordml/sdtdatahash" xmlns:w16se="http://schemas.microsoft.com/office/word/2015/wordml/symex" xmlns:wpg="http://schemas.microsoft.com/office/word/2010/wordprocessingGroup" xmlns:wpi="http://schemas.microsoft.com/office/word/2010/wordprocessingInk" xmlns:wne="http://schemas.microsoft.com/office/word/2006/wordml" xmlns:wps="http://schemas.microsoft.com/office/word/2010/wordprocessingShape" mc:Ignorable="w14 w15 w16se w16cid w16 w16cex w16sdtdh wp14">
+<w:hdr xmlns:wpc="http://schemas.microsoft.com/office/word/2010/wordprocessingCanvas" xmlns:cx="http://schemas.microsoft.com/office/drawing/2014/chartex" xmlns:cx1="http://schemas.microsoft.com/office/drawing/2015/9/8/chartex" xmlns:mc="http://schemas.openxmlformats.org/markup-compatibility/2006" xmlns:o="urn:schemas-microsoft-com:office:office" xmlns:r="http://schemas.openxmlformats.org/officeDocument/2006/relationships" xmlns:m="http://schemas.openxmlformats.org/officeDocument/2006/math" xmlns:v="urn:schemas-microsoft-com:vml" xmlns:wp14="http://schemas.microsoft.com/office/word/2010/wordprocessingDrawing" xmlns:wp="http://schemas.openxmlformats.org/drawingml/2006/wordprocessingDrawing" xmlns:w10="urn:schemas-microsoft-com:office:word" xmlns:w="http://schemas.openxmlformats.org/wordprocessingml/2006/main" xmlns:w14="http://schemas.microsoft.com/office/word/2010/wordml" xmlns:w15="http://schemas.microsoft.com/office/word/2012/wordml" xmlns:w16se="http://schemas.microsoft.com/office/word/2015/wordml/symex" xmlns:wpg="http://schemas.microsoft.com/office/word/2010/wordprocessingGroup" xmlns:wpi="http://schemas.microsoft.com/office/word/2010/wordprocessingInk" xmlns:wne="http://schemas.microsoft.com/office/word/2006/wordml" xmlns:wps="http://schemas.microsoft.com/office/word/2010/wordprocessingShape" mc:Ignorable="w14 w15 w16se wp14">
   <w:p>
     <w:r>
       <w:rPr>
@@ -8143,7 +8938,7 @@
             </wp:anchor>
           </w:drawing>
         </mc:Choice>
-        <mc:Fallback>
+        <mc:Fallback xmlns:w16sdtdh="http://schemas.microsoft.com/office/word/2020/wordml/sdtdatahash" xmlns:w16="http://schemas.microsoft.com/office/word/2018/wordml" xmlns:w16cid="http://schemas.microsoft.com/office/word/2016/wordml/cid" xmlns:w16cex="http://schemas.microsoft.com/office/word/2018/wordml/cex" xmlns:oel="http://schemas.microsoft.com/office/2019/extlst" xmlns:am3d="http://schemas.microsoft.com/office/drawing/2017/model3d" xmlns:aink="http://schemas.microsoft.com/office/drawing/2016/ink" xmlns:cx8="http://schemas.microsoft.com/office/drawing/2016/5/14/chartex" xmlns:cx7="http://schemas.microsoft.com/office/drawing/2016/5/13/chartex" xmlns:cx6="http://schemas.microsoft.com/office/drawing/2016/5/12/chartex" xmlns:cx5="http://schemas.microsoft.com/office/drawing/2016/5/11/chartex" xmlns:cx4="http://schemas.microsoft.com/office/drawing/2016/5/10/chartex" xmlns:cx3="http://schemas.microsoft.com/office/drawing/2016/5/9/chartex" xmlns:cx2="http://schemas.microsoft.com/office/drawing/2015/10/21/chartex">
           <w:pict>
             <v:shapetype w14:anchorId="15A813AF" id="_x0000_t202" coordsize="21600,21600" o:spt="202" path="m,l,21600r21600,l21600,xe">
               <v:stroke joinstyle="miter"/>
@@ -8248,7 +9043,7 @@
                               <w:noProof/>
                               <w:color w:val="FFFFFF" w:themeColor="background1"/>
                             </w:rPr>
-                            <w:t>16</w:t>
+                            <w:t>17</w:t>
                           </w:r>
                           <w:r>
                             <w:rPr>
@@ -8276,7 +9071,11 @@
         </mc:Choice>
         <mc:Fallback>
           <w:pict>
-            <v:shape w14:anchorId="06FC5EC1" id="Zone de texte 219" o:spid="_x0000_s1027" type="#_x0000_t202" style="position:absolute;margin-left:0;margin-top:0;width:1in;height:13.45pt;z-index:251659264;visibility:visible;mso-wrap-style:square;mso-width-percent:1000;mso-height-percent:0;mso-wrap-distance-left:9pt;mso-wrap-distance-top:0;mso-wrap-distance-right:9pt;mso-wrap-distance-bottom:0;mso-position-horizontal:left;mso-position-horizontal-relative:page;mso-position-vertical:center;mso-position-vertical-relative:top-margin-area;mso-width-percent:1000;mso-height-percent:0;mso-width-relative:left-margin-area;mso-height-relative:page;v-text-anchor:middle" o:gfxdata="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" o:allowincell="f" fillcolor="#a8d08d [1945]" stroked="f">
+            <v:shapetype w14:anchorId="06FC5EC1" id="_x0000_t202" coordsize="21600,21600" o:spt="202" path="m,l,21600r21600,l21600,xe">
+              <v:stroke joinstyle="miter"/>
+              <v:path gradientshapeok="t" o:connecttype="rect"/>
+            </v:shapetype>
+            <v:shape id="Zone de texte 219" o:spid="_x0000_s1027" type="#_x0000_t202" style="position:absolute;margin-left:0;margin-top:0;width:1in;height:13.45pt;z-index:251659264;visibility:visible;mso-wrap-style:square;mso-width-percent:1000;mso-height-percent:0;mso-wrap-distance-left:9pt;mso-wrap-distance-top:0;mso-wrap-distance-right:9pt;mso-wrap-distance-bottom:0;mso-position-horizontal:left;mso-position-horizontal-relative:page;mso-position-vertical:center;mso-position-vertical-relative:top-margin-area;mso-width-percent:1000;mso-height-percent:0;mso-width-relative:left-margin-area;mso-height-relative:page;v-text-anchor:middle" o:gfxdata="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" o:allowincell="f" fillcolor="#a8d08d [1945]" stroked="f">
               <v:textbox style="mso-fit-shape-to-text:t" inset=",0,,0">
                 <w:txbxContent>
                   <w:p>
@@ -8300,7 +9099,7 @@
                         <w:noProof/>
                         <w:color w:val="FFFFFF" w:themeColor="background1"/>
                       </w:rPr>
-                      <w:t>16</w:t>
+                      <w:t>17</w:t>
                     </w:r>
                     <w:r>
                       <w:rPr>
@@ -8322,7 +9121,7 @@
 </file>
 
 <file path=word/header2.xml><?xml version="1.0" encoding="utf-8"?>
-<w:hdr xmlns:wpc="http://schemas.microsoft.com/office/word/2010/wordprocessingCanvas" xmlns:cx="http://schemas.microsoft.com/office/drawing/2014/chartex" xmlns:cx1="http://schemas.microsoft.com/office/drawing/2015/9/8/chartex" xmlns:cx2="http://schemas.microsoft.com/office/drawing/2015/10/21/chartex" xmlns:cx3="http://schemas.microsoft.com/office/drawing/2016/5/9/chartex" xmlns:cx4="http://schemas.microsoft.com/office/drawing/2016/5/10/chartex" xmlns:cx5="http://schemas.microsoft.com/office/drawing/2016/5/11/chartex" xmlns:cx6="http://schemas.microsoft.com/office/drawing/2016/5/12/chartex" xmlns:cx7="http://schemas.microsoft.com/office/drawing/2016/5/13/chartex" xmlns:cx8="http://schemas.microsoft.com/office/drawing/2016/5/14/chartex" xmlns:mc="http://schemas.openxmlformats.org/markup-compatibility/2006" xmlns:aink="http://schemas.microsoft.com/office/drawing/2016/ink" xmlns:am3d="http://schemas.microsoft.com/office/drawing/2017/model3d" xmlns:o="urn:schemas-microsoft-com:office:office" xmlns:oel="http://schemas.microsoft.com/office/2019/extlst" xmlns:r="http://schemas.openxmlformats.org/officeDocument/2006/relationships" xmlns:m="http://schemas.openxmlformats.org/officeDocument/2006/math" xmlns:v="urn:schemas-microsoft-com:vml" xmlns:wp14="http://schemas.microsoft.com/office/word/2010/wordprocessingDrawing" xmlns:wp="http://schemas.openxmlformats.org/drawingml/2006/wordprocessingDrawing" xmlns:w10="urn:schemas-microsoft-com:office:word" xmlns:w="http://schemas.openxmlformats.org/wordprocessingml/2006/main" xmlns:w14="http://schemas.microsoft.com/office/word/2010/wordml" xmlns:w15="http://schemas.microsoft.com/office/word/2012/wordml" xmlns:w16cex="http://schemas.microsoft.com/office/word/2018/wordml/cex" xmlns:w16cid="http://schemas.microsoft.com/office/word/2016/wordml/cid" xmlns:w16="http://schemas.microsoft.com/office/word/2018/wordml" xmlns:w16sdtdh="http://schemas.microsoft.com/office/word/2020/wordml/sdtdatahash" xmlns:w16se="http://schemas.microsoft.com/office/word/2015/wordml/symex" xmlns:wpg="http://schemas.microsoft.com/office/word/2010/wordprocessingGroup" xmlns:wpi="http://schemas.microsoft.com/office/word/2010/wordprocessingInk" xmlns:wne="http://schemas.microsoft.com/office/word/2006/wordml" xmlns:wps="http://schemas.microsoft.com/office/word/2010/wordprocessingShape" mc:Ignorable="w14 w15 w16se w16cid w16 w16cex w16sdtdh wp14">
+<w:hdr xmlns:wpc="http://schemas.microsoft.com/office/word/2010/wordprocessingCanvas" xmlns:cx="http://schemas.microsoft.com/office/drawing/2014/chartex" xmlns:cx1="http://schemas.microsoft.com/office/drawing/2015/9/8/chartex" xmlns:mc="http://schemas.openxmlformats.org/markup-compatibility/2006" xmlns:o="urn:schemas-microsoft-com:office:office" xmlns:r="http://schemas.openxmlformats.org/officeDocument/2006/relationships" xmlns:m="http://schemas.openxmlformats.org/officeDocument/2006/math" xmlns:v="urn:schemas-microsoft-com:vml" xmlns:wp14="http://schemas.microsoft.com/office/word/2010/wordprocessingDrawing" xmlns:wp="http://schemas.openxmlformats.org/drawingml/2006/wordprocessingDrawing" xmlns:w10="urn:schemas-microsoft-com:office:word" xmlns:w="http://schemas.openxmlformats.org/wordprocessingml/2006/main" xmlns:w14="http://schemas.microsoft.com/office/word/2010/wordml" xmlns:w15="http://schemas.microsoft.com/office/word/2012/wordml" xmlns:w16se="http://schemas.microsoft.com/office/word/2015/wordml/symex" xmlns:wpg="http://schemas.microsoft.com/office/word/2010/wordprocessingGroup" xmlns:wpi="http://schemas.microsoft.com/office/word/2010/wordprocessingInk" xmlns:wne="http://schemas.microsoft.com/office/word/2006/wordml" xmlns:wps="http://schemas.microsoft.com/office/word/2010/wordprocessingShape" mc:Ignorable="w14 w15 w16se wp14">
   <w:p>
     <w:pPr>
       <w:pStyle w:val="En-tte"/>
@@ -8337,7 +9136,7 @@
 </file>
 
 <file path=word/numbering.xml><?xml version="1.0" encoding="utf-8"?>
-<w:numbering xmlns:wpc="http://schemas.microsoft.com/office/word/2010/wordprocessingCanvas" xmlns:cx="http://schemas.microsoft.com/office/drawing/2014/chartex" xmlns:cx1="http://schemas.microsoft.com/office/drawing/2015/9/8/chartex" xmlns:cx2="http://schemas.microsoft.com/office/drawing/2015/10/21/chartex" xmlns:cx3="http://schemas.microsoft.com/office/drawing/2016/5/9/chartex" xmlns:cx4="http://schemas.microsoft.com/office/drawing/2016/5/10/chartex" xmlns:cx5="http://schemas.microsoft.com/office/drawing/2016/5/11/chartex" xmlns:cx6="http://schemas.microsoft.com/office/drawing/2016/5/12/chartex" xmlns:cx7="http://schemas.microsoft.com/office/drawing/2016/5/13/chartex" xmlns:cx8="http://schemas.microsoft.com/office/drawing/2016/5/14/chartex" xmlns:mc="http://schemas.openxmlformats.org/markup-compatibility/2006" xmlns:aink="http://schemas.microsoft.com/office/drawing/2016/ink" xmlns:am3d="http://schemas.microsoft.com/office/drawing/2017/model3d" xmlns:o="urn:schemas-microsoft-com:office:office" xmlns:oel="http://schemas.microsoft.com/office/2019/extlst" xmlns:r="http://schemas.openxmlformats.org/officeDocument/2006/relationships" xmlns:m="http://schemas.openxmlformats.org/officeDocument/2006/math" xmlns:v="urn:schemas-microsoft-com:vml" xmlns:wp14="http://schemas.microsoft.com/office/word/2010/wordprocessingDrawing" xmlns:wp="http://schemas.openxmlformats.org/drawingml/2006/wordprocessingDrawing" xmlns:w10="urn:schemas-microsoft-com:office:word" xmlns:w="http://schemas.openxmlformats.org/wordprocessingml/2006/main" xmlns:w14="http://schemas.microsoft.com/office/word/2010/wordml" xmlns:w15="http://schemas.microsoft.com/office/word/2012/wordml" xmlns:w16cex="http://schemas.microsoft.com/office/word/2018/wordml/cex" xmlns:w16cid="http://schemas.microsoft.com/office/word/2016/wordml/cid" xmlns:w16="http://schemas.microsoft.com/office/word/2018/wordml" xmlns:w16sdtdh="http://schemas.microsoft.com/office/word/2020/wordml/sdtdatahash" xmlns:w16se="http://schemas.microsoft.com/office/word/2015/wordml/symex" xmlns:wpg="http://schemas.microsoft.com/office/word/2010/wordprocessingGroup" xmlns:wpi="http://schemas.microsoft.com/office/word/2010/wordprocessingInk" xmlns:wne="http://schemas.microsoft.com/office/word/2006/wordml" xmlns:wps="http://schemas.microsoft.com/office/word/2010/wordprocessingShape" mc:Ignorable="w14 w15 w16se w16cid w16 w16cex w16sdtdh wp14">
+<w:numbering xmlns:wpc="http://schemas.microsoft.com/office/word/2010/wordprocessingCanvas" xmlns:cx="http://schemas.microsoft.com/office/drawing/2014/chartex" xmlns:cx1="http://schemas.microsoft.com/office/drawing/2015/9/8/chartex" xmlns:mc="http://schemas.openxmlformats.org/markup-compatibility/2006" xmlns:o="urn:schemas-microsoft-com:office:office" xmlns:r="http://schemas.openxmlformats.org/officeDocument/2006/relationships" xmlns:m="http://schemas.openxmlformats.org/officeDocument/2006/math" xmlns:v="urn:schemas-microsoft-com:vml" xmlns:wp14="http://schemas.microsoft.com/office/word/2010/wordprocessingDrawing" xmlns:wp="http://schemas.openxmlformats.org/drawingml/2006/wordprocessingDrawing" xmlns:w10="urn:schemas-microsoft-com:office:word" xmlns:w="http://schemas.openxmlformats.org/wordprocessingml/2006/main" xmlns:w14="http://schemas.microsoft.com/office/word/2010/wordml" xmlns:w15="http://schemas.microsoft.com/office/word/2012/wordml" xmlns:w16se="http://schemas.microsoft.com/office/word/2015/wordml/symex" xmlns:wpg="http://schemas.microsoft.com/office/word/2010/wordprocessingGroup" xmlns:wpi="http://schemas.microsoft.com/office/word/2010/wordprocessingInk" xmlns:wne="http://schemas.microsoft.com/office/word/2006/wordml" xmlns:wps="http://schemas.microsoft.com/office/word/2010/wordprocessingShape" mc:Ignorable="w14 w15 w16se wp14">
   <w:abstractNum w:abstractNumId="0" w15:restartNumberingAfterBreak="0">
     <w:nsid w:val="01AE2766"/>
     <w:multiLevelType w:val="hybridMultilevel"/>
@@ -11796,98 +12595,98 @@
       </w:pPr>
     </w:lvl>
   </w:abstractNum>
-  <w:num w:numId="1" w16cid:durableId="1884057031">
+  <w:num w:numId="1">
     <w:abstractNumId w:val="28"/>
   </w:num>
-  <w:num w:numId="2" w16cid:durableId="412044674">
+  <w:num w:numId="2">
     <w:abstractNumId w:val="4"/>
   </w:num>
-  <w:num w:numId="3" w16cid:durableId="1650937458">
+  <w:num w:numId="3">
     <w:abstractNumId w:val="1"/>
   </w:num>
-  <w:num w:numId="4" w16cid:durableId="1034814434">
+  <w:num w:numId="4">
     <w:abstractNumId w:val="7"/>
   </w:num>
-  <w:num w:numId="5" w16cid:durableId="2115857203">
+  <w:num w:numId="5">
     <w:abstractNumId w:val="27"/>
   </w:num>
-  <w:num w:numId="6" w16cid:durableId="323093975">
+  <w:num w:numId="6">
     <w:abstractNumId w:val="17"/>
   </w:num>
-  <w:num w:numId="7" w16cid:durableId="223614054">
+  <w:num w:numId="7">
     <w:abstractNumId w:val="8"/>
   </w:num>
-  <w:num w:numId="8" w16cid:durableId="1305501110">
+  <w:num w:numId="8">
     <w:abstractNumId w:val="21"/>
   </w:num>
-  <w:num w:numId="9" w16cid:durableId="394134609">
+  <w:num w:numId="9">
     <w:abstractNumId w:val="5"/>
   </w:num>
-  <w:num w:numId="10" w16cid:durableId="1081292951">
+  <w:num w:numId="10">
     <w:abstractNumId w:val="12"/>
   </w:num>
-  <w:num w:numId="11" w16cid:durableId="1936279008">
+  <w:num w:numId="11">
     <w:abstractNumId w:val="15"/>
   </w:num>
-  <w:num w:numId="12" w16cid:durableId="2099330618">
+  <w:num w:numId="12">
     <w:abstractNumId w:val="13"/>
   </w:num>
-  <w:num w:numId="13" w16cid:durableId="512110873">
+  <w:num w:numId="13">
     <w:abstractNumId w:val="25"/>
   </w:num>
-  <w:num w:numId="14" w16cid:durableId="1887257442">
+  <w:num w:numId="14">
     <w:abstractNumId w:val="9"/>
   </w:num>
-  <w:num w:numId="15" w16cid:durableId="1802961919">
+  <w:num w:numId="15">
     <w:abstractNumId w:val="11"/>
   </w:num>
-  <w:num w:numId="16" w16cid:durableId="517086958">
+  <w:num w:numId="16">
     <w:abstractNumId w:val="19"/>
   </w:num>
-  <w:num w:numId="17" w16cid:durableId="2116555441">
+  <w:num w:numId="17">
     <w:abstractNumId w:val="18"/>
   </w:num>
-  <w:num w:numId="18" w16cid:durableId="1452554287">
+  <w:num w:numId="18">
     <w:abstractNumId w:val="2"/>
   </w:num>
-  <w:num w:numId="19" w16cid:durableId="241067260">
+  <w:num w:numId="19">
     <w:abstractNumId w:val="3"/>
   </w:num>
-  <w:num w:numId="20" w16cid:durableId="979454950">
+  <w:num w:numId="20">
     <w:abstractNumId w:val="0"/>
   </w:num>
-  <w:num w:numId="21" w16cid:durableId="211771996">
+  <w:num w:numId="21">
     <w:abstractNumId w:val="10"/>
   </w:num>
-  <w:num w:numId="22" w16cid:durableId="784688546">
+  <w:num w:numId="22">
     <w:abstractNumId w:val="20"/>
   </w:num>
-  <w:num w:numId="23" w16cid:durableId="1647779428">
+  <w:num w:numId="23">
     <w:abstractNumId w:val="16"/>
   </w:num>
-  <w:num w:numId="24" w16cid:durableId="367294470">
+  <w:num w:numId="24">
     <w:abstractNumId w:val="26"/>
   </w:num>
-  <w:num w:numId="25" w16cid:durableId="1773934886">
+  <w:num w:numId="25">
     <w:abstractNumId w:val="24"/>
   </w:num>
-  <w:num w:numId="26" w16cid:durableId="123350338">
+  <w:num w:numId="26">
     <w:abstractNumId w:val="6"/>
   </w:num>
-  <w:num w:numId="27" w16cid:durableId="901410293">
+  <w:num w:numId="27">
     <w:abstractNumId w:val="14"/>
   </w:num>
-  <w:num w:numId="28" w16cid:durableId="1308052327">
+  <w:num w:numId="28">
     <w:abstractNumId w:val="22"/>
   </w:num>
-  <w:num w:numId="29" w16cid:durableId="1290819281">
+  <w:num w:numId="29">
     <w:abstractNumId w:val="23"/>
   </w:num>
 </w:numbering>
 </file>
 
 <file path=word/styles.xml><?xml version="1.0" encoding="utf-8"?>
-<w:styles xmlns:mc="http://schemas.openxmlformats.org/markup-compatibility/2006" xmlns:r="http://schemas.openxmlformats.org/officeDocument/2006/relationships" xmlns:w="http://schemas.openxmlformats.org/wordprocessingml/2006/main" xmlns:w14="http://schemas.microsoft.com/office/word/2010/wordml" xmlns:w15="http://schemas.microsoft.com/office/word/2012/wordml" xmlns:w16cex="http://schemas.microsoft.com/office/word/2018/wordml/cex" xmlns:w16cid="http://schemas.microsoft.com/office/word/2016/wordml/cid" xmlns:w16="http://schemas.microsoft.com/office/word/2018/wordml" xmlns:w16sdtdh="http://schemas.microsoft.com/office/word/2020/wordml/sdtdatahash" xmlns:w16se="http://schemas.microsoft.com/office/word/2015/wordml/symex" mc:Ignorable="w14 w15 w16se w16cid w16 w16cex w16sdtdh">
+<w:styles xmlns:mc="http://schemas.openxmlformats.org/markup-compatibility/2006" xmlns:r="http://schemas.openxmlformats.org/officeDocument/2006/relationships" xmlns:w="http://schemas.openxmlformats.org/wordprocessingml/2006/main" xmlns:w14="http://schemas.microsoft.com/office/word/2010/wordml" xmlns:w15="http://schemas.microsoft.com/office/word/2012/wordml" xmlns:w16se="http://schemas.microsoft.com/office/word/2015/wordml/symex" mc:Ignorable="w14 w15 w16se">
   <w:docDefaults>
     <w:rPrDefault>
       <w:rPr>
@@ -11903,7 +12702,7 @@
       </w:pPr>
     </w:pPrDefault>
   </w:docDefaults>
-  <w:latentStyles w:defLockedState="0" w:defUIPriority="99" w:defSemiHidden="0" w:defUnhideWhenUsed="0" w:defQFormat="0" w:count="376">
+  <w:latentStyles w:defLockedState="0" w:defUIPriority="99" w:defSemiHidden="0" w:defUnhideWhenUsed="0" w:defQFormat="0" w:count="371">
     <w:lsdException w:name="Normal" w:uiPriority="0" w:qFormat="1"/>
     <w:lsdException w:name="heading 1" w:uiPriority="0" w:qFormat="1"/>
     <w:lsdException w:name="heading 2" w:semiHidden="1" w:uiPriority="0" w:unhideWhenUsed="1" w:qFormat="1"/>
@@ -12275,11 +13074,6 @@
     <w:lsdException w:name="List Table 5 Dark Accent 6" w:uiPriority="50"/>
     <w:lsdException w:name="List Table 6 Colorful Accent 6" w:uiPriority="51"/>
     <w:lsdException w:name="List Table 7 Colorful Accent 6" w:uiPriority="52"/>
-    <w:lsdException w:name="Mention" w:semiHidden="1" w:unhideWhenUsed="1"/>
-    <w:lsdException w:name="Smart Hyperlink" w:semiHidden="1" w:unhideWhenUsed="1"/>
-    <w:lsdException w:name="Hashtag" w:semiHidden="1" w:unhideWhenUsed="1"/>
-    <w:lsdException w:name="Unresolved Mention" w:semiHidden="1" w:unhideWhenUsed="1"/>
-    <w:lsdException w:name="Smart Link" w:semiHidden="1" w:unhideWhenUsed="1"/>
   </w:latentStyles>
   <w:style w:type="paragraph" w:default="1" w:styleId="Normal">
     <w:name w:val="Normal"/>
@@ -12748,7 +13542,7 @@
       <w:lang w:eastAsia="fr-CH"/>
     </w:rPr>
   </w:style>
-  <w:style w:type="character" w:styleId="Mentionnonrsolue">
+  <w:style w:type="character" w:customStyle="1" w:styleId="UnresolvedMention">
     <w:name w:val="Unresolved Mention"/>
     <w:basedOn w:val="Policepardfaut"/>
     <w:uiPriority w:val="99"/>
@@ -12758,6 +13552,18 @@
     <w:rPr>
       <w:color w:val="605E5C"/>
       <w:shd w:val="clear" w:color="auto" w:fill="E1DFDD"/>
+    </w:rPr>
+  </w:style>
+  <w:style w:type="character" w:styleId="Lienhypertextesuivivisit">
+    <w:name w:val="FollowedHyperlink"/>
+    <w:basedOn w:val="Policepardfaut"/>
+    <w:uiPriority w:val="99"/>
+    <w:semiHidden/>
+    <w:unhideWhenUsed/>
+    <w:rsid w:val="00AD442E"/>
+    <w:rPr>
+      <w:color w:val="954F72" w:themeColor="followedHyperlink"/>
+      <w:u w:val="single"/>
     </w:rPr>
   </w:style>
 </w:styles>
@@ -13029,7 +13835,7 @@
 </file>
 
 <file path=customXml/itemProps1.xml><?xml version="1.0" encoding="utf-8"?>
-<ds:datastoreItem xmlns:ds="http://schemas.openxmlformats.org/officeDocument/2006/customXml" ds:itemID="{F34333DE-3002-44BC-AE9A-DF7D5CB99AA3}">
+<ds:datastoreItem xmlns:ds="http://schemas.openxmlformats.org/officeDocument/2006/customXml" ds:itemID="{C5CBDB5B-2EF0-4207-992F-A31F006DEE94}">
   <ds:schemaRefs>
     <ds:schemaRef ds:uri="http://schemas.openxmlformats.org/officeDocument/2006/bibliography"/>
   </ds:schemaRefs>

</xml_diff>

<commit_message>
Doc added journal de travail
</commit_message>
<xml_diff>
--- a/Documentation/Documentation I Shoes.docx
+++ b/Documentation/Documentation I Shoes.docx
@@ -7449,108 +7449,6 @@
     </w:p>
     <w:p>
       <w:pPr>
-        <w:ind w:left="1134" w:hanging="774"/>
-        <w:rPr>
-          <w:rFonts w:cs="Arial"/>
-          <w:iCs/>
-        </w:rPr>
-      </w:pPr>
-    </w:p>
-    <w:p>
-      <w:pPr>
-        <w:ind w:left="1134" w:hanging="774"/>
-        <w:rPr>
-          <w:rFonts w:cs="Arial"/>
-          <w:iCs/>
-        </w:rPr>
-      </w:pPr>
-      <w:r>
-        <w:rPr>
-          <w:rFonts w:cs="Arial"/>
-          <w:iCs/>
-        </w:rPr>
-        <w:t>S</w:t>
-      </w:r>
-      <w:r>
-        <w:rPr>
-          <w:rFonts w:cs="Arial"/>
-          <w:iCs/>
-        </w:rPr>
-        <w:t>print 8</w:t>
-      </w:r>
-    </w:p>
-    <w:p>
-      <w:pPr>
-        <w:pStyle w:val="Paragraphedeliste"/>
-        <w:numPr>
-          <w:ilvl w:val="0"/>
-          <w:numId w:val="22"/>
-        </w:numPr>
-        <w:rPr>
-          <w:rFonts w:cs="Arial"/>
-          <w:iCs/>
-        </w:rPr>
-      </w:pPr>
-      <w:r>
-        <w:rPr>
-          <w:rFonts w:cs="Arial"/>
-        </w:rPr>
-        <w:t>…</w:t>
-      </w:r>
-    </w:p>
-    <w:p>
-      <w:pPr>
-        <w:ind w:left="1134" w:hanging="774"/>
-        <w:rPr>
-          <w:rFonts w:cs="Arial"/>
-          <w:iCs/>
-        </w:rPr>
-      </w:pPr>
-    </w:p>
-    <w:p>
-      <w:pPr>
-        <w:ind w:left="1134" w:hanging="774"/>
-        <w:rPr>
-          <w:rFonts w:cs="Arial"/>
-          <w:iCs/>
-        </w:rPr>
-      </w:pPr>
-      <w:r>
-        <w:rPr>
-          <w:rFonts w:cs="Arial"/>
-          <w:iCs/>
-        </w:rPr>
-        <w:t>S</w:t>
-      </w:r>
-      <w:r>
-        <w:rPr>
-          <w:rFonts w:cs="Arial"/>
-          <w:iCs/>
-        </w:rPr>
-        <w:t>print 9</w:t>
-      </w:r>
-    </w:p>
-    <w:p>
-      <w:pPr>
-        <w:pStyle w:val="Paragraphedeliste"/>
-        <w:numPr>
-          <w:ilvl w:val="0"/>
-          <w:numId w:val="22"/>
-        </w:numPr>
-        <w:rPr>
-          <w:rFonts w:cs="Arial"/>
-          <w:iCs/>
-        </w:rPr>
-      </w:pPr>
-      <w:r>
-        <w:rPr>
-          <w:rFonts w:cs="Arial"/>
-        </w:rPr>
-        <w:t>…</w:t>
-      </w:r>
-    </w:p>
-    <w:p>
-      <w:pPr>
         <w:rPr>
           <w:rFonts w:cs="Arial"/>
           <w:iCs/>
@@ -7609,54 +7507,61 @@
           <w:rFonts w:cs="Arial"/>
           <w:iCs/>
         </w:rPr>
-        <w:t>différente du Wireframe</w:t>
-      </w:r>
-      <w:bookmarkStart w:id="20" w:name="_GoBack"/>
+        <w:t xml:space="preserve">différente du </w:t>
+      </w:r>
+      <w:proofErr w:type="spellStart"/>
+      <w:r>
+        <w:rPr>
+          <w:rFonts w:cs="Arial"/>
+          <w:iCs/>
+        </w:rPr>
+        <w:t>Wireframe</w:t>
+      </w:r>
+      <w:proofErr w:type="spellEnd"/>
+    </w:p>
+    <w:p>
+      <w:pPr>
+        <w:rPr>
+          <w:rFonts w:cs="Arial"/>
+          <w:iCs/>
+        </w:rPr>
+      </w:pPr>
+    </w:p>
+    <w:p>
+      <w:pPr>
+        <w:pStyle w:val="Titre2"/>
+        <w:rPr>
+          <w:rFonts w:cs="Arial"/>
+          <w:i w:val="0"/>
+          <w:iCs/>
+        </w:rPr>
+      </w:pPr>
+      <w:bookmarkStart w:id="20" w:name="_Toc130472225"/>
+      <w:r>
+        <w:rPr>
+          <w:rFonts w:cs="Arial"/>
+          <w:i w:val="0"/>
+          <w:iCs/>
+        </w:rPr>
+        <w:t>Stratégie</w:t>
+      </w:r>
+      <w:r>
+        <w:rPr>
+          <w:rFonts w:cs="Arial"/>
+          <w:i w:val="0"/>
+          <w:iCs/>
+        </w:rPr>
+        <w:t>s</w:t>
+      </w:r>
+      <w:r>
+        <w:rPr>
+          <w:rFonts w:cs="Arial"/>
+          <w:i w:val="0"/>
+          <w:iCs/>
+        </w:rPr>
+        <w:t xml:space="preserve"> de test</w:t>
+      </w:r>
       <w:bookmarkEnd w:id="20"/>
-      <w:r>
-        <w:rPr>
-          <w:rFonts w:cs="Arial"/>
-          <w:iCs/>
-        </w:rPr>
-        <w:br w:type="page"/>
-      </w:r>
-    </w:p>
-    <w:p>
-      <w:pPr>
-        <w:pStyle w:val="Titre2"/>
-        <w:rPr>
-          <w:rFonts w:cs="Arial"/>
-          <w:i w:val="0"/>
-          <w:iCs/>
-        </w:rPr>
-      </w:pPr>
-      <w:bookmarkStart w:id="21" w:name="_Toc130472225"/>
-      <w:r>
-        <w:rPr>
-          <w:rFonts w:cs="Arial"/>
-          <w:i w:val="0"/>
-          <w:iCs/>
-        </w:rPr>
-        <w:lastRenderedPageBreak/>
-        <w:t>Stratégie</w:t>
-      </w:r>
-      <w:r>
-        <w:rPr>
-          <w:rFonts w:cs="Arial"/>
-          <w:i w:val="0"/>
-          <w:iCs/>
-        </w:rPr>
-        <w:t>s</w:t>
-      </w:r>
-      <w:r>
-        <w:rPr>
-          <w:rFonts w:cs="Arial"/>
-          <w:i w:val="0"/>
-          <w:iCs/>
-        </w:rPr>
-        <w:t xml:space="preserve"> de test</w:t>
-      </w:r>
-      <w:bookmarkEnd w:id="21"/>
       <w:r>
         <w:rPr>
           <w:rFonts w:cs="Arial"/>
@@ -7995,189 +7900,6 @@
         </w:rPr>
         <w:t>et repasse commande l’historique sera mis à jour (remplaçant l’ancien).</w:t>
       </w:r>
-    </w:p>
-    <w:p>
-      <w:pPr>
-        <w:rPr>
-          <w:rFonts w:cs="Arial"/>
-          <w:iCs/>
-        </w:rPr>
-      </w:pPr>
-    </w:p>
-    <w:p>
-      <w:pPr>
-        <w:pStyle w:val="Titre2"/>
-        <w:rPr>
-          <w:rFonts w:cs="Arial"/>
-          <w:i w:val="0"/>
-          <w:iCs/>
-        </w:rPr>
-      </w:pPr>
-      <w:bookmarkStart w:id="22" w:name="_Toc25553322"/>
-      <w:bookmarkStart w:id="23" w:name="_Toc71691026"/>
-      <w:bookmarkStart w:id="24" w:name="_Toc130472226"/>
-      <w:r>
-        <w:rPr>
-          <w:rFonts w:cs="Arial"/>
-          <w:i w:val="0"/>
-          <w:iCs/>
-        </w:rPr>
-        <w:t xml:space="preserve">Erreurs </w:t>
-      </w:r>
-      <w:bookmarkEnd w:id="22"/>
-      <w:r>
-        <w:rPr>
-          <w:rFonts w:cs="Arial"/>
-          <w:i w:val="0"/>
-          <w:iCs/>
-        </w:rPr>
-        <w:t>restantes</w:t>
-      </w:r>
-      <w:bookmarkEnd w:id="23"/>
-      <w:bookmarkEnd w:id="24"/>
-      <w:r>
-        <w:rPr>
-          <w:rFonts w:cs="Arial"/>
-          <w:i w:val="0"/>
-          <w:iCs/>
-        </w:rPr>
-        <w:t xml:space="preserve">  </w:t>
-      </w:r>
-    </w:p>
-    <w:p>
-      <w:pPr>
-        <w:ind w:left="426"/>
-        <w:rPr>
-          <w:rFonts w:cs="Arial"/>
-        </w:rPr>
-      </w:pPr>
-      <w:bookmarkStart w:id="25" w:name="_Toc25553323"/>
-    </w:p>
-    <w:p>
-      <w:pPr>
-        <w:ind w:left="426"/>
-        <w:rPr>
-          <w:rFonts w:cs="Arial"/>
-        </w:rPr>
-      </w:pPr>
-      <w:r>
-        <w:rPr>
-          <w:rFonts w:cs="Arial"/>
-        </w:rPr>
-        <w:t>…</w:t>
-      </w:r>
-    </w:p>
-    <w:p>
-      <w:pPr>
-        <w:ind w:left="426"/>
-        <w:rPr>
-          <w:rFonts w:cs="Arial"/>
-        </w:rPr>
-      </w:pPr>
-    </w:p>
-    <w:p>
-      <w:pPr>
-        <w:ind w:left="426"/>
-        <w:rPr>
-          <w:rFonts w:cs="Arial"/>
-          <w:i/>
-          <w:color w:val="7F7F7F" w:themeColor="text1" w:themeTint="80"/>
-        </w:rPr>
-      </w:pPr>
-      <w:r>
-        <w:rPr>
-          <w:rFonts w:cs="Arial"/>
-          <w:i/>
-          <w:color w:val="7F7F7F" w:themeColor="text1" w:themeTint="80"/>
-        </w:rPr>
-        <w:t xml:space="preserve">S'il reste encore des erreurs: </w:t>
-      </w:r>
-    </w:p>
-    <w:p>
-      <w:pPr>
-        <w:ind w:left="426"/>
-        <w:rPr>
-          <w:rFonts w:cs="Arial"/>
-          <w:i/>
-          <w:color w:val="7F7F7F" w:themeColor="text1" w:themeTint="80"/>
-        </w:rPr>
-      </w:pPr>
-    </w:p>
-    <w:p>
-      <w:pPr>
-        <w:numPr>
-          <w:ilvl w:val="0"/>
-          <w:numId w:val="4"/>
-        </w:numPr>
-        <w:rPr>
-          <w:rFonts w:cs="Arial"/>
-          <w:i/>
-          <w:color w:val="7F7F7F" w:themeColor="text1" w:themeTint="80"/>
-        </w:rPr>
-      </w:pPr>
-      <w:r>
-        <w:rPr>
-          <w:rFonts w:cs="Arial"/>
-          <w:i/>
-          <w:color w:val="7F7F7F" w:themeColor="text1" w:themeTint="80"/>
-        </w:rPr>
-        <w:t>Description détaillée</w:t>
-      </w:r>
-    </w:p>
-    <w:p>
-      <w:pPr>
-        <w:numPr>
-          <w:ilvl w:val="0"/>
-          <w:numId w:val="4"/>
-        </w:numPr>
-        <w:rPr>
-          <w:rFonts w:cs="Arial"/>
-          <w:i/>
-          <w:color w:val="7F7F7F" w:themeColor="text1" w:themeTint="80"/>
-        </w:rPr>
-      </w:pPr>
-      <w:r>
-        <w:rPr>
-          <w:rFonts w:cs="Arial"/>
-          <w:i/>
-          <w:color w:val="7F7F7F" w:themeColor="text1" w:themeTint="80"/>
-        </w:rPr>
-        <w:t>Conséquences sur l'utilisation du produit</w:t>
-      </w:r>
-      <w:bookmarkEnd w:id="25"/>
-    </w:p>
-    <w:p>
-      <w:pPr>
-        <w:numPr>
-          <w:ilvl w:val="0"/>
-          <w:numId w:val="4"/>
-        </w:numPr>
-        <w:rPr>
-          <w:rFonts w:cs="Arial"/>
-          <w:i/>
-          <w:color w:val="7F7F7F" w:themeColor="text1" w:themeTint="80"/>
-        </w:rPr>
-      </w:pPr>
-      <w:r>
-        <w:rPr>
-          <w:rFonts w:cs="Arial"/>
-          <w:i/>
-          <w:color w:val="7F7F7F" w:themeColor="text1" w:themeTint="80"/>
-        </w:rPr>
-        <w:t>Actions envisagées ou possibles</w:t>
-      </w:r>
-      <w:bookmarkStart w:id="26" w:name="_Toc25553326"/>
-      <w:bookmarkStart w:id="27" w:name="_Toc71691029"/>
-    </w:p>
-    <w:bookmarkEnd w:id="26"/>
-    <w:bookmarkEnd w:id="27"/>
-    <w:p>
-      <w:pPr>
-        <w:rPr>
-          <w:rFonts w:cs="Arial"/>
-          <w:szCs w:val="14"/>
-        </w:rPr>
-      </w:pPr>
     </w:p>
     <w:p>
       <w:pPr>
@@ -8190,8 +7912,8 @@
           <w:u w:val="single"/>
         </w:rPr>
       </w:pPr>
-      <w:bookmarkStart w:id="28" w:name="_Toc25553328"/>
-      <w:bookmarkStart w:id="29" w:name="_Toc71703263"/>
+      <w:bookmarkStart w:id="21" w:name="_Toc25553328"/>
+      <w:bookmarkStart w:id="22" w:name="_Toc71703263"/>
       <w:r>
         <w:rPr>
           <w:rFonts w:cs="Arial"/>
@@ -8209,7 +7931,7 @@
           <w:rFonts w:cs="Arial"/>
         </w:rPr>
       </w:pPr>
-      <w:bookmarkStart w:id="30" w:name="_Toc130472227"/>
+      <w:bookmarkStart w:id="23" w:name="_Toc130472227"/>
       <w:r>
         <w:rPr>
           <w:rFonts w:cs="Arial"/>
@@ -8217,15 +7939,15 @@
         <w:lastRenderedPageBreak/>
         <w:t>C</w:t>
       </w:r>
-      <w:bookmarkEnd w:id="28"/>
-      <w:bookmarkEnd w:id="29"/>
+      <w:bookmarkEnd w:id="21"/>
+      <w:bookmarkEnd w:id="22"/>
       <w:r>
         <w:rPr>
           <w:rFonts w:cs="Arial"/>
         </w:rPr>
         <w:t>onclusions</w:t>
       </w:r>
-      <w:bookmarkEnd w:id="30"/>
+      <w:bookmarkEnd w:id="23"/>
     </w:p>
     <w:p>
       <w:pPr>
@@ -8294,22 +8016,22 @@
           <w:rFonts w:cs="Arial"/>
         </w:rPr>
       </w:pPr>
-      <w:bookmarkStart w:id="31" w:name="_Toc71703264"/>
-      <w:bookmarkStart w:id="32" w:name="_Toc130472228"/>
+      <w:bookmarkStart w:id="24" w:name="_Toc71703264"/>
+      <w:bookmarkStart w:id="25" w:name="_Toc130472228"/>
       <w:r>
         <w:rPr>
           <w:rFonts w:cs="Arial"/>
         </w:rPr>
         <w:t>A</w:t>
       </w:r>
-      <w:bookmarkEnd w:id="31"/>
+      <w:bookmarkEnd w:id="24"/>
       <w:r>
         <w:rPr>
           <w:rFonts w:cs="Arial"/>
         </w:rPr>
         <w:t>nnexes</w:t>
       </w:r>
-      <w:bookmarkEnd w:id="32"/>
+      <w:bookmarkEnd w:id="25"/>
     </w:p>
     <w:p>
       <w:pPr>
@@ -8320,8 +8042,8 @@
           <w:iCs/>
         </w:rPr>
       </w:pPr>
-      <w:bookmarkStart w:id="33" w:name="_Toc71703265"/>
-      <w:bookmarkStart w:id="34" w:name="_Toc130472229"/>
+      <w:bookmarkStart w:id="26" w:name="_Toc71703265"/>
+      <w:bookmarkStart w:id="27" w:name="_Toc130472229"/>
       <w:r>
         <w:rPr>
           <w:rFonts w:cs="Arial"/>
@@ -8330,8 +8052,8 @@
         </w:rPr>
         <w:t>Sources – Bibliographie</w:t>
       </w:r>
-      <w:bookmarkEnd w:id="33"/>
-      <w:bookmarkEnd w:id="34"/>
+      <w:bookmarkEnd w:id="26"/>
+      <w:bookmarkEnd w:id="27"/>
     </w:p>
     <w:p>
       <w:pPr>
@@ -8497,20 +8219,18 @@
         </w:rPr>
         <w:t>…</w:t>
       </w:r>
-    </w:p>
-    <w:p>
-      <w:pPr>
+      <w:bookmarkStart w:id="28" w:name="_Toc25553330"/>
+      <w:bookmarkStart w:id="29" w:name="_Toc71703266"/>
+      <w:bookmarkStart w:id="30" w:name="_Toc130472230"/>
+      <w:bookmarkStart w:id="31" w:name="_GoBack"/>
+      <w:bookmarkEnd w:id="31"/>
+      <w:r>
         <w:rPr>
           <w:rFonts w:cs="Arial"/>
           <w:i/>
-        </w:rPr>
-      </w:pPr>
-      <w:r>
-        <w:rPr>
-          <w:rFonts w:cs="Arial"/>
-          <w:i/>
-        </w:rPr>
-        <w:t xml:space="preserve">   </w:t>
+          <w:iCs/>
+        </w:rPr>
+        <w:br w:type="page"/>
       </w:r>
     </w:p>
     <w:p>
@@ -8522,19 +8242,17 @@
           <w:iCs/>
         </w:rPr>
       </w:pPr>
-      <w:bookmarkStart w:id="35" w:name="_Toc25553330"/>
-      <w:bookmarkStart w:id="36" w:name="_Toc71703266"/>
-      <w:bookmarkStart w:id="37" w:name="_Toc130472230"/>
       <w:r>
         <w:rPr>
           <w:rFonts w:cs="Arial"/>
           <w:i w:val="0"/>
           <w:iCs/>
         </w:rPr>
+        <w:lastRenderedPageBreak/>
         <w:t xml:space="preserve">Journal de </w:t>
       </w:r>
-      <w:bookmarkEnd w:id="35"/>
-      <w:bookmarkEnd w:id="36"/>
+      <w:bookmarkEnd w:id="28"/>
+      <w:bookmarkEnd w:id="29"/>
       <w:r>
         <w:rPr>
           <w:rFonts w:cs="Arial"/>
@@ -8543,7 +8261,7 @@
         </w:rPr>
         <w:t>travail</w:t>
       </w:r>
-      <w:bookmarkEnd w:id="37"/>
+      <w:bookmarkEnd w:id="30"/>
     </w:p>
     <w:p>
       <w:pPr>
@@ -8563,16 +8281,41 @@
           <w:iCs/>
         </w:rPr>
       </w:pPr>
-      <w:bookmarkStart w:id="38" w:name="_Toc25553331"/>
-    </w:p>
+      <w:bookmarkStart w:id="32" w:name="_Toc25553331"/>
+    </w:p>
+    <w:bookmarkEnd w:id="32"/>
     <w:p>
       <w:pPr>
         <w:ind w:firstLine="576"/>
       </w:pPr>
       <w:r>
-        <w:t>…</w:t>
-      </w:r>
-      <w:bookmarkEnd w:id="38"/>
+        <w:t>Sacha Jaccard :</w:t>
+      </w:r>
+    </w:p>
+    <w:p>
+      <w:pPr>
+        <w:ind w:firstLine="576"/>
+      </w:pPr>
+      <w:r>
+        <w:pict w14:anchorId="5E245B55">
+          <v:shape id="_x0000_i1031" type="#_x0000_t75" style="width:453.3pt;height:523.4pt">
+            <v:imagedata r:id="rId19" o:title="Capture d’écran 2023-04-03 155250"/>
+          </v:shape>
+        </w:pict>
+      </w:r>
+    </w:p>
+    <w:p>
+      <w:pPr>
+        <w:ind w:firstLine="576"/>
+      </w:pPr>
+      <w:r>
+        <w:lastRenderedPageBreak/>
+        <w:pict w14:anchorId="6D1E8777">
+          <v:shape id="_x0000_i1033" type="#_x0000_t75" style="width:453.3pt;height:452.05pt">
+            <v:imagedata r:id="rId20" o:title="Capture d’écran 2023-04-03 155328"/>
+          </v:shape>
+        </w:pict>
+      </w:r>
     </w:p>
     <w:p/>
     <w:p>
@@ -8584,9 +8327,9 @@
           <w:iCs/>
         </w:rPr>
       </w:pPr>
-      <w:bookmarkStart w:id="39" w:name="_Toc71703270"/>
-      <w:bookmarkStart w:id="40" w:name="_Toc130472231"/>
-      <w:bookmarkStart w:id="41" w:name="_Toc25553334"/>
+      <w:bookmarkStart w:id="33" w:name="_Toc71703270"/>
+      <w:bookmarkStart w:id="34" w:name="_Toc130472231"/>
+      <w:bookmarkStart w:id="35" w:name="_Toc25553334"/>
       <w:r>
         <w:rPr>
           <w:rFonts w:cs="Arial"/>
@@ -8595,8 +8338,8 @@
         </w:rPr>
         <w:t>Archives du projet</w:t>
       </w:r>
-      <w:bookmarkEnd w:id="39"/>
-      <w:bookmarkEnd w:id="40"/>
+      <w:bookmarkEnd w:id="33"/>
+      <w:bookmarkEnd w:id="34"/>
       <w:r>
         <w:rPr>
           <w:rFonts w:cs="Arial"/>
@@ -8605,7 +8348,7 @@
         </w:rPr>
         <w:t xml:space="preserve"> </w:t>
       </w:r>
-      <w:bookmarkEnd w:id="41"/>
+      <w:bookmarkEnd w:id="35"/>
     </w:p>
     <w:p>
       <w:pPr>
@@ -8680,7 +8423,7 @@
       <w:pPr>
         <w:ind w:firstLine="576"/>
       </w:pPr>
-      <w:hyperlink r:id="rId19" w:history="1">
+      <w:hyperlink r:id="rId21" w:history="1">
         <w:r>
           <w:rPr>
             <w:rStyle w:val="Lienhypertexte"/>
@@ -8690,9 +8433,9 @@
       </w:hyperlink>
     </w:p>
     <w:sectPr>
-      <w:headerReference w:type="default" r:id="rId20"/>
-      <w:footerReference w:type="default" r:id="rId21"/>
-      <w:headerReference w:type="first" r:id="rId22"/>
+      <w:headerReference w:type="default" r:id="rId22"/>
+      <w:footerReference w:type="default" r:id="rId23"/>
+      <w:headerReference w:type="first" r:id="rId24"/>
       <w:pgSz w:w="11906" w:h="16838" w:code="9"/>
       <w:pgMar w:top="1418" w:right="1418" w:bottom="1418" w:left="1418" w:header="720" w:footer="720" w:gutter="0"/>
       <w:cols w:space="720"/>
@@ -8938,7 +8681,7 @@
             </wp:anchor>
           </w:drawing>
         </mc:Choice>
-        <mc:Fallback xmlns:w16sdtdh="http://schemas.microsoft.com/office/word/2020/wordml/sdtdatahash" xmlns:w16="http://schemas.microsoft.com/office/word/2018/wordml" xmlns:w16cid="http://schemas.microsoft.com/office/word/2016/wordml/cid" xmlns:w16cex="http://schemas.microsoft.com/office/word/2018/wordml/cex" xmlns:oel="http://schemas.microsoft.com/office/2019/extlst" xmlns:am3d="http://schemas.microsoft.com/office/drawing/2017/model3d" xmlns:aink="http://schemas.microsoft.com/office/drawing/2016/ink" xmlns:cx8="http://schemas.microsoft.com/office/drawing/2016/5/14/chartex" xmlns:cx7="http://schemas.microsoft.com/office/drawing/2016/5/13/chartex" xmlns:cx6="http://schemas.microsoft.com/office/drawing/2016/5/12/chartex" xmlns:cx5="http://schemas.microsoft.com/office/drawing/2016/5/11/chartex" xmlns:cx4="http://schemas.microsoft.com/office/drawing/2016/5/10/chartex" xmlns:cx3="http://schemas.microsoft.com/office/drawing/2016/5/9/chartex" xmlns:cx2="http://schemas.microsoft.com/office/drawing/2015/10/21/chartex">
+        <mc:Fallback xmlns:cx2="http://schemas.microsoft.com/office/drawing/2015/10/21/chartex" xmlns:cx3="http://schemas.microsoft.com/office/drawing/2016/5/9/chartex" xmlns:cx4="http://schemas.microsoft.com/office/drawing/2016/5/10/chartex" xmlns:cx5="http://schemas.microsoft.com/office/drawing/2016/5/11/chartex" xmlns:cx6="http://schemas.microsoft.com/office/drawing/2016/5/12/chartex" xmlns:cx7="http://schemas.microsoft.com/office/drawing/2016/5/13/chartex" xmlns:cx8="http://schemas.microsoft.com/office/drawing/2016/5/14/chartex" xmlns:aink="http://schemas.microsoft.com/office/drawing/2016/ink" xmlns:am3d="http://schemas.microsoft.com/office/drawing/2017/model3d" xmlns:oel="http://schemas.microsoft.com/office/2019/extlst" xmlns:w16cex="http://schemas.microsoft.com/office/word/2018/wordml/cex" xmlns:w16cid="http://schemas.microsoft.com/office/word/2016/wordml/cid" xmlns:w16="http://schemas.microsoft.com/office/word/2018/wordml" xmlns:w16sdtdh="http://schemas.microsoft.com/office/word/2020/wordml/sdtdatahash">
           <w:pict>
             <v:shapetype w14:anchorId="15A813AF" id="_x0000_t202" coordsize="21600,21600" o:spt="202" path="m,l,21600r21600,l21600,xe">
               <v:stroke joinstyle="miter"/>
@@ -9043,7 +8786,7 @@
                               <w:noProof/>
                               <w:color w:val="FFFFFF" w:themeColor="background1"/>
                             </w:rPr>
-                            <w:t>17</w:t>
+                            <w:t>19</w:t>
                           </w:r>
                           <w:r>
                             <w:rPr>
@@ -9099,7 +8842,7 @@
                         <w:noProof/>
                         <w:color w:val="FFFFFF" w:themeColor="background1"/>
                       </w:rPr>
-                      <w:t>17</w:t>
+                      <w:t>19</w:t>
                     </w:r>
                     <w:r>
                       <w:rPr>
@@ -13835,7 +13578,7 @@
 </file>
 
 <file path=customXml/itemProps1.xml><?xml version="1.0" encoding="utf-8"?>
-<ds:datastoreItem xmlns:ds="http://schemas.openxmlformats.org/officeDocument/2006/customXml" ds:itemID="{C5CBDB5B-2EF0-4207-992F-A31F006DEE94}">
+<ds:datastoreItem xmlns:ds="http://schemas.openxmlformats.org/officeDocument/2006/customXml" ds:itemID="{3207F160-0879-4EDD-8350-C8B0BC95A532}">
   <ds:schemaRefs>
     <ds:schemaRef ds:uri="http://schemas.openxmlformats.org/officeDocument/2006/bibliography"/>
   </ds:schemaRefs>

</xml_diff>